<commit_message>
Xong phan 1 va 2.1. Update user case.
</commit_message>
<xml_diff>
--- a/Document/Final Document - Hoang.docx
+++ b/Document/Final Document - Hoang.docx
@@ -21144,6 +21144,14 @@
     </w:p>
     <w:p>
       <w:pPr>
+        <w:ind w:left="810"/>
+      </w:pPr>
+      <w:r>
+        <w:t>Guest is a person who doesn’t have access to the system. To use system functions, guest must Login.</w:t>
+      </w:r>
+    </w:p>
+    <w:p>
+      <w:pPr>
         <w:pStyle w:val="Heading3"/>
       </w:pPr>
       <w:r>
@@ -21155,6 +21163,58 @@
     </w:p>
     <w:p>
       <w:pPr>
+        <w:spacing w:after="0"/>
+        <w:ind w:left="810"/>
+      </w:pPr>
+      <w:r>
+        <w:t>Instructor</w:t>
+      </w:r>
+      <w:r>
+        <w:t xml:space="preserve"> is teacher </w:t>
+      </w:r>
+      <w:r>
+        <w:t xml:space="preserve">of the university. Instructor’s account is </w:t>
+      </w:r>
+      <w:r>
+        <w:rPr>
+          <w:b/>
+        </w:rPr>
+        <w:t>created by admin</w:t>
+      </w:r>
+      <w:r>
+        <w:t>?.Instructor can use mobile app or website, that can do functions:</w:t>
+      </w:r>
+    </w:p>
+    <w:p>
+      <w:pPr>
+        <w:pStyle w:val="ListParagraph"/>
+        <w:numPr>
+          <w:ilvl w:val="0"/>
+          <w:numId w:val="17"/>
+        </w:numPr>
+        <w:spacing w:after="0"/>
+        <w:ind w:left="1526"/>
+      </w:pPr>
+      <w:r>
+        <w:t>Check Attendance</w:t>
+      </w:r>
+    </w:p>
+    <w:p>
+      <w:pPr>
+        <w:pStyle w:val="ListParagraph"/>
+        <w:numPr>
+          <w:ilvl w:val="0"/>
+          <w:numId w:val="17"/>
+        </w:numPr>
+        <w:spacing w:after="0"/>
+        <w:ind w:left="1526"/>
+      </w:pPr>
+      <w:r>
+        <w:t>Report Attendance Rate</w:t>
+      </w:r>
+    </w:p>
+    <w:p>
+      <w:pPr>
         <w:pStyle w:val="Heading3"/>
       </w:pPr>
       <w:r>
@@ -21166,6 +21226,132 @@
     </w:p>
     <w:p>
       <w:pPr>
+        <w:spacing w:after="0"/>
+        <w:ind w:left="810"/>
+      </w:pPr>
+      <w:r>
+        <w:t>Staff is the employee of the university office. Staff’s account is created by admin. Staff can use website with these functions:</w:t>
+      </w:r>
+    </w:p>
+    <w:p>
+      <w:pPr>
+        <w:pStyle w:val="ListParagraph"/>
+        <w:numPr>
+          <w:ilvl w:val="0"/>
+          <w:numId w:val="18"/>
+        </w:numPr>
+        <w:spacing w:after="0"/>
+      </w:pPr>
+      <w:r>
+        <w:t>Manage Subject</w:t>
+      </w:r>
+      <w:r>
+        <w:t>: Add</w:t>
+      </w:r>
+      <w:r>
+        <w:t>/</w:t>
+      </w:r>
+      <w:r>
+        <w:t xml:space="preserve"> Edit/</w:t>
+      </w:r>
+      <w:r>
+        <w:t>Active/ Inactive Subject</w:t>
+      </w:r>
+    </w:p>
+    <w:p>
+      <w:pPr>
+        <w:pStyle w:val="ListParagraph"/>
+        <w:numPr>
+          <w:ilvl w:val="0"/>
+          <w:numId w:val="18"/>
+        </w:numPr>
+        <w:spacing w:after="0"/>
+      </w:pPr>
+      <w:r>
+        <w:t>Manage Class</w:t>
+      </w:r>
+      <w:r>
+        <w:t>: Add/Edit /</w:t>
+      </w:r>
+      <w:r>
+        <w:t>Active/ Inactive Class</w:t>
+      </w:r>
+    </w:p>
+    <w:p>
+      <w:pPr>
+        <w:pStyle w:val="ListParagraph"/>
+        <w:numPr>
+          <w:ilvl w:val="0"/>
+          <w:numId w:val="18"/>
+        </w:numPr>
+        <w:spacing w:after="0"/>
+      </w:pPr>
+      <w:r>
+        <w:t>Manage Teacher</w:t>
+      </w:r>
+      <w:r>
+        <w:t>: Add/</w:t>
+      </w:r>
+      <w:r>
+        <w:t>Edit Teacher</w:t>
+      </w:r>
+    </w:p>
+    <w:p>
+      <w:pPr>
+        <w:pStyle w:val="ListParagraph"/>
+        <w:numPr>
+          <w:ilvl w:val="0"/>
+          <w:numId w:val="18"/>
+        </w:numPr>
+        <w:spacing w:after="0"/>
+      </w:pPr>
+      <w:r>
+        <w:t>Manage Student</w:t>
+      </w:r>
+      <w:r>
+        <w:t xml:space="preserve">: </w:t>
+      </w:r>
+      <w:r>
+        <w:t>Add/</w:t>
+      </w:r>
+      <w:r>
+        <w:t>Edit Student. Import Student List</w:t>
+      </w:r>
+    </w:p>
+    <w:p>
+      <w:pPr>
+        <w:pStyle w:val="ListParagraph"/>
+        <w:numPr>
+          <w:ilvl w:val="0"/>
+          <w:numId w:val="18"/>
+        </w:numPr>
+        <w:spacing w:after="0"/>
+      </w:pPr>
+      <w:r>
+        <w:t>Manage Roll Call</w:t>
+      </w:r>
+      <w:r>
+        <w:t>: Add/</w:t>
+      </w:r>
+      <w:r>
+        <w:t>Edit Roll Call</w:t>
+      </w:r>
+    </w:p>
+    <w:p>
+      <w:pPr>
+        <w:pStyle w:val="ListParagraph"/>
+        <w:numPr>
+          <w:ilvl w:val="0"/>
+          <w:numId w:val="18"/>
+        </w:numPr>
+        <w:spacing w:after="0"/>
+      </w:pPr>
+      <w:r>
+        <w:t>Report Attendance Rate: Report by Class, Block, Student. Export report</w:t>
+      </w:r>
+    </w:p>
+    <w:p>
+      <w:pPr>
         <w:pStyle w:val="Heading3"/>
       </w:pPr>
       <w:r>
@@ -21177,6 +21363,37 @@
     </w:p>
     <w:p>
       <w:pPr>
+        <w:spacing w:after="0"/>
+        <w:ind w:left="810"/>
+      </w:pPr>
+      <w:r>
+        <w:t xml:space="preserve">Student is the student of the university. Student’s account is created by admin. </w:t>
+      </w:r>
+      <w:r>
+        <w:t xml:space="preserve">. Staff can use website </w:t>
+      </w:r>
+      <w:r>
+        <w:t>with</w:t>
+      </w:r>
+      <w:r>
+        <w:t xml:space="preserve"> function:</w:t>
+      </w:r>
+    </w:p>
+    <w:p>
+      <w:pPr>
+        <w:pStyle w:val="ListParagraph"/>
+        <w:numPr>
+          <w:ilvl w:val="0"/>
+          <w:numId w:val="19"/>
+        </w:numPr>
+        <w:spacing w:after="0"/>
+      </w:pPr>
+      <w:r>
+        <w:t>Check Present Rate</w:t>
+      </w:r>
+    </w:p>
+    <w:p>
+      <w:pPr>
         <w:pStyle w:val="Heading3"/>
       </w:pPr>
       <w:r>
@@ -21188,6 +21405,63 @@
     </w:p>
     <w:p>
       <w:pPr>
+        <w:spacing w:after="0"/>
+        <w:ind w:left="810"/>
+      </w:pPr>
+      <w:r>
+        <w:t>Admin is the one who maintained and config the system. Admin can do functions:</w:t>
+      </w:r>
+    </w:p>
+    <w:p>
+      <w:pPr>
+        <w:pStyle w:val="ListParagraph"/>
+        <w:numPr>
+          <w:ilvl w:val="0"/>
+          <w:numId w:val="19"/>
+        </w:numPr>
+        <w:spacing w:after="0"/>
+      </w:pPr>
+      <w:r>
+        <w:t>Manage Account</w:t>
+      </w:r>
+      <w:r>
+        <w:t>: Create/Edit/Active/Inactive Account</w:t>
+      </w:r>
+    </w:p>
+    <w:p>
+      <w:pPr>
+        <w:pStyle w:val="ListParagraph"/>
+        <w:numPr>
+          <w:ilvl w:val="0"/>
+          <w:numId w:val="19"/>
+        </w:numPr>
+        <w:spacing w:after="0"/>
+      </w:pPr>
+      <w:r>
+        <w:t>Manage Student Image</w:t>
+      </w:r>
+      <w:r>
+        <w:t xml:space="preserve">: </w:t>
+      </w:r>
+      <w:r>
+        <w:t>Add/Delete Student’s Image</w:t>
+      </w:r>
+    </w:p>
+    <w:p>
+      <w:pPr>
+        <w:pStyle w:val="ListParagraph"/>
+        <w:numPr>
+          <w:ilvl w:val="0"/>
+          <w:numId w:val="19"/>
+        </w:numPr>
+        <w:spacing w:after="0"/>
+      </w:pPr>
+      <w:r>
+        <w:t>Config System</w:t>
+      </w:r>
+    </w:p>
+    <w:p>
+      <w:pPr>
         <w:pStyle w:val="Heading3"/>
       </w:pPr>
       <w:r>
@@ -21199,6 +21473,73 @@
     </w:p>
     <w:p>
       <w:pPr>
+        <w:spacing w:after="0"/>
+        <w:ind w:left="810"/>
+      </w:pPr>
+      <w:r>
+        <w:t>System is also an actor, run in the background to keep the system working. System can do functions:</w:t>
+      </w:r>
+    </w:p>
+    <w:p>
+      <w:pPr>
+        <w:pStyle w:val="ListParagraph"/>
+        <w:numPr>
+          <w:ilvl w:val="0"/>
+          <w:numId w:val="20"/>
+        </w:numPr>
+        <w:spacing w:after="0"/>
+      </w:pPr>
+      <w:r>
+        <w:t>Auto free storage space</w:t>
+      </w:r>
+    </w:p>
+    <w:p>
+      <w:pPr>
+        <w:pStyle w:val="ListParagraph"/>
+        <w:numPr>
+          <w:ilvl w:val="0"/>
+          <w:numId w:val="20"/>
+        </w:numPr>
+        <w:spacing w:after="0"/>
+      </w:pPr>
+      <w:r>
+        <w:t>Face Detection</w:t>
+      </w:r>
+    </w:p>
+    <w:p>
+      <w:pPr>
+        <w:pStyle w:val="ListParagraph"/>
+        <w:numPr>
+          <w:ilvl w:val="0"/>
+          <w:numId w:val="20"/>
+        </w:numPr>
+        <w:spacing w:after="0"/>
+      </w:pPr>
+      <w:r>
+        <w:t>Face Recognition</w:t>
+      </w:r>
+      <w:r>
+        <w:t>: Recognition Student/Store Result</w:t>
+      </w:r>
+    </w:p>
+    <w:p>
+      <w:pPr>
+        <w:pStyle w:val="ListParagraph"/>
+        <w:numPr>
+          <w:ilvl w:val="0"/>
+          <w:numId w:val="20"/>
+        </w:numPr>
+        <w:spacing w:after="0"/>
+      </w:pPr>
+      <w:r>
+        <w:t>Manage Roll Call</w:t>
+      </w:r>
+      <w:r>
+        <w:t>: Auto Active/Inactive Roll Call</w:t>
+      </w:r>
+    </w:p>
+    <w:p>
+      <w:pPr>
         <w:pStyle w:val="Heading2"/>
       </w:pPr>
       <w:r>
@@ -21223,6 +21564,61 @@
     </w:p>
     <w:p>
       <w:pPr>
+        <w:pStyle w:val="ListParagraph"/>
+        <w:numPr>
+          <w:ilvl w:val="2"/>
+          <w:numId w:val="21"/>
+        </w:numPr>
+        <w:tabs>
+          <w:tab w:val="left" w:pos="1890"/>
+        </w:tabs>
+        <w:ind w:left="1530" w:firstLine="0"/>
+      </w:pPr>
+      <w:r>
+        <w:t>The</w:t>
+      </w:r>
+      <w:r>
+        <w:t xml:space="preserve"> interface of website is clear, do not annoy</w:t>
+      </w:r>
+      <w:r>
+        <w:t xml:space="preserve"> customer.</w:t>
+      </w:r>
+    </w:p>
+    <w:p>
+      <w:pPr>
+        <w:pStyle w:val="ListParagraph"/>
+        <w:numPr>
+          <w:ilvl w:val="2"/>
+          <w:numId w:val="21"/>
+        </w:numPr>
+        <w:tabs>
+          <w:tab w:val="left" w:pos="1890"/>
+        </w:tabs>
+        <w:ind w:left="1530" w:firstLine="0"/>
+      </w:pPr>
+      <w:r>
+        <w:lastRenderedPageBreak/>
+        <w:t>The interface of mobile app must be clear, compatibale with touch screen. The size of controls must be big enough to touch on smartphone.</w:t>
+      </w:r>
+    </w:p>
+    <w:p>
+      <w:pPr>
+        <w:pStyle w:val="ListParagraph"/>
+        <w:numPr>
+          <w:ilvl w:val="2"/>
+          <w:numId w:val="21"/>
+        </w:numPr>
+        <w:tabs>
+          <w:tab w:val="left" w:pos="1890"/>
+        </w:tabs>
+        <w:ind w:left="1530" w:firstLine="0"/>
+      </w:pPr>
+      <w:r>
+        <w:t>The error, warning messages must be make clear, easy to understand. Error warning does not disturb customer.</w:t>
+      </w:r>
+    </w:p>
+    <w:p>
+      <w:pPr>
         <w:pStyle w:val="Heading4"/>
       </w:pPr>
       <w:r>
@@ -21231,6 +21627,22 @@
     </w:p>
     <w:p>
       <w:pPr>
+        <w:pStyle w:val="ListParagraph"/>
+        <w:numPr>
+          <w:ilvl w:val="0"/>
+          <w:numId w:val="22"/>
+        </w:numPr>
+        <w:tabs>
+          <w:tab w:val="left" w:pos="1890"/>
+        </w:tabs>
+        <w:ind w:left="1530" w:firstLine="0"/>
+      </w:pPr>
+      <w:r>
+        <w:t>The system will use the standard hardware and data communications resources of a standard computer.</w:t>
+      </w:r>
+    </w:p>
+    <w:p>
+      <w:pPr>
         <w:pStyle w:val="Heading4"/>
       </w:pPr>
       <w:r>
@@ -21239,10 +21651,76 @@
     </w:p>
     <w:p>
       <w:pPr>
+        <w:pStyle w:val="ListParagraph"/>
+        <w:numPr>
+          <w:ilvl w:val="0"/>
+          <w:numId w:val="22"/>
+        </w:numPr>
+        <w:tabs>
+          <w:tab w:val="left" w:pos="1890"/>
+        </w:tabs>
+        <w:ind w:left="1530" w:firstLine="0"/>
+      </w:pPr>
+      <w:r>
+        <w:t>Firefox Browser, Chromes with Resolution (1280*800) or bigger and support JavaScript and HTML5</w:t>
+      </w:r>
+      <w:bookmarkStart w:id="54" w:name="_GoBack"/>
+      <w:bookmarkEnd w:id="54"/>
+    </w:p>
+    <w:p>
+      <w:pPr>
+        <w:pStyle w:val="ListParagraph"/>
+        <w:numPr>
+          <w:ilvl w:val="0"/>
+          <w:numId w:val="22"/>
+        </w:numPr>
+        <w:tabs>
+          <w:tab w:val="left" w:pos="1890"/>
+        </w:tabs>
+        <w:ind w:left="1530" w:firstLine="0"/>
+      </w:pPr>
+      <w:r>
+        <w:t>Smartphone with Android 4.1 or above. Screen size (70 x 120 mm) or bigger.</w:t>
+      </w:r>
+    </w:p>
+    <w:p>
+      <w:pPr>
         <w:pStyle w:val="Heading4"/>
       </w:pPr>
       <w:r>
         <w:t>Communication Protocol</w:t>
+      </w:r>
+    </w:p>
+    <w:p>
+      <w:pPr>
+        <w:pStyle w:val="ListParagraph"/>
+        <w:numPr>
+          <w:ilvl w:val="0"/>
+          <w:numId w:val="23"/>
+        </w:numPr>
+        <w:tabs>
+          <w:tab w:val="left" w:pos="1890"/>
+        </w:tabs>
+        <w:ind w:left="1530" w:firstLine="0"/>
+      </w:pPr>
+      <w:r>
+        <w:t>Website using HTTP protocol for communication between the web browser and the web server.</w:t>
+      </w:r>
+    </w:p>
+    <w:p>
+      <w:pPr>
+        <w:pStyle w:val="ListParagraph"/>
+        <w:numPr>
+          <w:ilvl w:val="0"/>
+          <w:numId w:val="23"/>
+        </w:numPr>
+        <w:tabs>
+          <w:tab w:val="left" w:pos="1890"/>
+        </w:tabs>
+        <w:ind w:left="1530" w:firstLine="0"/>
+      </w:pPr>
+      <w:r>
+        <w:t xml:space="preserve">Mobile app using HTTP protocol for communicating between app and web service. </w:t>
       </w:r>
     </w:p>
     <w:p>
@@ -21265,12 +21743,11 @@
           <w:noProof/>
           <w:lang w:eastAsia="zh-CN"/>
         </w:rPr>
-        <w:lastRenderedPageBreak/>
         <w:drawing>
-          <wp:inline distT="0" distB="0" distL="0" distR="0" wp14:anchorId="790AD251" wp14:editId="2F3377F8">
-            <wp:extent cx="5580380" cy="4603487"/>
+          <wp:inline distT="0" distB="0" distL="0" distR="0">
+            <wp:extent cx="5580380" cy="4603165"/>
             <wp:effectExtent l="0" t="0" r="1270" b="6985"/>
-            <wp:docPr id="2" name="Picture 2" descr="C:\Users\Hoang\Desktop\Capstone Project\Document\User Case\Overview Usercase.jpg"/>
+            <wp:docPr id="14" name="Picture 14" descr="C:\Users\Hoang\Desktop\Capstone Project\Document\User Case\Overview Usercase.jpg"/>
             <wp:cNvGraphicFramePr>
               <a:graphicFrameLocks xmlns:a="http://schemas.openxmlformats.org/drawingml/2006/main" noChangeAspect="1"/>
             </wp:cNvGraphicFramePr>
@@ -21278,7 +21755,7 @@
               <a:graphicData uri="http://schemas.openxmlformats.org/drawingml/2006/picture">
                 <pic:pic xmlns:pic="http://schemas.openxmlformats.org/drawingml/2006/picture">
                   <pic:nvPicPr>
-                    <pic:cNvPr id="0" name="Picture 1" descr="C:\Users\Hoang\Desktop\Capstone Project\Document\User Case\Overview Usercase.jpg"/>
+                    <pic:cNvPr id="0" name="Picture 3" descr="C:\Users\Hoang\Desktop\Capstone Project\Document\User Case\Overview Usercase.jpg"/>
                     <pic:cNvPicPr>
                       <a:picLocks noChangeAspect="1" noChangeArrowheads="1"/>
                     </pic:cNvPicPr>
@@ -21299,7 +21776,7 @@
                   <pic:spPr bwMode="auto">
                     <a:xfrm>
                       <a:off x="0" y="0"/>
-                      <a:ext cx="5580380" cy="4603487"/>
+                      <a:ext cx="5580380" cy="4603165"/>
                     </a:xfrm>
                     <a:prstGeom prst="rect">
                       <a:avLst/>
@@ -21315,6 +21792,13 @@
           </wp:inline>
         </w:drawing>
       </w:r>
+      <w:r>
+        <w:rPr>
+          <w:noProof/>
+          <w:lang w:eastAsia="zh-CN"/>
+        </w:rPr>
+        <w:t xml:space="preserve"> </w:t>
+      </w:r>
     </w:p>
     <w:p>
       <w:pPr>
@@ -21340,6 +21824,7 @@
         <w:pStyle w:val="Heading3"/>
       </w:pPr>
       <w:r>
+        <w:lastRenderedPageBreak/>
         <w:t xml:space="preserve"> List of Use Case</w:t>
       </w:r>
     </w:p>
@@ -21454,7 +21939,6 @@
           <w:noProof/>
           <w:lang w:eastAsia="zh-CN"/>
         </w:rPr>
-        <w:lastRenderedPageBreak/>
         <w:drawing>
           <wp:inline distT="0" distB="0" distL="0" distR="0" wp14:anchorId="0AA3DA04" wp14:editId="4AEF83A6">
             <wp:extent cx="3752850" cy="1567815"/>
@@ -21945,7 +22429,7 @@
                 <w:sz w:val="24"/>
                 <w:szCs w:val="24"/>
               </w:rPr>
-              <w:t>Customer uses this case to view shopping cart.</w:t>
+              <w:t>Guest use this case to login into system.</w:t>
             </w:r>
           </w:p>
           <w:p>
@@ -21981,21 +22465,69 @@
                 <w:sz w:val="24"/>
                 <w:szCs w:val="24"/>
               </w:rPr>
-              <w:t>Allow customer views list of product on their shopping cart.</w:t>
-            </w:r>
-          </w:p>
-          <w:p>
-            <w:pPr>
+              <w:t>Allow</w:t>
+            </w:r>
+            <w:r>
               <w:rPr>
                 <w:rFonts w:asciiTheme="majorHAnsi" w:hAnsiTheme="majorHAnsi"/>
-                <w:b/>
-                <w:sz w:val="24"/>
-                <w:szCs w:val="24"/>
-              </w:rPr>
-            </w:pPr>
+                <w:sz w:val="24"/>
+                <w:szCs w:val="24"/>
+              </w:rPr>
+              <w:t xml:space="preserve"> authen</w:t>
+            </w:r>
             <w:r>
               <w:rPr>
                 <w:rFonts w:asciiTheme="majorHAnsi" w:hAnsiTheme="majorHAnsi"/>
+                <w:sz w:val="24"/>
+                <w:szCs w:val="24"/>
+              </w:rPr>
+              <w:t>ti</w:t>
+            </w:r>
+            <w:r>
+              <w:rPr>
+                <w:rFonts w:asciiTheme="majorHAnsi" w:hAnsiTheme="majorHAnsi"/>
+                <w:sz w:val="24"/>
+                <w:szCs w:val="24"/>
+              </w:rPr>
+              <w:t>cation and</w:t>
+            </w:r>
+            <w:r>
+              <w:rPr>
+                <w:rFonts w:asciiTheme="majorHAnsi" w:hAnsiTheme="majorHAnsi"/>
+                <w:sz w:val="24"/>
+                <w:szCs w:val="24"/>
+              </w:rPr>
+              <w:t xml:space="preserve"> </w:t>
+            </w:r>
+            <w:r>
+              <w:rPr>
+                <w:rFonts w:asciiTheme="majorHAnsi" w:hAnsiTheme="majorHAnsi"/>
+                <w:sz w:val="24"/>
+                <w:szCs w:val="24"/>
+              </w:rPr>
+              <w:t>authorization of the system</w:t>
+            </w:r>
+            <w:r>
+              <w:rPr>
+                <w:rFonts w:asciiTheme="majorHAnsi" w:hAnsiTheme="majorHAnsi"/>
+                <w:sz w:val="24"/>
+                <w:szCs w:val="24"/>
+              </w:rPr>
+              <w:t>.</w:t>
+            </w:r>
+          </w:p>
+          <w:p>
+            <w:pPr>
+              <w:rPr>
+                <w:rFonts w:asciiTheme="majorHAnsi" w:hAnsiTheme="majorHAnsi"/>
+                <w:b/>
+                <w:sz w:val="24"/>
+                <w:szCs w:val="24"/>
+              </w:rPr>
+            </w:pPr>
+            <w:r>
+              <w:rPr>
+                <w:rFonts w:asciiTheme="majorHAnsi" w:hAnsiTheme="majorHAnsi"/>
                 <w:b/>
                 <w:sz w:val="24"/>
                 <w:szCs w:val="24"/>
@@ -22005,8 +22537,15 @@
           </w:p>
           <w:p>
             <w:pPr>
+              <w:pStyle w:val="ListParagraph"/>
+              <w:numPr>
+                <w:ilvl w:val="0"/>
+                <w:numId w:val="13"/>
+              </w:numPr>
+              <w:spacing w:after="0" w:line="240" w:lineRule="auto"/>
               <w:rPr>
                 <w:rFonts w:asciiTheme="majorHAnsi" w:hAnsiTheme="majorHAnsi"/>
+                <w:b/>
                 <w:sz w:val="24"/>
                 <w:szCs w:val="24"/>
               </w:rPr>
@@ -22017,54 +22556,68 @@
                 <w:sz w:val="24"/>
                 <w:szCs w:val="24"/>
               </w:rPr>
-              <w:t xml:space="preserve">-  Customer can view all products that they added to shopping cart. They also can </w:t>
-            </w:r>
-          </w:p>
-          <w:p>
-            <w:pPr>
+              <w:t>Guest want to login into system</w:t>
+            </w:r>
+            <w:r>
               <w:rPr>
                 <w:rFonts w:asciiTheme="majorHAnsi" w:hAnsiTheme="majorHAnsi"/>
                 <w:sz w:val="24"/>
                 <w:szCs w:val="24"/>
               </w:rPr>
-            </w:pPr>
-            <w:r>
+              <w:t>.</w:t>
+            </w:r>
+          </w:p>
+          <w:p>
+            <w:pPr>
+              <w:pStyle w:val="ListParagraph"/>
+              <w:numPr>
+                <w:ilvl w:val="0"/>
+                <w:numId w:val="13"/>
+              </w:numPr>
+              <w:spacing w:after="0" w:line="240" w:lineRule="auto"/>
               <w:rPr>
                 <w:rFonts w:asciiTheme="majorHAnsi" w:hAnsiTheme="majorHAnsi"/>
-                <w:sz w:val="24"/>
-                <w:szCs w:val="24"/>
-              </w:rPr>
-              <w:t>update quantity of product, delete product or choose product’s size.</w:t>
-            </w:r>
-          </w:p>
-          <w:p>
-            <w:pPr>
+                <w:b/>
+                <w:sz w:val="24"/>
+                <w:szCs w:val="24"/>
+              </w:rPr>
+            </w:pPr>
+            <w:r>
               <w:rPr>
                 <w:rFonts w:asciiTheme="majorHAnsi" w:hAnsiTheme="majorHAnsi"/>
                 <w:sz w:val="24"/>
                 <w:szCs w:val="24"/>
               </w:rPr>
-            </w:pPr>
+              <w:t xml:space="preserve">On the login page, guest enter username and password, then click on “Log in” </w:t>
+            </w:r>
             <w:r>
               <w:rPr>
                 <w:rFonts w:asciiTheme="majorHAnsi" w:hAnsiTheme="majorHAnsi"/>
                 <w:sz w:val="24"/>
                 <w:szCs w:val="24"/>
               </w:rPr>
-              <w:t>-  Customer clicks on icon shopping cart on header of page to view shopping cart.</w:t>
-            </w:r>
-          </w:p>
-          <w:p>
-            <w:pPr>
+              <w:t>button to login</w:t>
+            </w:r>
+            <w:r>
               <w:rPr>
                 <w:rFonts w:asciiTheme="majorHAnsi" w:hAnsiTheme="majorHAnsi"/>
                 <w:sz w:val="24"/>
                 <w:szCs w:val="24"/>
               </w:rPr>
-            </w:pPr>
-            <w:r>
+              <w:t>.</w:t>
+            </w:r>
+          </w:p>
+          <w:p>
+            <w:pPr>
               <w:rPr>
                 <w:rFonts w:asciiTheme="majorHAnsi" w:hAnsiTheme="majorHAnsi"/>
+                <w:sz w:val="24"/>
+                <w:szCs w:val="24"/>
+              </w:rPr>
+            </w:pPr>
+            <w:r>
+              <w:rPr>
+                <w:rFonts w:asciiTheme="majorHAnsi" w:hAnsiTheme="majorHAnsi"/>
                 <w:b/>
                 <w:sz w:val="24"/>
                 <w:szCs w:val="24"/>
@@ -22101,8 +22654,15 @@
           </w:p>
           <w:p>
             <w:pPr>
+              <w:pStyle w:val="ListParagraph"/>
+              <w:numPr>
+                <w:ilvl w:val="0"/>
+                <w:numId w:val="13"/>
+              </w:numPr>
+              <w:spacing w:after="0" w:line="240" w:lineRule="auto"/>
               <w:rPr>
                 <w:rFonts w:asciiTheme="majorHAnsi" w:hAnsiTheme="majorHAnsi"/>
+                <w:b/>
                 <w:sz w:val="24"/>
                 <w:szCs w:val="24"/>
               </w:rPr>
@@ -22110,37 +22670,45 @@
             <w:r>
               <w:rPr>
                 <w:rFonts w:asciiTheme="majorHAnsi" w:hAnsiTheme="majorHAnsi"/>
-                <w:sz w:val="24"/>
-                <w:szCs w:val="24"/>
-              </w:rPr>
-              <w:t xml:space="preserve">-  Success: System will transfer to view cart page and show all products in shopping </w:t>
-            </w:r>
-          </w:p>
-          <w:p>
-            <w:pPr>
+                <w:b/>
+                <w:sz w:val="24"/>
+                <w:szCs w:val="24"/>
+              </w:rPr>
+              <w:t>Success:</w:t>
+            </w:r>
+            <w:r>
               <w:rPr>
                 <w:rFonts w:asciiTheme="majorHAnsi" w:hAnsiTheme="majorHAnsi"/>
                 <w:sz w:val="24"/>
                 <w:szCs w:val="24"/>
               </w:rPr>
-            </w:pPr>
-            <w:r>
+              <w:t xml:space="preserve"> Guest is authorized, redirect to correspond page.</w:t>
+            </w:r>
+          </w:p>
+          <w:p>
+            <w:pPr>
+              <w:pStyle w:val="ListParagraph"/>
+              <w:numPr>
+                <w:ilvl w:val="0"/>
+                <w:numId w:val="13"/>
+              </w:numPr>
+              <w:spacing w:after="0" w:line="240" w:lineRule="auto"/>
               <w:rPr>
                 <w:rFonts w:asciiTheme="majorHAnsi" w:hAnsiTheme="majorHAnsi"/>
-                <w:sz w:val="24"/>
-                <w:szCs w:val="24"/>
-              </w:rPr>
-              <w:t>cart.</w:t>
-            </w:r>
-          </w:p>
-          <w:p>
-            <w:pPr>
+                <w:b/>
+                <w:sz w:val="24"/>
+                <w:szCs w:val="24"/>
+              </w:rPr>
+            </w:pPr>
+            <w:r>
               <w:rPr>
                 <w:rFonts w:asciiTheme="majorHAnsi" w:hAnsiTheme="majorHAnsi"/>
-                <w:sz w:val="24"/>
-                <w:szCs w:val="24"/>
-              </w:rPr>
-            </w:pPr>
+                <w:b/>
+                <w:sz w:val="24"/>
+                <w:szCs w:val="24"/>
+              </w:rPr>
+              <w:t>Fail:</w:t>
+            </w:r>
             <w:r>
               <w:rPr>
                 <w:rFonts w:asciiTheme="majorHAnsi" w:hAnsiTheme="majorHAnsi"/>
@@ -22148,7 +22716,7 @@
                 <w:sz w:val="24"/>
                 <w:szCs w:val="24"/>
               </w:rPr>
-              <w:t>Fail:</w:t>
+              <w:t xml:space="preserve"> </w:t>
             </w:r>
             <w:r>
               <w:rPr>
@@ -22156,7 +22724,7 @@
                 <w:sz w:val="24"/>
                 <w:szCs w:val="24"/>
               </w:rPr>
-              <w:t xml:space="preserve"> System will transfer to error page or still in current page.</w:t>
+              <w:t>System will show error on current page</w:t>
             </w:r>
           </w:p>
           <w:p>
@@ -22195,8 +22763,8 @@
             </w:tblPr>
             <w:tblGrid>
               <w:gridCol w:w="985"/>
-              <w:gridCol w:w="4863"/>
-              <w:gridCol w:w="2925"/>
+              <w:gridCol w:w="3240"/>
+              <w:gridCol w:w="4548"/>
             </w:tblGrid>
             <w:tr>
               <w:tc>
@@ -22219,13 +22787,14 @@
                       <w:sz w:val="24"/>
                       <w:szCs w:val="24"/>
                     </w:rPr>
+                    <w:lastRenderedPageBreak/>
                     <w:t>Step</w:t>
                   </w:r>
                 </w:p>
               </w:tc>
               <w:tc>
                 <w:tcPr>
-                  <w:tcW w:w="4863" w:type="dxa"/>
+                  <w:tcW w:w="3240" w:type="dxa"/>
                   <w:shd w:val="clear" w:color="auto" w:fill="D9D9D9" w:themeFill="background1" w:themeFillShade="D9"/>
                 </w:tcPr>
                 <w:p>
@@ -22249,7 +22818,7 @@
               </w:tc>
               <w:tc>
                 <w:tcPr>
-                  <w:tcW w:w="2925" w:type="dxa"/>
+                  <w:tcW w:w="4548" w:type="dxa"/>
                   <w:shd w:val="clear" w:color="auto" w:fill="D9D9D9" w:themeFill="background1" w:themeFillShade="D9"/>
                 </w:tcPr>
                 <w:p>
@@ -22279,43 +22848,238 @@
                 </w:tcPr>
                 <w:p>
                   <w:pPr>
+                    <w:jc w:val="center"/>
                     <w:rPr>
                       <w:rFonts w:asciiTheme="majorHAnsi" w:hAnsiTheme="majorHAnsi"/>
-                      <w:b/>
                       <w:sz w:val="24"/>
                       <w:szCs w:val="24"/>
                     </w:rPr>
                   </w:pPr>
+                  <w:r>
+                    <w:rPr>
+                      <w:rFonts w:asciiTheme="majorHAnsi" w:hAnsiTheme="majorHAnsi"/>
+                      <w:sz w:val="24"/>
+                      <w:szCs w:val="24"/>
+                    </w:rPr>
+                    <w:t>1</w:t>
+                  </w:r>
                 </w:p>
               </w:tc>
               <w:tc>
                 <w:tcPr>
-                  <w:tcW w:w="4863" w:type="dxa"/>
+                  <w:tcW w:w="3240" w:type="dxa"/>
                 </w:tcPr>
                 <w:p>
                   <w:pPr>
                     <w:rPr>
                       <w:rFonts w:asciiTheme="majorHAnsi" w:hAnsiTheme="majorHAnsi"/>
-                      <w:b/>
                       <w:sz w:val="24"/>
                       <w:szCs w:val="24"/>
                     </w:rPr>
                   </w:pPr>
+                  <w:r>
+                    <w:rPr>
+                      <w:rFonts w:asciiTheme="majorHAnsi" w:hAnsiTheme="majorHAnsi"/>
+                      <w:sz w:val="24"/>
+                      <w:szCs w:val="24"/>
+                    </w:rPr>
+                    <w:t xml:space="preserve">Guess enter username and password into </w:t>
+                  </w:r>
+                  <w:r>
+                    <w:rPr>
+                      <w:rFonts w:asciiTheme="majorHAnsi" w:hAnsiTheme="majorHAnsi"/>
+                      <w:sz w:val="24"/>
+                      <w:szCs w:val="24"/>
+                    </w:rPr>
+                    <w:t>textboxs</w:t>
+                  </w:r>
                 </w:p>
               </w:tc>
               <w:tc>
                 <w:tcPr>
-                  <w:tcW w:w="2925" w:type="dxa"/>
+                  <w:tcW w:w="4548" w:type="dxa"/>
                 </w:tcPr>
                 <w:p>
                   <w:pPr>
                     <w:rPr>
                       <w:rFonts w:asciiTheme="majorHAnsi" w:hAnsiTheme="majorHAnsi"/>
-                      <w:b/>
                       <w:sz w:val="24"/>
                       <w:szCs w:val="24"/>
                     </w:rPr>
                   </w:pPr>
+                  <w:r>
+                    <w:rPr>
+                      <w:rFonts w:asciiTheme="majorHAnsi" w:hAnsiTheme="majorHAnsi"/>
+                      <w:sz w:val="24"/>
+                      <w:szCs w:val="24"/>
+                    </w:rPr>
+                    <w:t>[Exception 1]</w:t>
+                  </w:r>
+                </w:p>
+                <w:p>
+                  <w:pPr>
+                    <w:rPr>
+                      <w:rFonts w:asciiTheme="majorHAnsi" w:hAnsiTheme="majorHAnsi"/>
+                      <w:sz w:val="24"/>
+                      <w:szCs w:val="24"/>
+                    </w:rPr>
+                  </w:pPr>
+                  <w:r>
+                    <w:rPr>
+                      <w:rFonts w:asciiTheme="majorHAnsi" w:hAnsiTheme="majorHAnsi"/>
+                      <w:sz w:val="24"/>
+                      <w:szCs w:val="24"/>
+                    </w:rPr>
+                    <w:t>- If the given username and password is valid, the guest is logged into system. Redirect to correspond page.</w:t>
+                  </w:r>
+                </w:p>
+                <w:p>
+                  <w:pPr>
+                    <w:rPr>
+                      <w:rFonts w:asciiTheme="majorHAnsi" w:hAnsiTheme="majorHAnsi"/>
+                      <w:sz w:val="24"/>
+                      <w:szCs w:val="24"/>
+                    </w:rPr>
+                  </w:pPr>
+                  <w:r>
+                    <w:rPr>
+                      <w:rFonts w:asciiTheme="majorHAnsi" w:hAnsiTheme="majorHAnsi"/>
+                      <w:sz w:val="24"/>
+                      <w:szCs w:val="24"/>
+                    </w:rPr>
+                    <w:t>- If the give username and password is invalid. Show “Invalid username or password” on current page.</w:t>
+                  </w:r>
+                </w:p>
+              </w:tc>
+            </w:tr>
+          </w:tbl>
+          <w:p>
+            <w:pPr>
+              <w:rPr>
+                <w:rFonts w:asciiTheme="majorHAnsi" w:hAnsiTheme="majorHAnsi"/>
+                <w:sz w:val="24"/>
+                <w:szCs w:val="24"/>
+              </w:rPr>
+            </w:pPr>
+            <w:r>
+              <w:rPr>
+                <w:rFonts w:asciiTheme="majorHAnsi" w:hAnsiTheme="majorHAnsi"/>
+                <w:b/>
+                <w:sz w:val="24"/>
+                <w:szCs w:val="24"/>
+              </w:rPr>
+              <w:t xml:space="preserve">Alternative Scenario: </w:t>
+            </w:r>
+            <w:r>
+              <w:rPr>
+                <w:rFonts w:asciiTheme="majorHAnsi" w:hAnsiTheme="majorHAnsi"/>
+                <w:sz w:val="24"/>
+                <w:szCs w:val="24"/>
+              </w:rPr>
+              <w:t>N/A</w:t>
+            </w:r>
+          </w:p>
+          <w:p>
+            <w:pPr>
+              <w:rPr>
+                <w:rFonts w:asciiTheme="majorHAnsi" w:hAnsiTheme="majorHAnsi"/>
+                <w:b/>
+                <w:sz w:val="24"/>
+                <w:szCs w:val="24"/>
+              </w:rPr>
+            </w:pPr>
+            <w:r>
+              <w:rPr>
+                <w:rFonts w:asciiTheme="majorHAnsi" w:hAnsiTheme="majorHAnsi"/>
+                <w:b/>
+                <w:sz w:val="24"/>
+                <w:szCs w:val="24"/>
+              </w:rPr>
+              <w:t>Exceptions:</w:t>
+            </w:r>
+          </w:p>
+          <w:tbl>
+            <w:tblPr>
+              <w:tblStyle w:val="TableGrid"/>
+              <w:tblW w:w="0" w:type="auto"/>
+              <w:tblLook w:val="04A0" w:firstRow="1" w:lastRow="0" w:firstColumn="1" w:lastColumn="0" w:noHBand="0" w:noVBand="1"/>
+            </w:tblPr>
+            <w:tblGrid>
+              <w:gridCol w:w="985"/>
+              <w:gridCol w:w="3240"/>
+              <w:gridCol w:w="4548"/>
+            </w:tblGrid>
+            <w:tr>
+              <w:tc>
+                <w:tcPr>
+                  <w:tcW w:w="985" w:type="dxa"/>
+                  <w:shd w:val="clear" w:color="auto" w:fill="D9D9D9" w:themeFill="background1" w:themeFillShade="D9"/>
+                </w:tcPr>
+                <w:p>
+                  <w:pPr>
+                    <w:jc w:val="center"/>
+                    <w:rPr>
+                      <w:rFonts w:asciiTheme="majorHAnsi" w:hAnsiTheme="majorHAnsi"/>
+                      <w:sz w:val="24"/>
+                      <w:szCs w:val="24"/>
+                    </w:rPr>
+                  </w:pPr>
+                  <w:r>
+                    <w:rPr>
+                      <w:rFonts w:asciiTheme="majorHAnsi" w:hAnsiTheme="majorHAnsi"/>
+                      <w:sz w:val="24"/>
+                      <w:szCs w:val="24"/>
+                    </w:rPr>
+                    <w:t>No</w:t>
+                  </w:r>
+                </w:p>
+              </w:tc>
+              <w:tc>
+                <w:tcPr>
+                  <w:tcW w:w="3240" w:type="dxa"/>
+                  <w:shd w:val="clear" w:color="auto" w:fill="D9D9D9" w:themeFill="background1" w:themeFillShade="D9"/>
+                </w:tcPr>
+                <w:p>
+                  <w:pPr>
+                    <w:jc w:val="center"/>
+                    <w:rPr>
+                      <w:rFonts w:asciiTheme="majorHAnsi" w:hAnsiTheme="majorHAnsi"/>
+                      <w:sz w:val="24"/>
+                      <w:szCs w:val="24"/>
+                    </w:rPr>
+                  </w:pPr>
+                  <w:r>
+                    <w:rPr>
+                      <w:rFonts w:asciiTheme="majorHAnsi" w:hAnsiTheme="majorHAnsi"/>
+                      <w:sz w:val="24"/>
+                      <w:szCs w:val="24"/>
+                    </w:rPr>
+                    <w:t>Actor Action</w:t>
+                  </w:r>
+                </w:p>
+              </w:tc>
+              <w:tc>
+                <w:tcPr>
+                  <w:tcW w:w="4548" w:type="dxa"/>
+                  <w:shd w:val="clear" w:color="auto" w:fill="D9D9D9" w:themeFill="background1" w:themeFillShade="D9"/>
+                </w:tcPr>
+                <w:p>
+                  <w:pPr>
+                    <w:jc w:val="center"/>
+                    <w:rPr>
+                      <w:rFonts w:asciiTheme="majorHAnsi" w:hAnsiTheme="majorHAnsi"/>
+                      <w:sz w:val="24"/>
+                      <w:szCs w:val="24"/>
+                    </w:rPr>
+                  </w:pPr>
+                  <w:r>
+                    <w:rPr>
+                      <w:rFonts w:asciiTheme="majorHAnsi" w:hAnsiTheme="majorHAnsi"/>
+                      <w:sz w:val="24"/>
+                      <w:szCs w:val="24"/>
+                    </w:rPr>
+                    <w:t>System Response</w:t>
+                  </w:r>
                 </w:p>
               </w:tc>
             </w:tr>
@@ -22326,43 +23090,121 @@
                 </w:tcPr>
                 <w:p>
                   <w:pPr>
+                    <w:jc w:val="center"/>
                     <w:rPr>
                       <w:rFonts w:asciiTheme="majorHAnsi" w:hAnsiTheme="majorHAnsi"/>
-                      <w:b/>
                       <w:sz w:val="24"/>
                       <w:szCs w:val="24"/>
                     </w:rPr>
                   </w:pPr>
+                  <w:r>
+                    <w:rPr>
+                      <w:rFonts w:asciiTheme="majorHAnsi" w:hAnsiTheme="majorHAnsi"/>
+                      <w:sz w:val="24"/>
+                      <w:szCs w:val="24"/>
+                    </w:rPr>
+                    <w:t>1</w:t>
+                  </w:r>
                 </w:p>
               </w:tc>
               <w:tc>
                 <w:tcPr>
-                  <w:tcW w:w="4863" w:type="dxa"/>
+                  <w:tcW w:w="3240" w:type="dxa"/>
                 </w:tcPr>
                 <w:p>
                   <w:pPr>
                     <w:rPr>
                       <w:rFonts w:asciiTheme="majorHAnsi" w:hAnsiTheme="majorHAnsi"/>
-                      <w:b/>
                       <w:sz w:val="24"/>
                       <w:szCs w:val="24"/>
                     </w:rPr>
                   </w:pPr>
+                  <w:r>
+                    <w:rPr>
+                      <w:rFonts w:asciiTheme="majorHAnsi" w:hAnsiTheme="majorHAnsi"/>
+                      <w:sz w:val="24"/>
+                      <w:szCs w:val="24"/>
+                    </w:rPr>
+                    <w:t xml:space="preserve">No input in “Username” or “Password” </w:t>
+                  </w:r>
+                  <w:r>
+                    <w:rPr>
+                      <w:rFonts w:asciiTheme="majorHAnsi" w:hAnsiTheme="majorHAnsi"/>
+                      <w:sz w:val="24"/>
+                      <w:szCs w:val="24"/>
+                    </w:rPr>
+                    <w:t>textboxs</w:t>
+                  </w:r>
                 </w:p>
               </w:tc>
               <w:tc>
                 <w:tcPr>
-                  <w:tcW w:w="2925" w:type="dxa"/>
+                  <w:tcW w:w="4548" w:type="dxa"/>
                 </w:tcPr>
                 <w:p>
                   <w:pPr>
                     <w:rPr>
                       <w:rFonts w:asciiTheme="majorHAnsi" w:hAnsiTheme="majorHAnsi"/>
-                      <w:b/>
                       <w:sz w:val="24"/>
                       <w:szCs w:val="24"/>
                     </w:rPr>
                   </w:pPr>
+                  <w:r>
+                    <w:rPr>
+                      <w:rFonts w:asciiTheme="majorHAnsi" w:hAnsiTheme="majorHAnsi"/>
+                      <w:sz w:val="24"/>
+                      <w:szCs w:val="24"/>
+                    </w:rPr>
+                    <w:t xml:space="preserve">Show </w:t>
+                  </w:r>
+                  <w:r>
+                    <w:rPr>
+                      <w:rFonts w:asciiTheme="majorHAnsi" w:hAnsiTheme="majorHAnsi"/>
+                      <w:sz w:val="24"/>
+                      <w:szCs w:val="24"/>
+                    </w:rPr>
+                    <w:t xml:space="preserve">error message: </w:t>
+                  </w:r>
+                  <w:r>
+                    <w:rPr>
+                      <w:rFonts w:asciiTheme="majorHAnsi" w:hAnsiTheme="majorHAnsi"/>
+                      <w:sz w:val="24"/>
+                      <w:szCs w:val="24"/>
+                    </w:rPr>
+                    <w:t>“</w:t>
+                  </w:r>
+                  <w:r>
+                    <w:rPr>
+                      <w:rFonts w:asciiTheme="majorHAnsi" w:hAnsiTheme="majorHAnsi"/>
+                      <w:sz w:val="24"/>
+                      <w:szCs w:val="24"/>
+                    </w:rPr>
+                    <w:t>Please enter username/password</w:t>
+                  </w:r>
+                  <w:r>
+                    <w:rPr>
+                      <w:rFonts w:asciiTheme="majorHAnsi" w:hAnsiTheme="majorHAnsi"/>
+                      <w:sz w:val="24"/>
+                      <w:szCs w:val="24"/>
+                    </w:rPr>
+                    <w:t xml:space="preserve">” </w:t>
+                  </w:r>
+                  <w:r>
+                    <w:rPr>
+                      <w:rFonts w:asciiTheme="majorHAnsi" w:hAnsiTheme="majorHAnsi"/>
+                      <w:sz w:val="24"/>
+                      <w:szCs w:val="24"/>
+                    </w:rPr>
+                    <w:t>below Username/Password textbox</w:t>
+                  </w:r>
+                  <w:r>
+                    <w:rPr>
+                      <w:rFonts w:asciiTheme="majorHAnsi" w:hAnsiTheme="majorHAnsi"/>
+                      <w:sz w:val="24"/>
+                      <w:szCs w:val="24"/>
+                    </w:rPr>
+                    <w:t>.</w:t>
+                  </w:r>
                 </w:p>
               </w:tc>
             </w:tr>
@@ -22382,7 +23224,7 @@
                 <w:sz w:val="24"/>
                 <w:szCs w:val="24"/>
               </w:rPr>
-              <w:t xml:space="preserve">Alternative Scenario: </w:t>
+              <w:t xml:space="preserve">Relationships: </w:t>
             </w:r>
             <w:r>
               <w:rPr>
@@ -22395,6 +23237,7 @@
           </w:p>
           <w:p>
             <w:pPr>
+              <w:keepNext/>
               <w:rPr>
                 <w:rFonts w:asciiTheme="majorHAnsi" w:hAnsiTheme="majorHAnsi"/>
                 <w:b/>
@@ -22409,19 +23252,27 @@
                 <w:sz w:val="24"/>
                 <w:szCs w:val="24"/>
               </w:rPr>
-              <w:t xml:space="preserve">Exceptions: </w:t>
+              <w:t>Business Rules</w:t>
             </w:r>
             <w:r>
               <w:rPr>
                 <w:rFonts w:asciiTheme="majorHAnsi" w:hAnsiTheme="majorHAnsi"/>
-                <w:sz w:val="24"/>
-                <w:szCs w:val="24"/>
-              </w:rPr>
-              <w:t>N/A</w:t>
-            </w:r>
-          </w:p>
-          <w:p>
-            <w:pPr>
+                <w:b/>
+                <w:sz w:val="24"/>
+                <w:szCs w:val="24"/>
+              </w:rPr>
+              <w:t>:</w:t>
+            </w:r>
+          </w:p>
+          <w:p>
+            <w:pPr>
+              <w:pStyle w:val="ListParagraph"/>
+              <w:keepNext/>
+              <w:numPr>
+                <w:ilvl w:val="0"/>
+                <w:numId w:val="14"/>
+              </w:numPr>
+              <w:spacing w:after="0" w:line="240" w:lineRule="auto"/>
               <w:rPr>
                 <w:rFonts w:asciiTheme="majorHAnsi" w:hAnsiTheme="majorHAnsi"/>
                 <w:sz w:val="24"/>
@@ -22431,27 +23282,47 @@
             <w:r>
               <w:rPr>
                 <w:rFonts w:asciiTheme="majorHAnsi" w:hAnsiTheme="majorHAnsi"/>
-                <w:b/>
-                <w:sz w:val="24"/>
-                <w:szCs w:val="24"/>
-              </w:rPr>
-              <w:t xml:space="preserve">Relationships: </w:t>
-            </w:r>
-            <w:r>
+                <w:sz w:val="24"/>
+                <w:szCs w:val="24"/>
+              </w:rPr>
+              <w:t xml:space="preserve">Each student, instructor, staff, admin has a account with username and password. </w:t>
+            </w:r>
+          </w:p>
+          <w:p>
+            <w:pPr>
+              <w:pStyle w:val="ListParagraph"/>
+              <w:keepNext/>
+              <w:numPr>
+                <w:ilvl w:val="0"/>
+                <w:numId w:val="14"/>
+              </w:numPr>
+              <w:spacing w:after="0" w:line="240" w:lineRule="auto"/>
               <w:rPr>
                 <w:rFonts w:asciiTheme="majorHAnsi" w:hAnsiTheme="majorHAnsi"/>
                 <w:sz w:val="24"/>
                 <w:szCs w:val="24"/>
               </w:rPr>
-              <w:t>Manage Order</w:t>
-            </w:r>
-          </w:p>
-          <w:p>
-            <w:pPr>
+            </w:pPr>
+            <w:r>
+              <w:rPr>
+                <w:rFonts w:asciiTheme="majorHAnsi" w:hAnsiTheme="majorHAnsi"/>
+                <w:sz w:val="24"/>
+                <w:szCs w:val="24"/>
+              </w:rPr>
+              <w:t>Only active account can log in.</w:t>
+            </w:r>
+          </w:p>
+          <w:p>
+            <w:pPr>
+              <w:pStyle w:val="ListParagraph"/>
               <w:keepNext/>
+              <w:numPr>
+                <w:ilvl w:val="0"/>
+                <w:numId w:val="15"/>
+              </w:numPr>
+              <w:spacing w:after="0" w:line="240" w:lineRule="auto"/>
               <w:rPr>
                 <w:rFonts w:asciiTheme="majorHAnsi" w:hAnsiTheme="majorHAnsi"/>
-                <w:b/>
                 <w:sz w:val="24"/>
                 <w:szCs w:val="24"/>
               </w:rPr>
@@ -22459,20 +23330,10 @@
             <w:r>
               <w:rPr>
                 <w:rFonts w:asciiTheme="majorHAnsi" w:hAnsiTheme="majorHAnsi"/>
-                <w:b/>
-                <w:sz w:val="24"/>
-                <w:szCs w:val="24"/>
-              </w:rPr>
-              <w:t>Business Rules</w:t>
-            </w:r>
-            <w:r>
-              <w:rPr>
-                <w:rFonts w:asciiTheme="majorHAnsi" w:hAnsiTheme="majorHAnsi"/>
-                <w:b/>
-                <w:sz w:val="24"/>
-                <w:szCs w:val="24"/>
-              </w:rPr>
-              <w:t>:</w:t>
+                <w:sz w:val="24"/>
+                <w:szCs w:val="24"/>
+              </w:rPr>
+              <w:t>Only instructor’s account can log in using mobile app.</w:t>
             </w:r>
           </w:p>
         </w:tc>
@@ -22483,6 +23344,7 @@
         <w:pStyle w:val="Caption"/>
       </w:pPr>
       <w:r>
+        <w:lastRenderedPageBreak/>
         <w:t xml:space="preserve">Table </w:t>
       </w:r>
       <w:fldSimple w:instr=" SEQ Table \* ARABIC ">
@@ -22510,8 +23372,6 @@
       <w:r>
         <w:t>Instructor&gt;Overview Use Case</w:t>
       </w:r>
-      <w:bookmarkStart w:id="54" w:name="_GoBack"/>
-      <w:bookmarkEnd w:id="54"/>
     </w:p>
     <w:p>
       <w:r>
@@ -22519,7 +23379,6 @@
           <w:noProof/>
           <w:lang w:eastAsia="zh-CN"/>
         </w:rPr>
-        <w:lastRenderedPageBreak/>
         <w:drawing>
           <wp:inline distT="0" distB="0" distL="0" distR="0" wp14:anchorId="1616317D" wp14:editId="6C754134">
             <wp:extent cx="5580380" cy="3093689"/>
@@ -22584,6 +23443,7 @@
           <w:noProof/>
           <w:lang w:eastAsia="zh-CN"/>
         </w:rPr>
+        <w:lastRenderedPageBreak/>
         <w:drawing>
           <wp:inline distT="0" distB="0" distL="0" distR="0">
             <wp:extent cx="3230089" cy="1667686"/>
@@ -22654,7 +23514,6 @@
           <w:noProof/>
           <w:lang w:eastAsia="zh-CN"/>
         </w:rPr>
-        <w:lastRenderedPageBreak/>
         <w:drawing>
           <wp:inline distT="0" distB="0" distL="0" distR="0">
             <wp:extent cx="5580380" cy="5254004"/>
@@ -22719,6 +23578,7 @@
           <w:noProof/>
           <w:lang w:eastAsia="zh-CN"/>
         </w:rPr>
+        <w:lastRenderedPageBreak/>
         <w:drawing>
           <wp:inline distT="0" distB="0" distL="0" distR="0">
             <wp:extent cx="5580380" cy="2857320"/>
@@ -22783,7 +23643,6 @@
           <w:noProof/>
           <w:lang w:eastAsia="zh-CN"/>
         </w:rPr>
-        <w:lastRenderedPageBreak/>
         <w:drawing>
           <wp:inline distT="0" distB="0" distL="0" distR="0">
             <wp:extent cx="5580380" cy="3624422"/>
@@ -22848,6 +23707,7 @@
           <w:noProof/>
           <w:lang w:eastAsia="zh-CN"/>
         </w:rPr>
+        <w:lastRenderedPageBreak/>
         <w:drawing>
           <wp:inline distT="0" distB="0" distL="0" distR="0">
             <wp:extent cx="5580380" cy="3913041"/>
@@ -22984,7 +23844,7 @@
         <w:rFonts w:asciiTheme="majorHAnsi" w:eastAsiaTheme="majorEastAsia" w:hAnsiTheme="majorHAnsi" w:cstheme="majorBidi"/>
         <w:noProof/>
       </w:rPr>
-      <w:t>28</w:t>
+      <w:t>24</w:t>
     </w:r>
     <w:r>
       <w:rPr>
@@ -23143,6 +24003,232 @@
     </w:lvl>
   </w:abstractNum>
   <w:abstractNum w:abstractNumId="1">
+    <w:nsid w:val="09AD67BB"/>
+    <w:multiLevelType w:val="hybridMultilevel"/>
+    <w:tmpl w:val="57780236"/>
+    <w:lvl w:ilvl="0" w:tplc="042A0001">
+      <w:start w:val="1"/>
+      <w:numFmt w:val="bullet"/>
+      <w:lvlText w:val=""/>
+      <w:lvlJc w:val="left"/>
+      <w:pPr>
+        <w:ind w:left="1530" w:hanging="360"/>
+      </w:pPr>
+      <w:rPr>
+        <w:rFonts w:ascii="Symbol" w:hAnsi="Symbol" w:hint="default"/>
+      </w:rPr>
+    </w:lvl>
+    <w:lvl w:ilvl="1" w:tplc="04090003" w:tentative="1">
+      <w:start w:val="1"/>
+      <w:numFmt w:val="bullet"/>
+      <w:lvlText w:val="o"/>
+      <w:lvlJc w:val="left"/>
+      <w:pPr>
+        <w:ind w:left="2250" w:hanging="360"/>
+      </w:pPr>
+      <w:rPr>
+        <w:rFonts w:ascii="Courier New" w:hAnsi="Courier New" w:cs="Courier New" w:hint="default"/>
+      </w:rPr>
+    </w:lvl>
+    <w:lvl w:ilvl="2" w:tplc="04090005" w:tentative="1">
+      <w:start w:val="1"/>
+      <w:numFmt w:val="bullet"/>
+      <w:lvlText w:val=""/>
+      <w:lvlJc w:val="left"/>
+      <w:pPr>
+        <w:ind w:left="2970" w:hanging="360"/>
+      </w:pPr>
+      <w:rPr>
+        <w:rFonts w:ascii="Wingdings" w:hAnsi="Wingdings" w:hint="default"/>
+      </w:rPr>
+    </w:lvl>
+    <w:lvl w:ilvl="3" w:tplc="04090001" w:tentative="1">
+      <w:start w:val="1"/>
+      <w:numFmt w:val="bullet"/>
+      <w:lvlText w:val=""/>
+      <w:lvlJc w:val="left"/>
+      <w:pPr>
+        <w:ind w:left="3690" w:hanging="360"/>
+      </w:pPr>
+      <w:rPr>
+        <w:rFonts w:ascii="Symbol" w:hAnsi="Symbol" w:hint="default"/>
+      </w:rPr>
+    </w:lvl>
+    <w:lvl w:ilvl="4" w:tplc="04090003" w:tentative="1">
+      <w:start w:val="1"/>
+      <w:numFmt w:val="bullet"/>
+      <w:lvlText w:val="o"/>
+      <w:lvlJc w:val="left"/>
+      <w:pPr>
+        <w:ind w:left="4410" w:hanging="360"/>
+      </w:pPr>
+      <w:rPr>
+        <w:rFonts w:ascii="Courier New" w:hAnsi="Courier New" w:cs="Courier New" w:hint="default"/>
+      </w:rPr>
+    </w:lvl>
+    <w:lvl w:ilvl="5" w:tplc="04090005" w:tentative="1">
+      <w:start w:val="1"/>
+      <w:numFmt w:val="bullet"/>
+      <w:lvlText w:val=""/>
+      <w:lvlJc w:val="left"/>
+      <w:pPr>
+        <w:ind w:left="5130" w:hanging="360"/>
+      </w:pPr>
+      <w:rPr>
+        <w:rFonts w:ascii="Wingdings" w:hAnsi="Wingdings" w:hint="default"/>
+      </w:rPr>
+    </w:lvl>
+    <w:lvl w:ilvl="6" w:tplc="04090001" w:tentative="1">
+      <w:start w:val="1"/>
+      <w:numFmt w:val="bullet"/>
+      <w:lvlText w:val=""/>
+      <w:lvlJc w:val="left"/>
+      <w:pPr>
+        <w:ind w:left="5850" w:hanging="360"/>
+      </w:pPr>
+      <w:rPr>
+        <w:rFonts w:ascii="Symbol" w:hAnsi="Symbol" w:hint="default"/>
+      </w:rPr>
+    </w:lvl>
+    <w:lvl w:ilvl="7" w:tplc="04090003" w:tentative="1">
+      <w:start w:val="1"/>
+      <w:numFmt w:val="bullet"/>
+      <w:lvlText w:val="o"/>
+      <w:lvlJc w:val="left"/>
+      <w:pPr>
+        <w:ind w:left="6570" w:hanging="360"/>
+      </w:pPr>
+      <w:rPr>
+        <w:rFonts w:ascii="Courier New" w:hAnsi="Courier New" w:cs="Courier New" w:hint="default"/>
+      </w:rPr>
+    </w:lvl>
+    <w:lvl w:ilvl="8" w:tplc="04090005" w:tentative="1">
+      <w:start w:val="1"/>
+      <w:numFmt w:val="bullet"/>
+      <w:lvlText w:val=""/>
+      <w:lvlJc w:val="left"/>
+      <w:pPr>
+        <w:ind w:left="7290" w:hanging="360"/>
+      </w:pPr>
+      <w:rPr>
+        <w:rFonts w:ascii="Wingdings" w:hAnsi="Wingdings" w:hint="default"/>
+      </w:rPr>
+    </w:lvl>
+  </w:abstractNum>
+  <w:abstractNum w:abstractNumId="2">
+    <w:nsid w:val="0CFE15E9"/>
+    <w:multiLevelType w:val="hybridMultilevel"/>
+    <w:tmpl w:val="5AB403C6"/>
+    <w:lvl w:ilvl="0" w:tplc="042A0001">
+      <w:start w:val="1"/>
+      <w:numFmt w:val="bullet"/>
+      <w:lvlText w:val=""/>
+      <w:lvlJc w:val="left"/>
+      <w:pPr>
+        <w:ind w:left="1530" w:hanging="360"/>
+      </w:pPr>
+      <w:rPr>
+        <w:rFonts w:ascii="Symbol" w:hAnsi="Symbol" w:hint="default"/>
+      </w:rPr>
+    </w:lvl>
+    <w:lvl w:ilvl="1" w:tplc="04090003" w:tentative="1">
+      <w:start w:val="1"/>
+      <w:numFmt w:val="bullet"/>
+      <w:lvlText w:val="o"/>
+      <w:lvlJc w:val="left"/>
+      <w:pPr>
+        <w:ind w:left="2250" w:hanging="360"/>
+      </w:pPr>
+      <w:rPr>
+        <w:rFonts w:ascii="Courier New" w:hAnsi="Courier New" w:cs="Courier New" w:hint="default"/>
+      </w:rPr>
+    </w:lvl>
+    <w:lvl w:ilvl="2" w:tplc="04090005" w:tentative="1">
+      <w:start w:val="1"/>
+      <w:numFmt w:val="bullet"/>
+      <w:lvlText w:val=""/>
+      <w:lvlJc w:val="left"/>
+      <w:pPr>
+        <w:ind w:left="2970" w:hanging="360"/>
+      </w:pPr>
+      <w:rPr>
+        <w:rFonts w:ascii="Wingdings" w:hAnsi="Wingdings" w:hint="default"/>
+      </w:rPr>
+    </w:lvl>
+    <w:lvl w:ilvl="3" w:tplc="04090001" w:tentative="1">
+      <w:start w:val="1"/>
+      <w:numFmt w:val="bullet"/>
+      <w:lvlText w:val=""/>
+      <w:lvlJc w:val="left"/>
+      <w:pPr>
+        <w:ind w:left="3690" w:hanging="360"/>
+      </w:pPr>
+      <w:rPr>
+        <w:rFonts w:ascii="Symbol" w:hAnsi="Symbol" w:hint="default"/>
+      </w:rPr>
+    </w:lvl>
+    <w:lvl w:ilvl="4" w:tplc="04090003" w:tentative="1">
+      <w:start w:val="1"/>
+      <w:numFmt w:val="bullet"/>
+      <w:lvlText w:val="o"/>
+      <w:lvlJc w:val="left"/>
+      <w:pPr>
+        <w:ind w:left="4410" w:hanging="360"/>
+      </w:pPr>
+      <w:rPr>
+        <w:rFonts w:ascii="Courier New" w:hAnsi="Courier New" w:cs="Courier New" w:hint="default"/>
+      </w:rPr>
+    </w:lvl>
+    <w:lvl w:ilvl="5" w:tplc="04090005" w:tentative="1">
+      <w:start w:val="1"/>
+      <w:numFmt w:val="bullet"/>
+      <w:lvlText w:val=""/>
+      <w:lvlJc w:val="left"/>
+      <w:pPr>
+        <w:ind w:left="5130" w:hanging="360"/>
+      </w:pPr>
+      <w:rPr>
+        <w:rFonts w:ascii="Wingdings" w:hAnsi="Wingdings" w:hint="default"/>
+      </w:rPr>
+    </w:lvl>
+    <w:lvl w:ilvl="6" w:tplc="04090001" w:tentative="1">
+      <w:start w:val="1"/>
+      <w:numFmt w:val="bullet"/>
+      <w:lvlText w:val=""/>
+      <w:lvlJc w:val="left"/>
+      <w:pPr>
+        <w:ind w:left="5850" w:hanging="360"/>
+      </w:pPr>
+      <w:rPr>
+        <w:rFonts w:ascii="Symbol" w:hAnsi="Symbol" w:hint="default"/>
+      </w:rPr>
+    </w:lvl>
+    <w:lvl w:ilvl="7" w:tplc="04090003" w:tentative="1">
+      <w:start w:val="1"/>
+      <w:numFmt w:val="bullet"/>
+      <w:lvlText w:val="o"/>
+      <w:lvlJc w:val="left"/>
+      <w:pPr>
+        <w:ind w:left="6570" w:hanging="360"/>
+      </w:pPr>
+      <w:rPr>
+        <w:rFonts w:ascii="Courier New" w:hAnsi="Courier New" w:cs="Courier New" w:hint="default"/>
+      </w:rPr>
+    </w:lvl>
+    <w:lvl w:ilvl="8" w:tplc="04090005" w:tentative="1">
+      <w:start w:val="1"/>
+      <w:numFmt w:val="bullet"/>
+      <w:lvlText w:val=""/>
+      <w:lvlJc w:val="left"/>
+      <w:pPr>
+        <w:ind w:left="7290" w:hanging="360"/>
+      </w:pPr>
+      <w:rPr>
+        <w:rFonts w:ascii="Wingdings" w:hAnsi="Wingdings" w:hint="default"/>
+      </w:rPr>
+    </w:lvl>
+  </w:abstractNum>
+  <w:abstractNum w:abstractNumId="3">
     <w:nsid w:val="12FF71F9"/>
     <w:multiLevelType w:val="hybridMultilevel"/>
     <w:tmpl w:val="CC5A349E"/>
@@ -23255,7 +24341,7 @@
       </w:rPr>
     </w:lvl>
   </w:abstractNum>
-  <w:abstractNum w:abstractNumId="2">
+  <w:abstractNum w:abstractNumId="4">
     <w:nsid w:val="169452CA"/>
     <w:multiLevelType w:val="hybridMultilevel"/>
     <w:tmpl w:val="523062B2"/>
@@ -23345,7 +24431,233 @@
       </w:pPr>
     </w:lvl>
   </w:abstractNum>
-  <w:abstractNum w:abstractNumId="3">
+  <w:abstractNum w:abstractNumId="5">
+    <w:nsid w:val="20B27B03"/>
+    <w:multiLevelType w:val="hybridMultilevel"/>
+    <w:tmpl w:val="D13A168A"/>
+    <w:lvl w:ilvl="0" w:tplc="042A0001">
+      <w:start w:val="1"/>
+      <w:numFmt w:val="bullet"/>
+      <w:lvlText w:val=""/>
+      <w:lvlJc w:val="left"/>
+      <w:pPr>
+        <w:ind w:left="2250" w:hanging="360"/>
+      </w:pPr>
+      <w:rPr>
+        <w:rFonts w:ascii="Symbol" w:hAnsi="Symbol" w:hint="default"/>
+      </w:rPr>
+    </w:lvl>
+    <w:lvl w:ilvl="1" w:tplc="04090003" w:tentative="1">
+      <w:start w:val="1"/>
+      <w:numFmt w:val="bullet"/>
+      <w:lvlText w:val="o"/>
+      <w:lvlJc w:val="left"/>
+      <w:pPr>
+        <w:ind w:left="2970" w:hanging="360"/>
+      </w:pPr>
+      <w:rPr>
+        <w:rFonts w:ascii="Courier New" w:hAnsi="Courier New" w:cs="Courier New" w:hint="default"/>
+      </w:rPr>
+    </w:lvl>
+    <w:lvl w:ilvl="2" w:tplc="04090005" w:tentative="1">
+      <w:start w:val="1"/>
+      <w:numFmt w:val="bullet"/>
+      <w:lvlText w:val=""/>
+      <w:lvlJc w:val="left"/>
+      <w:pPr>
+        <w:ind w:left="3690" w:hanging="360"/>
+      </w:pPr>
+      <w:rPr>
+        <w:rFonts w:ascii="Wingdings" w:hAnsi="Wingdings" w:hint="default"/>
+      </w:rPr>
+    </w:lvl>
+    <w:lvl w:ilvl="3" w:tplc="04090001" w:tentative="1">
+      <w:start w:val="1"/>
+      <w:numFmt w:val="bullet"/>
+      <w:lvlText w:val=""/>
+      <w:lvlJc w:val="left"/>
+      <w:pPr>
+        <w:ind w:left="4410" w:hanging="360"/>
+      </w:pPr>
+      <w:rPr>
+        <w:rFonts w:ascii="Symbol" w:hAnsi="Symbol" w:hint="default"/>
+      </w:rPr>
+    </w:lvl>
+    <w:lvl w:ilvl="4" w:tplc="04090003" w:tentative="1">
+      <w:start w:val="1"/>
+      <w:numFmt w:val="bullet"/>
+      <w:lvlText w:val="o"/>
+      <w:lvlJc w:val="left"/>
+      <w:pPr>
+        <w:ind w:left="5130" w:hanging="360"/>
+      </w:pPr>
+      <w:rPr>
+        <w:rFonts w:ascii="Courier New" w:hAnsi="Courier New" w:cs="Courier New" w:hint="default"/>
+      </w:rPr>
+    </w:lvl>
+    <w:lvl w:ilvl="5" w:tplc="04090005" w:tentative="1">
+      <w:start w:val="1"/>
+      <w:numFmt w:val="bullet"/>
+      <w:lvlText w:val=""/>
+      <w:lvlJc w:val="left"/>
+      <w:pPr>
+        <w:ind w:left="5850" w:hanging="360"/>
+      </w:pPr>
+      <w:rPr>
+        <w:rFonts w:ascii="Wingdings" w:hAnsi="Wingdings" w:hint="default"/>
+      </w:rPr>
+    </w:lvl>
+    <w:lvl w:ilvl="6" w:tplc="04090001" w:tentative="1">
+      <w:start w:val="1"/>
+      <w:numFmt w:val="bullet"/>
+      <w:lvlText w:val=""/>
+      <w:lvlJc w:val="left"/>
+      <w:pPr>
+        <w:ind w:left="6570" w:hanging="360"/>
+      </w:pPr>
+      <w:rPr>
+        <w:rFonts w:ascii="Symbol" w:hAnsi="Symbol" w:hint="default"/>
+      </w:rPr>
+    </w:lvl>
+    <w:lvl w:ilvl="7" w:tplc="04090003" w:tentative="1">
+      <w:start w:val="1"/>
+      <w:numFmt w:val="bullet"/>
+      <w:lvlText w:val="o"/>
+      <w:lvlJc w:val="left"/>
+      <w:pPr>
+        <w:ind w:left="7290" w:hanging="360"/>
+      </w:pPr>
+      <w:rPr>
+        <w:rFonts w:ascii="Courier New" w:hAnsi="Courier New" w:cs="Courier New" w:hint="default"/>
+      </w:rPr>
+    </w:lvl>
+    <w:lvl w:ilvl="8" w:tplc="04090005" w:tentative="1">
+      <w:start w:val="1"/>
+      <w:numFmt w:val="bullet"/>
+      <w:lvlText w:val=""/>
+      <w:lvlJc w:val="left"/>
+      <w:pPr>
+        <w:ind w:left="8010" w:hanging="360"/>
+      </w:pPr>
+      <w:rPr>
+        <w:rFonts w:ascii="Wingdings" w:hAnsi="Wingdings" w:hint="default"/>
+      </w:rPr>
+    </w:lvl>
+  </w:abstractNum>
+  <w:abstractNum w:abstractNumId="6">
+    <w:nsid w:val="22BC42BD"/>
+    <w:multiLevelType w:val="hybridMultilevel"/>
+    <w:tmpl w:val="434419C8"/>
+    <w:lvl w:ilvl="0" w:tplc="7F5E9F04">
+      <w:start w:val="1"/>
+      <w:numFmt w:val="bullet"/>
+      <w:lvlText w:val="-"/>
+      <w:lvlJc w:val="left"/>
+      <w:pPr>
+        <w:ind w:left="720" w:hanging="360"/>
+      </w:pPr>
+      <w:rPr>
+        <w:rFonts w:ascii="Cambria" w:eastAsiaTheme="minorHAnsi" w:hAnsi="Cambria" w:cs="Cambria" w:hint="default"/>
+      </w:rPr>
+    </w:lvl>
+    <w:lvl w:ilvl="1" w:tplc="04090003" w:tentative="1">
+      <w:start w:val="1"/>
+      <w:numFmt w:val="bullet"/>
+      <w:lvlText w:val="o"/>
+      <w:lvlJc w:val="left"/>
+      <w:pPr>
+        <w:ind w:left="1440" w:hanging="360"/>
+      </w:pPr>
+      <w:rPr>
+        <w:rFonts w:ascii="Courier New" w:hAnsi="Courier New" w:cs="Courier New" w:hint="default"/>
+      </w:rPr>
+    </w:lvl>
+    <w:lvl w:ilvl="2" w:tplc="04090005" w:tentative="1">
+      <w:start w:val="1"/>
+      <w:numFmt w:val="bullet"/>
+      <w:lvlText w:val=""/>
+      <w:lvlJc w:val="left"/>
+      <w:pPr>
+        <w:ind w:left="2160" w:hanging="360"/>
+      </w:pPr>
+      <w:rPr>
+        <w:rFonts w:ascii="Wingdings" w:hAnsi="Wingdings" w:hint="default"/>
+      </w:rPr>
+    </w:lvl>
+    <w:lvl w:ilvl="3" w:tplc="04090001" w:tentative="1">
+      <w:start w:val="1"/>
+      <w:numFmt w:val="bullet"/>
+      <w:lvlText w:val=""/>
+      <w:lvlJc w:val="left"/>
+      <w:pPr>
+        <w:ind w:left="2880" w:hanging="360"/>
+      </w:pPr>
+      <w:rPr>
+        <w:rFonts w:ascii="Symbol" w:hAnsi="Symbol" w:hint="default"/>
+      </w:rPr>
+    </w:lvl>
+    <w:lvl w:ilvl="4" w:tplc="04090003" w:tentative="1">
+      <w:start w:val="1"/>
+      <w:numFmt w:val="bullet"/>
+      <w:lvlText w:val="o"/>
+      <w:lvlJc w:val="left"/>
+      <w:pPr>
+        <w:ind w:left="3600" w:hanging="360"/>
+      </w:pPr>
+      <w:rPr>
+        <w:rFonts w:ascii="Courier New" w:hAnsi="Courier New" w:cs="Courier New" w:hint="default"/>
+      </w:rPr>
+    </w:lvl>
+    <w:lvl w:ilvl="5" w:tplc="04090005" w:tentative="1">
+      <w:start w:val="1"/>
+      <w:numFmt w:val="bullet"/>
+      <w:lvlText w:val=""/>
+      <w:lvlJc w:val="left"/>
+      <w:pPr>
+        <w:ind w:left="4320" w:hanging="360"/>
+      </w:pPr>
+      <w:rPr>
+        <w:rFonts w:ascii="Wingdings" w:hAnsi="Wingdings" w:hint="default"/>
+      </w:rPr>
+    </w:lvl>
+    <w:lvl w:ilvl="6" w:tplc="04090001" w:tentative="1">
+      <w:start w:val="1"/>
+      <w:numFmt w:val="bullet"/>
+      <w:lvlText w:val=""/>
+      <w:lvlJc w:val="left"/>
+      <w:pPr>
+        <w:ind w:left="5040" w:hanging="360"/>
+      </w:pPr>
+      <w:rPr>
+        <w:rFonts w:ascii="Symbol" w:hAnsi="Symbol" w:hint="default"/>
+      </w:rPr>
+    </w:lvl>
+    <w:lvl w:ilvl="7" w:tplc="04090003" w:tentative="1">
+      <w:start w:val="1"/>
+      <w:numFmt w:val="bullet"/>
+      <w:lvlText w:val="o"/>
+      <w:lvlJc w:val="left"/>
+      <w:pPr>
+        <w:ind w:left="5760" w:hanging="360"/>
+      </w:pPr>
+      <w:rPr>
+        <w:rFonts w:ascii="Courier New" w:hAnsi="Courier New" w:cs="Courier New" w:hint="default"/>
+      </w:rPr>
+    </w:lvl>
+    <w:lvl w:ilvl="8" w:tplc="04090005" w:tentative="1">
+      <w:start w:val="1"/>
+      <w:numFmt w:val="bullet"/>
+      <w:lvlText w:val=""/>
+      <w:lvlJc w:val="left"/>
+      <w:pPr>
+        <w:ind w:left="6480" w:hanging="360"/>
+      </w:pPr>
+      <w:rPr>
+        <w:rFonts w:ascii="Wingdings" w:hAnsi="Wingdings" w:hint="default"/>
+      </w:rPr>
+    </w:lvl>
+  </w:abstractNum>
+  <w:abstractNum w:abstractNumId="7">
     <w:nsid w:val="246A2E90"/>
     <w:multiLevelType w:val="hybridMultilevel"/>
     <w:tmpl w:val="BA18ADD0"/>
@@ -23434,7 +24746,7 @@
       </w:pPr>
     </w:lvl>
   </w:abstractNum>
-  <w:abstractNum w:abstractNumId="4">
+  <w:abstractNum w:abstractNumId="8">
     <w:nsid w:val="3415456C"/>
     <w:multiLevelType w:val="hybridMultilevel"/>
     <w:tmpl w:val="22129210"/>
@@ -23547,7 +24859,7 @@
       </w:rPr>
     </w:lvl>
   </w:abstractNum>
-  <w:abstractNum w:abstractNumId="5">
+  <w:abstractNum w:abstractNumId="9">
     <w:nsid w:val="34347ADB"/>
     <w:multiLevelType w:val="hybridMultilevel"/>
     <w:tmpl w:val="0CF2DD04"/>
@@ -23660,7 +24972,798 @@
       </w:rPr>
     </w:lvl>
   </w:abstractNum>
-  <w:abstractNum w:abstractNumId="6">
+  <w:abstractNum w:abstractNumId="10">
+    <w:nsid w:val="362976AD"/>
+    <w:multiLevelType w:val="hybridMultilevel"/>
+    <w:tmpl w:val="37B206C0"/>
+    <w:lvl w:ilvl="0" w:tplc="042A0001">
+      <w:start w:val="1"/>
+      <w:numFmt w:val="bullet"/>
+      <w:lvlText w:val=""/>
+      <w:lvlJc w:val="left"/>
+      <w:pPr>
+        <w:ind w:left="720" w:hanging="360"/>
+      </w:pPr>
+      <w:rPr>
+        <w:rFonts w:ascii="Symbol" w:hAnsi="Symbol" w:hint="default"/>
+      </w:rPr>
+    </w:lvl>
+    <w:lvl w:ilvl="1" w:tplc="04090003" w:tentative="1">
+      <w:start w:val="1"/>
+      <w:numFmt w:val="bullet"/>
+      <w:lvlText w:val="o"/>
+      <w:lvlJc w:val="left"/>
+      <w:pPr>
+        <w:ind w:left="1440" w:hanging="360"/>
+      </w:pPr>
+      <w:rPr>
+        <w:rFonts w:ascii="Courier New" w:hAnsi="Courier New" w:cs="Courier New" w:hint="default"/>
+      </w:rPr>
+    </w:lvl>
+    <w:lvl w:ilvl="2" w:tplc="04090005">
+      <w:start w:val="1"/>
+      <w:numFmt w:val="bullet"/>
+      <w:lvlText w:val=""/>
+      <w:lvlJc w:val="left"/>
+      <w:pPr>
+        <w:ind w:left="2160" w:hanging="360"/>
+      </w:pPr>
+      <w:rPr>
+        <w:rFonts w:ascii="Wingdings" w:hAnsi="Wingdings" w:hint="default"/>
+      </w:rPr>
+    </w:lvl>
+    <w:lvl w:ilvl="3" w:tplc="04090001" w:tentative="1">
+      <w:start w:val="1"/>
+      <w:numFmt w:val="bullet"/>
+      <w:lvlText w:val=""/>
+      <w:lvlJc w:val="left"/>
+      <w:pPr>
+        <w:ind w:left="2880" w:hanging="360"/>
+      </w:pPr>
+      <w:rPr>
+        <w:rFonts w:ascii="Symbol" w:hAnsi="Symbol" w:hint="default"/>
+      </w:rPr>
+    </w:lvl>
+    <w:lvl w:ilvl="4" w:tplc="04090003" w:tentative="1">
+      <w:start w:val="1"/>
+      <w:numFmt w:val="bullet"/>
+      <w:lvlText w:val="o"/>
+      <w:lvlJc w:val="left"/>
+      <w:pPr>
+        <w:ind w:left="3600" w:hanging="360"/>
+      </w:pPr>
+      <w:rPr>
+        <w:rFonts w:ascii="Courier New" w:hAnsi="Courier New" w:cs="Courier New" w:hint="default"/>
+      </w:rPr>
+    </w:lvl>
+    <w:lvl w:ilvl="5" w:tplc="04090005" w:tentative="1">
+      <w:start w:val="1"/>
+      <w:numFmt w:val="bullet"/>
+      <w:lvlText w:val=""/>
+      <w:lvlJc w:val="left"/>
+      <w:pPr>
+        <w:ind w:left="4320" w:hanging="360"/>
+      </w:pPr>
+      <w:rPr>
+        <w:rFonts w:ascii="Wingdings" w:hAnsi="Wingdings" w:hint="default"/>
+      </w:rPr>
+    </w:lvl>
+    <w:lvl w:ilvl="6" w:tplc="04090001" w:tentative="1">
+      <w:start w:val="1"/>
+      <w:numFmt w:val="bullet"/>
+      <w:lvlText w:val=""/>
+      <w:lvlJc w:val="left"/>
+      <w:pPr>
+        <w:ind w:left="5040" w:hanging="360"/>
+      </w:pPr>
+      <w:rPr>
+        <w:rFonts w:ascii="Symbol" w:hAnsi="Symbol" w:hint="default"/>
+      </w:rPr>
+    </w:lvl>
+    <w:lvl w:ilvl="7" w:tplc="04090003" w:tentative="1">
+      <w:start w:val="1"/>
+      <w:numFmt w:val="bullet"/>
+      <w:lvlText w:val="o"/>
+      <w:lvlJc w:val="left"/>
+      <w:pPr>
+        <w:ind w:left="5760" w:hanging="360"/>
+      </w:pPr>
+      <w:rPr>
+        <w:rFonts w:ascii="Courier New" w:hAnsi="Courier New" w:cs="Courier New" w:hint="default"/>
+      </w:rPr>
+    </w:lvl>
+    <w:lvl w:ilvl="8" w:tplc="04090005" w:tentative="1">
+      <w:start w:val="1"/>
+      <w:numFmt w:val="bullet"/>
+      <w:lvlText w:val=""/>
+      <w:lvlJc w:val="left"/>
+      <w:pPr>
+        <w:ind w:left="6480" w:hanging="360"/>
+      </w:pPr>
+      <w:rPr>
+        <w:rFonts w:ascii="Wingdings" w:hAnsi="Wingdings" w:hint="default"/>
+      </w:rPr>
+    </w:lvl>
+  </w:abstractNum>
+  <w:abstractNum w:abstractNumId="11">
+    <w:nsid w:val="4A8352A8"/>
+    <w:multiLevelType w:val="hybridMultilevel"/>
+    <w:tmpl w:val="52D0516A"/>
+    <w:lvl w:ilvl="0" w:tplc="042A0001">
+      <w:start w:val="1"/>
+      <w:numFmt w:val="bullet"/>
+      <w:lvlText w:val=""/>
+      <w:lvlJc w:val="left"/>
+      <w:pPr>
+        <w:ind w:left="2250" w:hanging="360"/>
+      </w:pPr>
+      <w:rPr>
+        <w:rFonts w:ascii="Symbol" w:hAnsi="Symbol" w:hint="default"/>
+      </w:rPr>
+    </w:lvl>
+    <w:lvl w:ilvl="1" w:tplc="04090003" w:tentative="1">
+      <w:start w:val="1"/>
+      <w:numFmt w:val="bullet"/>
+      <w:lvlText w:val="o"/>
+      <w:lvlJc w:val="left"/>
+      <w:pPr>
+        <w:ind w:left="2970" w:hanging="360"/>
+      </w:pPr>
+      <w:rPr>
+        <w:rFonts w:ascii="Courier New" w:hAnsi="Courier New" w:cs="Courier New" w:hint="default"/>
+      </w:rPr>
+    </w:lvl>
+    <w:lvl w:ilvl="2" w:tplc="04090005" w:tentative="1">
+      <w:start w:val="1"/>
+      <w:numFmt w:val="bullet"/>
+      <w:lvlText w:val=""/>
+      <w:lvlJc w:val="left"/>
+      <w:pPr>
+        <w:ind w:left="3690" w:hanging="360"/>
+      </w:pPr>
+      <w:rPr>
+        <w:rFonts w:ascii="Wingdings" w:hAnsi="Wingdings" w:hint="default"/>
+      </w:rPr>
+    </w:lvl>
+    <w:lvl w:ilvl="3" w:tplc="04090001" w:tentative="1">
+      <w:start w:val="1"/>
+      <w:numFmt w:val="bullet"/>
+      <w:lvlText w:val=""/>
+      <w:lvlJc w:val="left"/>
+      <w:pPr>
+        <w:ind w:left="4410" w:hanging="360"/>
+      </w:pPr>
+      <w:rPr>
+        <w:rFonts w:ascii="Symbol" w:hAnsi="Symbol" w:hint="default"/>
+      </w:rPr>
+    </w:lvl>
+    <w:lvl w:ilvl="4" w:tplc="04090003" w:tentative="1">
+      <w:start w:val="1"/>
+      <w:numFmt w:val="bullet"/>
+      <w:lvlText w:val="o"/>
+      <w:lvlJc w:val="left"/>
+      <w:pPr>
+        <w:ind w:left="5130" w:hanging="360"/>
+      </w:pPr>
+      <w:rPr>
+        <w:rFonts w:ascii="Courier New" w:hAnsi="Courier New" w:cs="Courier New" w:hint="default"/>
+      </w:rPr>
+    </w:lvl>
+    <w:lvl w:ilvl="5" w:tplc="04090005" w:tentative="1">
+      <w:start w:val="1"/>
+      <w:numFmt w:val="bullet"/>
+      <w:lvlText w:val=""/>
+      <w:lvlJc w:val="left"/>
+      <w:pPr>
+        <w:ind w:left="5850" w:hanging="360"/>
+      </w:pPr>
+      <w:rPr>
+        <w:rFonts w:ascii="Wingdings" w:hAnsi="Wingdings" w:hint="default"/>
+      </w:rPr>
+    </w:lvl>
+    <w:lvl w:ilvl="6" w:tplc="04090001" w:tentative="1">
+      <w:start w:val="1"/>
+      <w:numFmt w:val="bullet"/>
+      <w:lvlText w:val=""/>
+      <w:lvlJc w:val="left"/>
+      <w:pPr>
+        <w:ind w:left="6570" w:hanging="360"/>
+      </w:pPr>
+      <w:rPr>
+        <w:rFonts w:ascii="Symbol" w:hAnsi="Symbol" w:hint="default"/>
+      </w:rPr>
+    </w:lvl>
+    <w:lvl w:ilvl="7" w:tplc="04090003" w:tentative="1">
+      <w:start w:val="1"/>
+      <w:numFmt w:val="bullet"/>
+      <w:lvlText w:val="o"/>
+      <w:lvlJc w:val="left"/>
+      <w:pPr>
+        <w:ind w:left="7290" w:hanging="360"/>
+      </w:pPr>
+      <w:rPr>
+        <w:rFonts w:ascii="Courier New" w:hAnsi="Courier New" w:cs="Courier New" w:hint="default"/>
+      </w:rPr>
+    </w:lvl>
+    <w:lvl w:ilvl="8" w:tplc="04090005" w:tentative="1">
+      <w:start w:val="1"/>
+      <w:numFmt w:val="bullet"/>
+      <w:lvlText w:val=""/>
+      <w:lvlJc w:val="left"/>
+      <w:pPr>
+        <w:ind w:left="8010" w:hanging="360"/>
+      </w:pPr>
+      <w:rPr>
+        <w:rFonts w:ascii="Wingdings" w:hAnsi="Wingdings" w:hint="default"/>
+      </w:rPr>
+    </w:lvl>
+  </w:abstractNum>
+  <w:abstractNum w:abstractNumId="12">
+    <w:nsid w:val="5A386599"/>
+    <w:multiLevelType w:val="hybridMultilevel"/>
+    <w:tmpl w:val="DA8023B0"/>
+    <w:lvl w:ilvl="0" w:tplc="7F5E9F04">
+      <w:start w:val="1"/>
+      <w:numFmt w:val="bullet"/>
+      <w:lvlText w:val="-"/>
+      <w:lvlJc w:val="left"/>
+      <w:pPr>
+        <w:ind w:left="1530" w:hanging="360"/>
+      </w:pPr>
+      <w:rPr>
+        <w:rFonts w:ascii="Cambria" w:eastAsiaTheme="minorHAnsi" w:hAnsi="Cambria" w:cs="Cambria" w:hint="default"/>
+      </w:rPr>
+    </w:lvl>
+    <w:lvl w:ilvl="1" w:tplc="04090003" w:tentative="1">
+      <w:start w:val="1"/>
+      <w:numFmt w:val="bullet"/>
+      <w:lvlText w:val="o"/>
+      <w:lvlJc w:val="left"/>
+      <w:pPr>
+        <w:ind w:left="2250" w:hanging="360"/>
+      </w:pPr>
+      <w:rPr>
+        <w:rFonts w:ascii="Courier New" w:hAnsi="Courier New" w:cs="Courier New" w:hint="default"/>
+      </w:rPr>
+    </w:lvl>
+    <w:lvl w:ilvl="2" w:tplc="04090005" w:tentative="1">
+      <w:start w:val="1"/>
+      <w:numFmt w:val="bullet"/>
+      <w:lvlText w:val=""/>
+      <w:lvlJc w:val="left"/>
+      <w:pPr>
+        <w:ind w:left="2970" w:hanging="360"/>
+      </w:pPr>
+      <w:rPr>
+        <w:rFonts w:ascii="Wingdings" w:hAnsi="Wingdings" w:hint="default"/>
+      </w:rPr>
+    </w:lvl>
+    <w:lvl w:ilvl="3" w:tplc="04090001" w:tentative="1">
+      <w:start w:val="1"/>
+      <w:numFmt w:val="bullet"/>
+      <w:lvlText w:val=""/>
+      <w:lvlJc w:val="left"/>
+      <w:pPr>
+        <w:ind w:left="3690" w:hanging="360"/>
+      </w:pPr>
+      <w:rPr>
+        <w:rFonts w:ascii="Symbol" w:hAnsi="Symbol" w:hint="default"/>
+      </w:rPr>
+    </w:lvl>
+    <w:lvl w:ilvl="4" w:tplc="04090003" w:tentative="1">
+      <w:start w:val="1"/>
+      <w:numFmt w:val="bullet"/>
+      <w:lvlText w:val="o"/>
+      <w:lvlJc w:val="left"/>
+      <w:pPr>
+        <w:ind w:left="4410" w:hanging="360"/>
+      </w:pPr>
+      <w:rPr>
+        <w:rFonts w:ascii="Courier New" w:hAnsi="Courier New" w:cs="Courier New" w:hint="default"/>
+      </w:rPr>
+    </w:lvl>
+    <w:lvl w:ilvl="5" w:tplc="04090005" w:tentative="1">
+      <w:start w:val="1"/>
+      <w:numFmt w:val="bullet"/>
+      <w:lvlText w:val=""/>
+      <w:lvlJc w:val="left"/>
+      <w:pPr>
+        <w:ind w:left="5130" w:hanging="360"/>
+      </w:pPr>
+      <w:rPr>
+        <w:rFonts w:ascii="Wingdings" w:hAnsi="Wingdings" w:hint="default"/>
+      </w:rPr>
+    </w:lvl>
+    <w:lvl w:ilvl="6" w:tplc="04090001" w:tentative="1">
+      <w:start w:val="1"/>
+      <w:numFmt w:val="bullet"/>
+      <w:lvlText w:val=""/>
+      <w:lvlJc w:val="left"/>
+      <w:pPr>
+        <w:ind w:left="5850" w:hanging="360"/>
+      </w:pPr>
+      <w:rPr>
+        <w:rFonts w:ascii="Symbol" w:hAnsi="Symbol" w:hint="default"/>
+      </w:rPr>
+    </w:lvl>
+    <w:lvl w:ilvl="7" w:tplc="04090003" w:tentative="1">
+      <w:start w:val="1"/>
+      <w:numFmt w:val="bullet"/>
+      <w:lvlText w:val="o"/>
+      <w:lvlJc w:val="left"/>
+      <w:pPr>
+        <w:ind w:left="6570" w:hanging="360"/>
+      </w:pPr>
+      <w:rPr>
+        <w:rFonts w:ascii="Courier New" w:hAnsi="Courier New" w:cs="Courier New" w:hint="default"/>
+      </w:rPr>
+    </w:lvl>
+    <w:lvl w:ilvl="8" w:tplc="04090005" w:tentative="1">
+      <w:start w:val="1"/>
+      <w:numFmt w:val="bullet"/>
+      <w:lvlText w:val=""/>
+      <w:lvlJc w:val="left"/>
+      <w:pPr>
+        <w:ind w:left="7290" w:hanging="360"/>
+      </w:pPr>
+      <w:rPr>
+        <w:rFonts w:ascii="Wingdings" w:hAnsi="Wingdings" w:hint="default"/>
+      </w:rPr>
+    </w:lvl>
+  </w:abstractNum>
+  <w:abstractNum w:abstractNumId="13">
+    <w:nsid w:val="5D542CF2"/>
+    <w:multiLevelType w:val="hybridMultilevel"/>
+    <w:tmpl w:val="E9588190"/>
+    <w:lvl w:ilvl="0" w:tplc="7F5E9F04">
+      <w:start w:val="1"/>
+      <w:numFmt w:val="bullet"/>
+      <w:lvlText w:val="-"/>
+      <w:lvlJc w:val="left"/>
+      <w:pPr>
+        <w:ind w:left="720" w:hanging="360"/>
+      </w:pPr>
+      <w:rPr>
+        <w:rFonts w:ascii="Cambria" w:eastAsiaTheme="minorHAnsi" w:hAnsi="Cambria" w:cs="Cambria" w:hint="default"/>
+      </w:rPr>
+    </w:lvl>
+    <w:lvl w:ilvl="1" w:tplc="04090003" w:tentative="1">
+      <w:start w:val="1"/>
+      <w:numFmt w:val="bullet"/>
+      <w:lvlText w:val="o"/>
+      <w:lvlJc w:val="left"/>
+      <w:pPr>
+        <w:ind w:left="1440" w:hanging="360"/>
+      </w:pPr>
+      <w:rPr>
+        <w:rFonts w:ascii="Courier New" w:hAnsi="Courier New" w:cs="Courier New" w:hint="default"/>
+      </w:rPr>
+    </w:lvl>
+    <w:lvl w:ilvl="2" w:tplc="04090005" w:tentative="1">
+      <w:start w:val="1"/>
+      <w:numFmt w:val="bullet"/>
+      <w:lvlText w:val=""/>
+      <w:lvlJc w:val="left"/>
+      <w:pPr>
+        <w:ind w:left="2160" w:hanging="360"/>
+      </w:pPr>
+      <w:rPr>
+        <w:rFonts w:ascii="Wingdings" w:hAnsi="Wingdings" w:hint="default"/>
+      </w:rPr>
+    </w:lvl>
+    <w:lvl w:ilvl="3" w:tplc="04090001" w:tentative="1">
+      <w:start w:val="1"/>
+      <w:numFmt w:val="bullet"/>
+      <w:lvlText w:val=""/>
+      <w:lvlJc w:val="left"/>
+      <w:pPr>
+        <w:ind w:left="2880" w:hanging="360"/>
+      </w:pPr>
+      <w:rPr>
+        <w:rFonts w:ascii="Symbol" w:hAnsi="Symbol" w:hint="default"/>
+      </w:rPr>
+    </w:lvl>
+    <w:lvl w:ilvl="4" w:tplc="04090003" w:tentative="1">
+      <w:start w:val="1"/>
+      <w:numFmt w:val="bullet"/>
+      <w:lvlText w:val="o"/>
+      <w:lvlJc w:val="left"/>
+      <w:pPr>
+        <w:ind w:left="3600" w:hanging="360"/>
+      </w:pPr>
+      <w:rPr>
+        <w:rFonts w:ascii="Courier New" w:hAnsi="Courier New" w:cs="Courier New" w:hint="default"/>
+      </w:rPr>
+    </w:lvl>
+    <w:lvl w:ilvl="5" w:tplc="04090005" w:tentative="1">
+      <w:start w:val="1"/>
+      <w:numFmt w:val="bullet"/>
+      <w:lvlText w:val=""/>
+      <w:lvlJc w:val="left"/>
+      <w:pPr>
+        <w:ind w:left="4320" w:hanging="360"/>
+      </w:pPr>
+      <w:rPr>
+        <w:rFonts w:ascii="Wingdings" w:hAnsi="Wingdings" w:hint="default"/>
+      </w:rPr>
+    </w:lvl>
+    <w:lvl w:ilvl="6" w:tplc="04090001" w:tentative="1">
+      <w:start w:val="1"/>
+      <w:numFmt w:val="bullet"/>
+      <w:lvlText w:val=""/>
+      <w:lvlJc w:val="left"/>
+      <w:pPr>
+        <w:ind w:left="5040" w:hanging="360"/>
+      </w:pPr>
+      <w:rPr>
+        <w:rFonts w:ascii="Symbol" w:hAnsi="Symbol" w:hint="default"/>
+      </w:rPr>
+    </w:lvl>
+    <w:lvl w:ilvl="7" w:tplc="04090003" w:tentative="1">
+      <w:start w:val="1"/>
+      <w:numFmt w:val="bullet"/>
+      <w:lvlText w:val="o"/>
+      <w:lvlJc w:val="left"/>
+      <w:pPr>
+        <w:ind w:left="5760" w:hanging="360"/>
+      </w:pPr>
+      <w:rPr>
+        <w:rFonts w:ascii="Courier New" w:hAnsi="Courier New" w:cs="Courier New" w:hint="default"/>
+      </w:rPr>
+    </w:lvl>
+    <w:lvl w:ilvl="8" w:tplc="04090005" w:tentative="1">
+      <w:start w:val="1"/>
+      <w:numFmt w:val="bullet"/>
+      <w:lvlText w:val=""/>
+      <w:lvlJc w:val="left"/>
+      <w:pPr>
+        <w:ind w:left="6480" w:hanging="360"/>
+      </w:pPr>
+      <w:rPr>
+        <w:rFonts w:ascii="Wingdings" w:hAnsi="Wingdings" w:hint="default"/>
+      </w:rPr>
+    </w:lvl>
+  </w:abstractNum>
+  <w:abstractNum w:abstractNumId="14">
+    <w:nsid w:val="5E8616C7"/>
+    <w:multiLevelType w:val="hybridMultilevel"/>
+    <w:tmpl w:val="89981E0E"/>
+    <w:lvl w:ilvl="0" w:tplc="042A0001">
+      <w:start w:val="1"/>
+      <w:numFmt w:val="bullet"/>
+      <w:lvlText w:val=""/>
+      <w:lvlJc w:val="left"/>
+      <w:pPr>
+        <w:ind w:left="1530" w:hanging="360"/>
+      </w:pPr>
+      <w:rPr>
+        <w:rFonts w:ascii="Symbol" w:hAnsi="Symbol" w:hint="default"/>
+      </w:rPr>
+    </w:lvl>
+    <w:lvl w:ilvl="1" w:tplc="04090003" w:tentative="1">
+      <w:start w:val="1"/>
+      <w:numFmt w:val="bullet"/>
+      <w:lvlText w:val="o"/>
+      <w:lvlJc w:val="left"/>
+      <w:pPr>
+        <w:ind w:left="2250" w:hanging="360"/>
+      </w:pPr>
+      <w:rPr>
+        <w:rFonts w:ascii="Courier New" w:hAnsi="Courier New" w:cs="Courier New" w:hint="default"/>
+      </w:rPr>
+    </w:lvl>
+    <w:lvl w:ilvl="2" w:tplc="04090005" w:tentative="1">
+      <w:start w:val="1"/>
+      <w:numFmt w:val="bullet"/>
+      <w:lvlText w:val=""/>
+      <w:lvlJc w:val="left"/>
+      <w:pPr>
+        <w:ind w:left="2970" w:hanging="360"/>
+      </w:pPr>
+      <w:rPr>
+        <w:rFonts w:ascii="Wingdings" w:hAnsi="Wingdings" w:hint="default"/>
+      </w:rPr>
+    </w:lvl>
+    <w:lvl w:ilvl="3" w:tplc="04090001" w:tentative="1">
+      <w:start w:val="1"/>
+      <w:numFmt w:val="bullet"/>
+      <w:lvlText w:val=""/>
+      <w:lvlJc w:val="left"/>
+      <w:pPr>
+        <w:ind w:left="3690" w:hanging="360"/>
+      </w:pPr>
+      <w:rPr>
+        <w:rFonts w:ascii="Symbol" w:hAnsi="Symbol" w:hint="default"/>
+      </w:rPr>
+    </w:lvl>
+    <w:lvl w:ilvl="4" w:tplc="04090003" w:tentative="1">
+      <w:start w:val="1"/>
+      <w:numFmt w:val="bullet"/>
+      <w:lvlText w:val="o"/>
+      <w:lvlJc w:val="left"/>
+      <w:pPr>
+        <w:ind w:left="4410" w:hanging="360"/>
+      </w:pPr>
+      <w:rPr>
+        <w:rFonts w:ascii="Courier New" w:hAnsi="Courier New" w:cs="Courier New" w:hint="default"/>
+      </w:rPr>
+    </w:lvl>
+    <w:lvl w:ilvl="5" w:tplc="04090005" w:tentative="1">
+      <w:start w:val="1"/>
+      <w:numFmt w:val="bullet"/>
+      <w:lvlText w:val=""/>
+      <w:lvlJc w:val="left"/>
+      <w:pPr>
+        <w:ind w:left="5130" w:hanging="360"/>
+      </w:pPr>
+      <w:rPr>
+        <w:rFonts w:ascii="Wingdings" w:hAnsi="Wingdings" w:hint="default"/>
+      </w:rPr>
+    </w:lvl>
+    <w:lvl w:ilvl="6" w:tplc="04090001" w:tentative="1">
+      <w:start w:val="1"/>
+      <w:numFmt w:val="bullet"/>
+      <w:lvlText w:val=""/>
+      <w:lvlJc w:val="left"/>
+      <w:pPr>
+        <w:ind w:left="5850" w:hanging="360"/>
+      </w:pPr>
+      <w:rPr>
+        <w:rFonts w:ascii="Symbol" w:hAnsi="Symbol" w:hint="default"/>
+      </w:rPr>
+    </w:lvl>
+    <w:lvl w:ilvl="7" w:tplc="04090003" w:tentative="1">
+      <w:start w:val="1"/>
+      <w:numFmt w:val="bullet"/>
+      <w:lvlText w:val="o"/>
+      <w:lvlJc w:val="left"/>
+      <w:pPr>
+        <w:ind w:left="6570" w:hanging="360"/>
+      </w:pPr>
+      <w:rPr>
+        <w:rFonts w:ascii="Courier New" w:hAnsi="Courier New" w:cs="Courier New" w:hint="default"/>
+      </w:rPr>
+    </w:lvl>
+    <w:lvl w:ilvl="8" w:tplc="04090005" w:tentative="1">
+      <w:start w:val="1"/>
+      <w:numFmt w:val="bullet"/>
+      <w:lvlText w:val=""/>
+      <w:lvlJc w:val="left"/>
+      <w:pPr>
+        <w:ind w:left="7290" w:hanging="360"/>
+      </w:pPr>
+      <w:rPr>
+        <w:rFonts w:ascii="Wingdings" w:hAnsi="Wingdings" w:hint="default"/>
+      </w:rPr>
+    </w:lvl>
+  </w:abstractNum>
+  <w:abstractNum w:abstractNumId="15">
+    <w:nsid w:val="66EC3368"/>
+    <w:multiLevelType w:val="hybridMultilevel"/>
+    <w:tmpl w:val="B5728910"/>
+    <w:lvl w:ilvl="0" w:tplc="7F5E9F04">
+      <w:start w:val="1"/>
+      <w:numFmt w:val="bullet"/>
+      <w:lvlText w:val="-"/>
+      <w:lvlJc w:val="left"/>
+      <w:pPr>
+        <w:ind w:left="720" w:hanging="360"/>
+      </w:pPr>
+      <w:rPr>
+        <w:rFonts w:ascii="Cambria" w:eastAsiaTheme="minorHAnsi" w:hAnsi="Cambria" w:cs="Cambria" w:hint="default"/>
+      </w:rPr>
+    </w:lvl>
+    <w:lvl w:ilvl="1" w:tplc="04090003" w:tentative="1">
+      <w:start w:val="1"/>
+      <w:numFmt w:val="bullet"/>
+      <w:lvlText w:val="o"/>
+      <w:lvlJc w:val="left"/>
+      <w:pPr>
+        <w:ind w:left="1440" w:hanging="360"/>
+      </w:pPr>
+      <w:rPr>
+        <w:rFonts w:ascii="Courier New" w:hAnsi="Courier New" w:cs="Courier New" w:hint="default"/>
+      </w:rPr>
+    </w:lvl>
+    <w:lvl w:ilvl="2" w:tplc="04090005" w:tentative="1">
+      <w:start w:val="1"/>
+      <w:numFmt w:val="bullet"/>
+      <w:lvlText w:val=""/>
+      <w:lvlJc w:val="left"/>
+      <w:pPr>
+        <w:ind w:left="2160" w:hanging="360"/>
+      </w:pPr>
+      <w:rPr>
+        <w:rFonts w:ascii="Wingdings" w:hAnsi="Wingdings" w:hint="default"/>
+      </w:rPr>
+    </w:lvl>
+    <w:lvl w:ilvl="3" w:tplc="04090001" w:tentative="1">
+      <w:start w:val="1"/>
+      <w:numFmt w:val="bullet"/>
+      <w:lvlText w:val=""/>
+      <w:lvlJc w:val="left"/>
+      <w:pPr>
+        <w:ind w:left="2880" w:hanging="360"/>
+      </w:pPr>
+      <w:rPr>
+        <w:rFonts w:ascii="Symbol" w:hAnsi="Symbol" w:hint="default"/>
+      </w:rPr>
+    </w:lvl>
+    <w:lvl w:ilvl="4" w:tplc="04090003" w:tentative="1">
+      <w:start w:val="1"/>
+      <w:numFmt w:val="bullet"/>
+      <w:lvlText w:val="o"/>
+      <w:lvlJc w:val="left"/>
+      <w:pPr>
+        <w:ind w:left="3600" w:hanging="360"/>
+      </w:pPr>
+      <w:rPr>
+        <w:rFonts w:ascii="Courier New" w:hAnsi="Courier New" w:cs="Courier New" w:hint="default"/>
+      </w:rPr>
+    </w:lvl>
+    <w:lvl w:ilvl="5" w:tplc="04090005" w:tentative="1">
+      <w:start w:val="1"/>
+      <w:numFmt w:val="bullet"/>
+      <w:lvlText w:val=""/>
+      <w:lvlJc w:val="left"/>
+      <w:pPr>
+        <w:ind w:left="4320" w:hanging="360"/>
+      </w:pPr>
+      <w:rPr>
+        <w:rFonts w:ascii="Wingdings" w:hAnsi="Wingdings" w:hint="default"/>
+      </w:rPr>
+    </w:lvl>
+    <w:lvl w:ilvl="6" w:tplc="04090001" w:tentative="1">
+      <w:start w:val="1"/>
+      <w:numFmt w:val="bullet"/>
+      <w:lvlText w:val=""/>
+      <w:lvlJc w:val="left"/>
+      <w:pPr>
+        <w:ind w:left="5040" w:hanging="360"/>
+      </w:pPr>
+      <w:rPr>
+        <w:rFonts w:ascii="Symbol" w:hAnsi="Symbol" w:hint="default"/>
+      </w:rPr>
+    </w:lvl>
+    <w:lvl w:ilvl="7" w:tplc="04090003" w:tentative="1">
+      <w:start w:val="1"/>
+      <w:numFmt w:val="bullet"/>
+      <w:lvlText w:val="o"/>
+      <w:lvlJc w:val="left"/>
+      <w:pPr>
+        <w:ind w:left="5760" w:hanging="360"/>
+      </w:pPr>
+      <w:rPr>
+        <w:rFonts w:ascii="Courier New" w:hAnsi="Courier New" w:cs="Courier New" w:hint="default"/>
+      </w:rPr>
+    </w:lvl>
+    <w:lvl w:ilvl="8" w:tplc="04090005" w:tentative="1">
+      <w:start w:val="1"/>
+      <w:numFmt w:val="bullet"/>
+      <w:lvlText w:val=""/>
+      <w:lvlJc w:val="left"/>
+      <w:pPr>
+        <w:ind w:left="6480" w:hanging="360"/>
+      </w:pPr>
+      <w:rPr>
+        <w:rFonts w:ascii="Wingdings" w:hAnsi="Wingdings" w:hint="default"/>
+      </w:rPr>
+    </w:lvl>
+  </w:abstractNum>
+  <w:abstractNum w:abstractNumId="16">
+    <w:nsid w:val="6A6F6341"/>
+    <w:multiLevelType w:val="hybridMultilevel"/>
+    <w:tmpl w:val="16BCAFC6"/>
+    <w:lvl w:ilvl="0" w:tplc="042A0001">
+      <w:start w:val="1"/>
+      <w:numFmt w:val="bullet"/>
+      <w:lvlText w:val=""/>
+      <w:lvlJc w:val="left"/>
+      <w:pPr>
+        <w:ind w:left="1530" w:hanging="360"/>
+      </w:pPr>
+      <w:rPr>
+        <w:rFonts w:ascii="Symbol" w:hAnsi="Symbol" w:hint="default"/>
+      </w:rPr>
+    </w:lvl>
+    <w:lvl w:ilvl="1" w:tplc="04090003" w:tentative="1">
+      <w:start w:val="1"/>
+      <w:numFmt w:val="bullet"/>
+      <w:lvlText w:val="o"/>
+      <w:lvlJc w:val="left"/>
+      <w:pPr>
+        <w:ind w:left="2250" w:hanging="360"/>
+      </w:pPr>
+      <w:rPr>
+        <w:rFonts w:ascii="Courier New" w:hAnsi="Courier New" w:cs="Courier New" w:hint="default"/>
+      </w:rPr>
+    </w:lvl>
+    <w:lvl w:ilvl="2" w:tplc="04090005" w:tentative="1">
+      <w:start w:val="1"/>
+      <w:numFmt w:val="bullet"/>
+      <w:lvlText w:val=""/>
+      <w:lvlJc w:val="left"/>
+      <w:pPr>
+        <w:ind w:left="2970" w:hanging="360"/>
+      </w:pPr>
+      <w:rPr>
+        <w:rFonts w:ascii="Wingdings" w:hAnsi="Wingdings" w:hint="default"/>
+      </w:rPr>
+    </w:lvl>
+    <w:lvl w:ilvl="3" w:tplc="04090001" w:tentative="1">
+      <w:start w:val="1"/>
+      <w:numFmt w:val="bullet"/>
+      <w:lvlText w:val=""/>
+      <w:lvlJc w:val="left"/>
+      <w:pPr>
+        <w:ind w:left="3690" w:hanging="360"/>
+      </w:pPr>
+      <w:rPr>
+        <w:rFonts w:ascii="Symbol" w:hAnsi="Symbol" w:hint="default"/>
+      </w:rPr>
+    </w:lvl>
+    <w:lvl w:ilvl="4" w:tplc="04090003" w:tentative="1">
+      <w:start w:val="1"/>
+      <w:numFmt w:val="bullet"/>
+      <w:lvlText w:val="o"/>
+      <w:lvlJc w:val="left"/>
+      <w:pPr>
+        <w:ind w:left="4410" w:hanging="360"/>
+      </w:pPr>
+      <w:rPr>
+        <w:rFonts w:ascii="Courier New" w:hAnsi="Courier New" w:cs="Courier New" w:hint="default"/>
+      </w:rPr>
+    </w:lvl>
+    <w:lvl w:ilvl="5" w:tplc="04090005" w:tentative="1">
+      <w:start w:val="1"/>
+      <w:numFmt w:val="bullet"/>
+      <w:lvlText w:val=""/>
+      <w:lvlJc w:val="left"/>
+      <w:pPr>
+        <w:ind w:left="5130" w:hanging="360"/>
+      </w:pPr>
+      <w:rPr>
+        <w:rFonts w:ascii="Wingdings" w:hAnsi="Wingdings" w:hint="default"/>
+      </w:rPr>
+    </w:lvl>
+    <w:lvl w:ilvl="6" w:tplc="04090001" w:tentative="1">
+      <w:start w:val="1"/>
+      <w:numFmt w:val="bullet"/>
+      <w:lvlText w:val=""/>
+      <w:lvlJc w:val="left"/>
+      <w:pPr>
+        <w:ind w:left="5850" w:hanging="360"/>
+      </w:pPr>
+      <w:rPr>
+        <w:rFonts w:ascii="Symbol" w:hAnsi="Symbol" w:hint="default"/>
+      </w:rPr>
+    </w:lvl>
+    <w:lvl w:ilvl="7" w:tplc="04090003" w:tentative="1">
+      <w:start w:val="1"/>
+      <w:numFmt w:val="bullet"/>
+      <w:lvlText w:val="o"/>
+      <w:lvlJc w:val="left"/>
+      <w:pPr>
+        <w:ind w:left="6570" w:hanging="360"/>
+      </w:pPr>
+      <w:rPr>
+        <w:rFonts w:ascii="Courier New" w:hAnsi="Courier New" w:cs="Courier New" w:hint="default"/>
+      </w:rPr>
+    </w:lvl>
+    <w:lvl w:ilvl="8" w:tplc="04090005" w:tentative="1">
+      <w:start w:val="1"/>
+      <w:numFmt w:val="bullet"/>
+      <w:lvlText w:val=""/>
+      <w:lvlJc w:val="left"/>
+      <w:pPr>
+        <w:ind w:left="7290" w:hanging="360"/>
+      </w:pPr>
+      <w:rPr>
+        <w:rFonts w:ascii="Wingdings" w:hAnsi="Wingdings" w:hint="default"/>
+      </w:rPr>
+    </w:lvl>
+  </w:abstractNum>
+  <w:abstractNum w:abstractNumId="17">
     <w:nsid w:val="72CD7B58"/>
     <w:multiLevelType w:val="multilevel"/>
     <w:tmpl w:val="EED64D4A"/>
@@ -23785,7 +25888,7 @@
       </w:rPr>
     </w:lvl>
   </w:abstractNum>
-  <w:abstractNum w:abstractNumId="7">
+  <w:abstractNum w:abstractNumId="18">
     <w:nsid w:val="7D480DD4"/>
     <w:multiLevelType w:val="multilevel"/>
     <w:tmpl w:val="D22C6B4E"/>
@@ -23907,28 +26010,28 @@
     </w:lvl>
   </w:abstractNum>
   <w:num w:numId="1">
+    <w:abstractNumId w:val="7"/>
+  </w:num>
+  <w:num w:numId="2">
+    <w:abstractNumId w:val="18"/>
+  </w:num>
+  <w:num w:numId="3">
     <w:abstractNumId w:val="3"/>
   </w:num>
-  <w:num w:numId="2">
-    <w:abstractNumId w:val="7"/>
-  </w:num>
-  <w:num w:numId="3">
-    <w:abstractNumId w:val="1"/>
-  </w:num>
   <w:num w:numId="4">
-    <w:abstractNumId w:val="4"/>
+    <w:abstractNumId w:val="8"/>
   </w:num>
   <w:num w:numId="5">
     <w:abstractNumId w:val="0"/>
   </w:num>
   <w:num w:numId="6">
-    <w:abstractNumId w:val="5"/>
+    <w:abstractNumId w:val="9"/>
   </w:num>
   <w:num w:numId="7">
-    <w:abstractNumId w:val="6"/>
+    <w:abstractNumId w:val="17"/>
   </w:num>
   <w:num w:numId="8">
-    <w:abstractNumId w:val="6"/>
+    <w:abstractNumId w:val="17"/>
     <w:lvlOverride w:ilvl="0">
       <w:startOverride w:val="1"/>
     </w:lvlOverride>
@@ -23958,16 +26061,16 @@
     </w:lvlOverride>
   </w:num>
   <w:num w:numId="9">
-    <w:abstractNumId w:val="2"/>
+    <w:abstractNumId w:val="4"/>
   </w:num>
   <w:num w:numId="10">
-    <w:abstractNumId w:val="2"/>
+    <w:abstractNumId w:val="4"/>
     <w:lvlOverride w:ilvl="0">
       <w:startOverride w:val="1"/>
     </w:lvlOverride>
   </w:num>
   <w:num w:numId="11">
-    <w:abstractNumId w:val="6"/>
+    <w:abstractNumId w:val="17"/>
     <w:lvlOverride w:ilvl="0">
       <w:startOverride w:val="1"/>
     </w:lvlOverride>
@@ -23997,7 +26100,7 @@
     </w:lvlOverride>
   </w:num>
   <w:num w:numId="12">
-    <w:abstractNumId w:val="6"/>
+    <w:abstractNumId w:val="17"/>
     <w:lvlOverride w:ilvl="0">
       <w:startOverride w:val="1"/>
     </w:lvlOverride>
@@ -24025,6 +26128,39 @@
     <w:lvlOverride w:ilvl="8">
       <w:startOverride w:val="1"/>
     </w:lvlOverride>
+  </w:num>
+  <w:num w:numId="13">
+    <w:abstractNumId w:val="15"/>
+  </w:num>
+  <w:num w:numId="14">
+    <w:abstractNumId w:val="13"/>
+  </w:num>
+  <w:num w:numId="15">
+    <w:abstractNumId w:val="6"/>
+  </w:num>
+  <w:num w:numId="16">
+    <w:abstractNumId w:val="12"/>
+  </w:num>
+  <w:num w:numId="17">
+    <w:abstractNumId w:val="2"/>
+  </w:num>
+  <w:num w:numId="18">
+    <w:abstractNumId w:val="16"/>
+  </w:num>
+  <w:num w:numId="19">
+    <w:abstractNumId w:val="14"/>
+  </w:num>
+  <w:num w:numId="20">
+    <w:abstractNumId w:val="1"/>
+  </w:num>
+  <w:num w:numId="21">
+    <w:abstractNumId w:val="10"/>
+  </w:num>
+  <w:num w:numId="22">
+    <w:abstractNumId w:val="11"/>
+  </w:num>
+  <w:num w:numId="23">
+    <w:abstractNumId w:val="5"/>
   </w:num>
 </w:numbering>
 </file>
@@ -25909,7 +28045,7 @@
 </file>
 
 <file path=customXml/itemProps1.xml><?xml version="1.0" encoding="utf-8"?>
-<ds:datastoreItem xmlns:ds="http://schemas.openxmlformats.org/officeDocument/2006/customXml" ds:itemID="{084C3EBB-E5D9-457A-BA4F-01327D14B6F9}">
+<ds:datastoreItem xmlns:ds="http://schemas.openxmlformats.org/officeDocument/2006/customXml" ds:itemID="{AA57389F-786E-4F8F-B090-6EE77C242698}">
   <ds:schemaRefs>
     <ds:schemaRef ds:uri="http://schemas.openxmlformats.org/officeDocument/2006/bibliography"/>
   </ds:schemaRefs>

</xml_diff>

<commit_message>
Update. Thêm đủ hình vào document. Chiều viết.
</commit_message>
<xml_diff>
--- a/Document/Final Document - Hoang.docx
+++ b/Document/Final Document - Hoang.docx
@@ -8111,6 +8111,12 @@
       <w:pPr>
         <w:pStyle w:val="Caption"/>
         <w:keepNext/>
+        <w:jc w:val="center"/>
+        <w:rPr>
+          <w:color w:val="000000" w:themeColor="text1"/>
+          <w:sz w:val="24"/>
+          <w:szCs w:val="24"/>
+        </w:rPr>
       </w:pPr>
     </w:p>
     <w:tbl>
@@ -8756,9 +8762,10 @@
     <w:p>
       <w:pPr>
         <w:pStyle w:val="Caption"/>
-        <w:spacing w:before="60"/>
+        <w:spacing w:before="40" w:after="100"/>
         <w:jc w:val="center"/>
         <w:rPr>
+          <w:color w:val="000000" w:themeColor="text1"/>
           <w:sz w:val="24"/>
           <w:szCs w:val="24"/>
         </w:rPr>
@@ -8766,7 +8773,7 @@
       <w:bookmarkStart w:id="26" w:name="_Toc366867037"/>
       <w:r>
         <w:rPr>
-          <w:color w:val="auto"/>
+          <w:color w:val="000000" w:themeColor="text1"/>
           <w:sz w:val="24"/>
           <w:szCs w:val="24"/>
         </w:rPr>
@@ -8774,7 +8781,7 @@
       </w:r>
       <w:r>
         <w:rPr>
-          <w:color w:val="auto"/>
+          <w:color w:val="000000" w:themeColor="text1"/>
           <w:sz w:val="24"/>
           <w:szCs w:val="24"/>
         </w:rPr>
@@ -8782,7 +8789,7 @@
       </w:r>
       <w:r>
         <w:rPr>
-          <w:color w:val="auto"/>
+          <w:color w:val="000000" w:themeColor="text1"/>
           <w:sz w:val="24"/>
           <w:szCs w:val="24"/>
         </w:rPr>
@@ -8790,7 +8797,7 @@
       </w:r>
       <w:r>
         <w:rPr>
-          <w:color w:val="auto"/>
+          <w:color w:val="000000" w:themeColor="text1"/>
           <w:sz w:val="24"/>
           <w:szCs w:val="24"/>
         </w:rPr>
@@ -8799,7 +8806,7 @@
       <w:r>
         <w:rPr>
           <w:noProof/>
-          <w:color w:val="auto"/>
+          <w:color w:val="000000" w:themeColor="text1"/>
           <w:sz w:val="24"/>
           <w:szCs w:val="24"/>
         </w:rPr>
@@ -8807,7 +8814,7 @@
       </w:r>
       <w:r>
         <w:rPr>
-          <w:color w:val="auto"/>
+          <w:color w:val="000000" w:themeColor="text1"/>
           <w:sz w:val="24"/>
           <w:szCs w:val="24"/>
         </w:rPr>
@@ -8815,7 +8822,7 @@
       </w:r>
       <w:r>
         <w:rPr>
-          <w:color w:val="auto"/>
+          <w:color w:val="000000" w:themeColor="text1"/>
           <w:sz w:val="24"/>
           <w:szCs w:val="24"/>
         </w:rPr>
@@ -8823,7 +8830,7 @@
       </w:r>
       <w:r>
         <w:rPr>
-          <w:color w:val="auto"/>
+          <w:color w:val="000000" w:themeColor="text1"/>
           <w:sz w:val="24"/>
           <w:szCs w:val="24"/>
         </w:rPr>
@@ -8832,6 +8839,7 @@
       <w:bookmarkEnd w:id="26"/>
       <w:r>
         <w:rPr>
+          <w:color w:val="000000" w:themeColor="text1"/>
           <w:sz w:val="24"/>
           <w:szCs w:val="24"/>
         </w:rPr>
@@ -10454,10 +10462,10 @@
     <w:p>
       <w:pPr>
         <w:pStyle w:val="Caption"/>
-        <w:spacing w:before="60"/>
+        <w:spacing w:before="40" w:after="100"/>
         <w:jc w:val="center"/>
         <w:rPr>
-          <w:color w:val="auto"/>
+          <w:color w:val="000000" w:themeColor="text1"/>
           <w:sz w:val="24"/>
           <w:szCs w:val="24"/>
         </w:rPr>
@@ -10465,7 +10473,7 @@
       <w:bookmarkStart w:id="32" w:name="_Toc366867038"/>
       <w:r>
         <w:rPr>
-          <w:color w:val="auto"/>
+          <w:color w:val="000000" w:themeColor="text1"/>
           <w:sz w:val="24"/>
           <w:szCs w:val="24"/>
         </w:rPr>
@@ -10473,7 +10481,7 @@
       </w:r>
       <w:r>
         <w:rPr>
-          <w:color w:val="auto"/>
+          <w:color w:val="000000" w:themeColor="text1"/>
           <w:sz w:val="24"/>
           <w:szCs w:val="24"/>
         </w:rPr>
@@ -10481,7 +10489,7 @@
       </w:r>
       <w:r>
         <w:rPr>
-          <w:color w:val="auto"/>
+          <w:color w:val="000000" w:themeColor="text1"/>
           <w:sz w:val="24"/>
           <w:szCs w:val="24"/>
         </w:rPr>
@@ -10489,7 +10497,7 @@
       </w:r>
       <w:r>
         <w:rPr>
-          <w:color w:val="auto"/>
+          <w:color w:val="000000" w:themeColor="text1"/>
           <w:sz w:val="24"/>
           <w:szCs w:val="24"/>
         </w:rPr>
@@ -10498,7 +10506,7 @@
       <w:r>
         <w:rPr>
           <w:noProof/>
-          <w:color w:val="auto"/>
+          <w:color w:val="000000" w:themeColor="text1"/>
           <w:sz w:val="24"/>
           <w:szCs w:val="24"/>
         </w:rPr>
@@ -10506,7 +10514,7 @@
       </w:r>
       <w:r>
         <w:rPr>
-          <w:color w:val="auto"/>
+          <w:color w:val="000000" w:themeColor="text1"/>
           <w:sz w:val="24"/>
           <w:szCs w:val="24"/>
         </w:rPr>
@@ -10514,7 +10522,7 @@
       </w:r>
       <w:r>
         <w:rPr>
-          <w:color w:val="auto"/>
+          <w:color w:val="000000" w:themeColor="text1"/>
           <w:sz w:val="24"/>
           <w:szCs w:val="24"/>
         </w:rPr>
@@ -10522,7 +10530,7 @@
       </w:r>
       <w:r>
         <w:rPr>
-          <w:color w:val="auto"/>
+          <w:color w:val="000000" w:themeColor="text1"/>
           <w:sz w:val="24"/>
           <w:szCs w:val="24"/>
         </w:rPr>
@@ -11065,10 +11073,10 @@
     <w:p>
       <w:pPr>
         <w:pStyle w:val="Caption"/>
-        <w:spacing w:before="60"/>
+        <w:spacing w:before="40" w:after="100"/>
         <w:jc w:val="center"/>
         <w:rPr>
-          <w:color w:val="auto"/>
+          <w:color w:val="000000" w:themeColor="text1"/>
           <w:sz w:val="24"/>
           <w:szCs w:val="24"/>
         </w:rPr>
@@ -11076,7 +11084,7 @@
       <w:bookmarkStart w:id="33" w:name="_Toc366867039"/>
       <w:r>
         <w:rPr>
-          <w:color w:val="auto"/>
+          <w:color w:val="000000" w:themeColor="text1"/>
           <w:sz w:val="24"/>
           <w:szCs w:val="24"/>
         </w:rPr>
@@ -11084,7 +11092,7 @@
       </w:r>
       <w:r>
         <w:rPr>
-          <w:color w:val="auto"/>
+          <w:color w:val="000000" w:themeColor="text1"/>
           <w:sz w:val="24"/>
           <w:szCs w:val="24"/>
         </w:rPr>
@@ -11092,7 +11100,7 @@
       </w:r>
       <w:r>
         <w:rPr>
-          <w:color w:val="auto"/>
+          <w:color w:val="000000" w:themeColor="text1"/>
           <w:sz w:val="24"/>
           <w:szCs w:val="24"/>
         </w:rPr>
@@ -11100,7 +11108,7 @@
       </w:r>
       <w:r>
         <w:rPr>
-          <w:color w:val="auto"/>
+          <w:color w:val="000000" w:themeColor="text1"/>
           <w:sz w:val="24"/>
           <w:szCs w:val="24"/>
         </w:rPr>
@@ -11109,7 +11117,7 @@
       <w:r>
         <w:rPr>
           <w:noProof/>
-          <w:color w:val="auto"/>
+          <w:color w:val="000000" w:themeColor="text1"/>
           <w:sz w:val="24"/>
           <w:szCs w:val="24"/>
         </w:rPr>
@@ -11117,7 +11125,7 @@
       </w:r>
       <w:r>
         <w:rPr>
-          <w:color w:val="auto"/>
+          <w:color w:val="000000" w:themeColor="text1"/>
           <w:sz w:val="24"/>
           <w:szCs w:val="24"/>
         </w:rPr>
@@ -11125,7 +11133,7 @@
       </w:r>
       <w:r>
         <w:rPr>
-          <w:color w:val="auto"/>
+          <w:color w:val="000000" w:themeColor="text1"/>
           <w:sz w:val="24"/>
           <w:szCs w:val="24"/>
         </w:rPr>
@@ -11133,7 +11141,7 @@
       </w:r>
       <w:r>
         <w:rPr>
-          <w:color w:val="auto"/>
+          <w:color w:val="000000" w:themeColor="text1"/>
           <w:sz w:val="24"/>
           <w:szCs w:val="24"/>
         </w:rPr>
@@ -11353,7 +11361,7 @@
         </w:rPr>
         <w:lastRenderedPageBreak/>
         <w:drawing>
-          <wp:inline distT="0" distB="0" distL="0" distR="0" wp14:anchorId="02CE2E6C" wp14:editId="3AD784B4">
+          <wp:inline distT="0" distB="0" distL="0" distR="0" wp14:anchorId="063502C0" wp14:editId="3AB72EBB">
             <wp:extent cx="4257675" cy="4257675"/>
             <wp:effectExtent l="0" t="0" r="9525" b="9525"/>
             <wp:docPr id="3" name="Picture 3" descr="Agile Process Iteration"/>
@@ -11405,10 +11413,10 @@
     <w:p>
       <w:pPr>
         <w:pStyle w:val="Caption"/>
-        <w:spacing w:before="60"/>
+        <w:spacing w:before="40" w:after="100"/>
         <w:jc w:val="center"/>
         <w:rPr>
-          <w:color w:val="auto"/>
+          <w:color w:val="000000" w:themeColor="text1"/>
           <w:sz w:val="24"/>
           <w:szCs w:val="24"/>
         </w:rPr>
@@ -11417,7 +11425,7 @@
       <w:bookmarkStart w:id="37" w:name="_Toc366867050"/>
       <w:r>
         <w:rPr>
-          <w:color w:val="auto"/>
+          <w:color w:val="000000" w:themeColor="text1"/>
           <w:sz w:val="24"/>
           <w:szCs w:val="24"/>
         </w:rPr>
@@ -11425,7 +11433,7 @@
       </w:r>
       <w:r>
         <w:rPr>
-          <w:color w:val="auto"/>
+          <w:color w:val="000000" w:themeColor="text1"/>
           <w:sz w:val="24"/>
           <w:szCs w:val="24"/>
         </w:rPr>
@@ -11433,7 +11441,7 @@
       </w:r>
       <w:r>
         <w:rPr>
-          <w:color w:val="auto"/>
+          <w:color w:val="000000" w:themeColor="text1"/>
           <w:sz w:val="24"/>
           <w:szCs w:val="24"/>
         </w:rPr>
@@ -11441,7 +11449,7 @@
       </w:r>
       <w:r>
         <w:rPr>
-          <w:color w:val="auto"/>
+          <w:color w:val="000000" w:themeColor="text1"/>
           <w:sz w:val="24"/>
           <w:szCs w:val="24"/>
         </w:rPr>
@@ -11450,7 +11458,7 @@
       <w:r>
         <w:rPr>
           <w:noProof/>
-          <w:color w:val="auto"/>
+          <w:color w:val="000000" w:themeColor="text1"/>
           <w:sz w:val="24"/>
           <w:szCs w:val="24"/>
         </w:rPr>
@@ -11458,7 +11466,7 @@
       </w:r>
       <w:r>
         <w:rPr>
-          <w:color w:val="auto"/>
+          <w:color w:val="000000" w:themeColor="text1"/>
           <w:sz w:val="24"/>
           <w:szCs w:val="24"/>
         </w:rPr>
@@ -11466,7 +11474,7 @@
       </w:r>
       <w:r>
         <w:rPr>
-          <w:color w:val="auto"/>
+          <w:color w:val="000000" w:themeColor="text1"/>
           <w:sz w:val="24"/>
           <w:szCs w:val="24"/>
         </w:rPr>
@@ -12068,7 +12076,6 @@
                 <w:sz w:val="24"/>
                 <w:szCs w:val="24"/>
               </w:rPr>
-              <w:lastRenderedPageBreak/>
               <w:t>Testing</w:t>
             </w:r>
           </w:p>
@@ -12825,10 +12832,10 @@
     <w:p>
       <w:pPr>
         <w:pStyle w:val="Caption"/>
-        <w:spacing w:before="60"/>
+        <w:spacing w:before="40" w:after="100"/>
         <w:jc w:val="center"/>
         <w:rPr>
-          <w:color w:val="auto"/>
+          <w:color w:val="000000" w:themeColor="text1"/>
           <w:sz w:val="24"/>
           <w:szCs w:val="24"/>
         </w:rPr>
@@ -12836,7 +12843,7 @@
       <w:bookmarkStart w:id="39" w:name="_Toc366867040"/>
       <w:r>
         <w:rPr>
-          <w:color w:val="auto"/>
+          <w:color w:val="000000" w:themeColor="text1"/>
           <w:sz w:val="24"/>
           <w:szCs w:val="24"/>
         </w:rPr>
@@ -12844,7 +12851,7 @@
       </w:r>
       <w:r>
         <w:rPr>
-          <w:color w:val="auto"/>
+          <w:color w:val="000000" w:themeColor="text1"/>
           <w:sz w:val="24"/>
           <w:szCs w:val="24"/>
         </w:rPr>
@@ -12852,7 +12859,7 @@
       </w:r>
       <w:r>
         <w:rPr>
-          <w:color w:val="auto"/>
+          <w:color w:val="000000" w:themeColor="text1"/>
           <w:sz w:val="24"/>
           <w:szCs w:val="24"/>
         </w:rPr>
@@ -12860,7 +12867,7 @@
       </w:r>
       <w:r>
         <w:rPr>
-          <w:color w:val="auto"/>
+          <w:color w:val="000000" w:themeColor="text1"/>
           <w:sz w:val="24"/>
           <w:szCs w:val="24"/>
         </w:rPr>
@@ -12869,7 +12876,7 @@
       <w:r>
         <w:rPr>
           <w:noProof/>
-          <w:color w:val="auto"/>
+          <w:color w:val="000000" w:themeColor="text1"/>
           <w:sz w:val="24"/>
           <w:szCs w:val="24"/>
         </w:rPr>
@@ -12877,7 +12884,7 @@
       </w:r>
       <w:r>
         <w:rPr>
-          <w:color w:val="auto"/>
+          <w:color w:val="000000" w:themeColor="text1"/>
           <w:sz w:val="24"/>
           <w:szCs w:val="24"/>
         </w:rPr>
@@ -12885,7 +12892,7 @@
       </w:r>
       <w:r>
         <w:rPr>
-          <w:color w:val="auto"/>
+          <w:color w:val="000000" w:themeColor="text1"/>
           <w:sz w:val="24"/>
           <w:szCs w:val="24"/>
         </w:rPr>
@@ -12893,7 +12900,7 @@
       </w:r>
       <w:r>
         <w:rPr>
-          <w:color w:val="auto"/>
+          <w:color w:val="000000" w:themeColor="text1"/>
           <w:sz w:val="24"/>
           <w:szCs w:val="24"/>
         </w:rPr>
@@ -14676,10 +14683,10 @@
     <w:p>
       <w:pPr>
         <w:pStyle w:val="Caption"/>
-        <w:spacing w:before="60"/>
+        <w:spacing w:before="40" w:after="100"/>
         <w:jc w:val="center"/>
         <w:rPr>
-          <w:color w:val="auto"/>
+          <w:color w:val="000000" w:themeColor="text1"/>
           <w:sz w:val="24"/>
           <w:szCs w:val="24"/>
         </w:rPr>
@@ -14687,7 +14694,7 @@
       <w:bookmarkStart w:id="43" w:name="_Toc366867041"/>
       <w:r>
         <w:rPr>
-          <w:color w:val="auto"/>
+          <w:color w:val="000000" w:themeColor="text1"/>
           <w:sz w:val="24"/>
           <w:szCs w:val="24"/>
         </w:rPr>
@@ -14695,7 +14702,7 @@
       </w:r>
       <w:r>
         <w:rPr>
-          <w:color w:val="auto"/>
+          <w:color w:val="000000" w:themeColor="text1"/>
           <w:sz w:val="24"/>
           <w:szCs w:val="24"/>
         </w:rPr>
@@ -14703,7 +14710,7 @@
       </w:r>
       <w:r>
         <w:rPr>
-          <w:color w:val="auto"/>
+          <w:color w:val="000000" w:themeColor="text1"/>
           <w:sz w:val="24"/>
           <w:szCs w:val="24"/>
         </w:rPr>
@@ -14711,7 +14718,7 @@
       </w:r>
       <w:r>
         <w:rPr>
-          <w:color w:val="auto"/>
+          <w:color w:val="000000" w:themeColor="text1"/>
           <w:sz w:val="24"/>
           <w:szCs w:val="24"/>
         </w:rPr>
@@ -14720,7 +14727,7 @@
       <w:r>
         <w:rPr>
           <w:noProof/>
-          <w:color w:val="auto"/>
+          <w:color w:val="000000" w:themeColor="text1"/>
           <w:sz w:val="24"/>
           <w:szCs w:val="24"/>
         </w:rPr>
@@ -14728,7 +14735,7 @@
       </w:r>
       <w:r>
         <w:rPr>
-          <w:color w:val="auto"/>
+          <w:color w:val="000000" w:themeColor="text1"/>
           <w:sz w:val="24"/>
           <w:szCs w:val="24"/>
         </w:rPr>
@@ -14736,7 +14743,7 @@
       </w:r>
       <w:r>
         <w:rPr>
-          <w:color w:val="auto"/>
+          <w:color w:val="000000" w:themeColor="text1"/>
           <w:sz w:val="24"/>
           <w:szCs w:val="24"/>
         </w:rPr>
@@ -15401,10 +15408,10 @@
     <w:p>
       <w:pPr>
         <w:pStyle w:val="Caption"/>
-        <w:spacing w:before="60"/>
+        <w:spacing w:before="40" w:after="100"/>
         <w:jc w:val="center"/>
         <w:rPr>
-          <w:color w:val="auto"/>
+          <w:color w:val="000000" w:themeColor="text1"/>
           <w:sz w:val="24"/>
           <w:szCs w:val="24"/>
         </w:rPr>
@@ -15412,7 +15419,7 @@
       <w:bookmarkStart w:id="45" w:name="_Toc366867042"/>
       <w:r>
         <w:rPr>
-          <w:color w:val="auto"/>
+          <w:color w:val="000000" w:themeColor="text1"/>
           <w:sz w:val="24"/>
           <w:szCs w:val="24"/>
         </w:rPr>
@@ -15420,7 +15427,7 @@
       </w:r>
       <w:r>
         <w:rPr>
-          <w:color w:val="auto"/>
+          <w:color w:val="000000" w:themeColor="text1"/>
           <w:sz w:val="24"/>
           <w:szCs w:val="24"/>
         </w:rPr>
@@ -15428,7 +15435,7 @@
       </w:r>
       <w:r>
         <w:rPr>
-          <w:color w:val="auto"/>
+          <w:color w:val="000000" w:themeColor="text1"/>
           <w:sz w:val="24"/>
           <w:szCs w:val="24"/>
         </w:rPr>
@@ -15436,7 +15443,7 @@
       </w:r>
       <w:r>
         <w:rPr>
-          <w:color w:val="auto"/>
+          <w:color w:val="000000" w:themeColor="text1"/>
           <w:sz w:val="24"/>
           <w:szCs w:val="24"/>
         </w:rPr>
@@ -15445,7 +15452,7 @@
       <w:r>
         <w:rPr>
           <w:noProof/>
-          <w:color w:val="auto"/>
+          <w:color w:val="000000" w:themeColor="text1"/>
           <w:sz w:val="24"/>
           <w:szCs w:val="24"/>
         </w:rPr>
@@ -15453,7 +15460,7 @@
       </w:r>
       <w:r>
         <w:rPr>
-          <w:color w:val="auto"/>
+          <w:color w:val="000000" w:themeColor="text1"/>
           <w:sz w:val="24"/>
           <w:szCs w:val="24"/>
         </w:rPr>
@@ -15461,7 +15468,7 @@
       </w:r>
       <w:r>
         <w:rPr>
-          <w:color w:val="auto"/>
+          <w:color w:val="000000" w:themeColor="text1"/>
           <w:sz w:val="24"/>
           <w:szCs w:val="24"/>
         </w:rPr>
@@ -16265,10 +16272,10 @@
     <w:p>
       <w:pPr>
         <w:pStyle w:val="Caption"/>
-        <w:spacing w:before="60"/>
+        <w:spacing w:before="40" w:after="100"/>
         <w:jc w:val="center"/>
         <w:rPr>
-          <w:color w:val="auto"/>
+          <w:color w:val="000000" w:themeColor="text1"/>
           <w:sz w:val="24"/>
           <w:szCs w:val="24"/>
         </w:rPr>
@@ -16276,7 +16283,7 @@
       <w:bookmarkStart w:id="46" w:name="_Toc366867043"/>
       <w:r>
         <w:rPr>
-          <w:color w:val="auto"/>
+          <w:color w:val="000000" w:themeColor="text1"/>
           <w:sz w:val="24"/>
           <w:szCs w:val="24"/>
         </w:rPr>
@@ -16284,7 +16291,7 @@
       </w:r>
       <w:r>
         <w:rPr>
-          <w:color w:val="auto"/>
+          <w:color w:val="000000" w:themeColor="text1"/>
           <w:sz w:val="24"/>
           <w:szCs w:val="24"/>
         </w:rPr>
@@ -16292,7 +16299,7 @@
       </w:r>
       <w:r>
         <w:rPr>
-          <w:color w:val="auto"/>
+          <w:color w:val="000000" w:themeColor="text1"/>
           <w:sz w:val="24"/>
           <w:szCs w:val="24"/>
         </w:rPr>
@@ -16300,7 +16307,7 @@
       </w:r>
       <w:r>
         <w:rPr>
-          <w:color w:val="auto"/>
+          <w:color w:val="000000" w:themeColor="text1"/>
           <w:sz w:val="24"/>
           <w:szCs w:val="24"/>
         </w:rPr>
@@ -16309,7 +16316,7 @@
       <w:r>
         <w:rPr>
           <w:noProof/>
-          <w:color w:val="auto"/>
+          <w:color w:val="000000" w:themeColor="text1"/>
           <w:sz w:val="24"/>
           <w:szCs w:val="24"/>
         </w:rPr>
@@ -16317,7 +16324,7 @@
       </w:r>
       <w:r>
         <w:rPr>
-          <w:color w:val="auto"/>
+          <w:color w:val="000000" w:themeColor="text1"/>
           <w:sz w:val="24"/>
           <w:szCs w:val="24"/>
         </w:rPr>
@@ -16325,7 +16332,7 @@
       </w:r>
       <w:r>
         <w:rPr>
-          <w:color w:val="auto"/>
+          <w:color w:val="000000" w:themeColor="text1"/>
           <w:sz w:val="24"/>
           <w:szCs w:val="24"/>
         </w:rPr>
@@ -17018,7 +17025,6 @@
                 <w:sz w:val="24"/>
                 <w:szCs w:val="24"/>
               </w:rPr>
-              <w:lastRenderedPageBreak/>
               <w:t>Guide</w:t>
             </w:r>
           </w:p>
@@ -17042,7 +17048,6 @@
                 <w:sz w:val="24"/>
                 <w:szCs w:val="24"/>
               </w:rPr>
-              <w:lastRenderedPageBreak/>
               <w:t>HoangPH, HuyNQ, BinhNT, DatDM</w:t>
             </w:r>
           </w:p>
@@ -17052,10 +17057,10 @@
     <w:p>
       <w:pPr>
         <w:pStyle w:val="Caption"/>
-        <w:spacing w:before="60"/>
+        <w:spacing w:before="40" w:after="100"/>
         <w:jc w:val="center"/>
         <w:rPr>
-          <w:color w:val="auto"/>
+          <w:color w:val="000000" w:themeColor="text1"/>
           <w:sz w:val="24"/>
           <w:szCs w:val="24"/>
         </w:rPr>
@@ -17063,7 +17068,7 @@
       <w:bookmarkStart w:id="47" w:name="_Toc366867044"/>
       <w:r>
         <w:rPr>
-          <w:color w:val="auto"/>
+          <w:color w:val="000000" w:themeColor="text1"/>
           <w:sz w:val="24"/>
           <w:szCs w:val="24"/>
         </w:rPr>
@@ -17072,7 +17077,7 @@
       </w:r>
       <w:r>
         <w:rPr>
-          <w:color w:val="auto"/>
+          <w:color w:val="000000" w:themeColor="text1"/>
           <w:sz w:val="24"/>
           <w:szCs w:val="24"/>
         </w:rPr>
@@ -17080,7 +17085,7 @@
       </w:r>
       <w:r>
         <w:rPr>
-          <w:color w:val="auto"/>
+          <w:color w:val="000000" w:themeColor="text1"/>
           <w:sz w:val="24"/>
           <w:szCs w:val="24"/>
         </w:rPr>
@@ -17088,7 +17093,7 @@
       </w:r>
       <w:r>
         <w:rPr>
-          <w:color w:val="auto"/>
+          <w:color w:val="000000" w:themeColor="text1"/>
           <w:sz w:val="24"/>
           <w:szCs w:val="24"/>
         </w:rPr>
@@ -17097,7 +17102,7 @@
       <w:r>
         <w:rPr>
           <w:noProof/>
-          <w:color w:val="auto"/>
+          <w:color w:val="000000" w:themeColor="text1"/>
           <w:sz w:val="24"/>
           <w:szCs w:val="24"/>
         </w:rPr>
@@ -17105,7 +17110,7 @@
       </w:r>
       <w:r>
         <w:rPr>
-          <w:color w:val="auto"/>
+          <w:color w:val="000000" w:themeColor="text1"/>
           <w:sz w:val="24"/>
           <w:szCs w:val="24"/>
         </w:rPr>
@@ -17113,7 +17118,7 @@
       </w:r>
       <w:r>
         <w:rPr>
-          <w:color w:val="auto"/>
+          <w:color w:val="000000" w:themeColor="text1"/>
           <w:sz w:val="24"/>
           <w:szCs w:val="24"/>
         </w:rPr>
@@ -18101,10 +18106,10 @@
     <w:p>
       <w:pPr>
         <w:pStyle w:val="Caption"/>
-        <w:spacing w:before="60"/>
+        <w:spacing w:before="40" w:after="100"/>
         <w:jc w:val="center"/>
         <w:rPr>
-          <w:color w:val="auto"/>
+          <w:color w:val="000000" w:themeColor="text1"/>
           <w:sz w:val="24"/>
           <w:szCs w:val="24"/>
         </w:rPr>
@@ -18112,7 +18117,7 @@
       <w:bookmarkStart w:id="48" w:name="_Toc366867045"/>
       <w:r>
         <w:rPr>
-          <w:color w:val="auto"/>
+          <w:color w:val="000000" w:themeColor="text1"/>
           <w:sz w:val="24"/>
           <w:szCs w:val="24"/>
         </w:rPr>
@@ -18120,7 +18125,7 @@
       </w:r>
       <w:r>
         <w:rPr>
-          <w:color w:val="auto"/>
+          <w:color w:val="000000" w:themeColor="text1"/>
           <w:sz w:val="24"/>
           <w:szCs w:val="24"/>
         </w:rPr>
@@ -18128,7 +18133,7 @@
       </w:r>
       <w:r>
         <w:rPr>
-          <w:color w:val="auto"/>
+          <w:color w:val="000000" w:themeColor="text1"/>
           <w:sz w:val="24"/>
           <w:szCs w:val="24"/>
         </w:rPr>
@@ -18136,7 +18141,7 @@
       </w:r>
       <w:r>
         <w:rPr>
-          <w:color w:val="auto"/>
+          <w:color w:val="000000" w:themeColor="text1"/>
           <w:sz w:val="24"/>
           <w:szCs w:val="24"/>
         </w:rPr>
@@ -18145,7 +18150,7 @@
       <w:r>
         <w:rPr>
           <w:noProof/>
-          <w:color w:val="auto"/>
+          <w:color w:val="000000" w:themeColor="text1"/>
           <w:sz w:val="24"/>
           <w:szCs w:val="24"/>
         </w:rPr>
@@ -18153,7 +18158,7 @@
       </w:r>
       <w:r>
         <w:rPr>
-          <w:color w:val="auto"/>
+          <w:color w:val="000000" w:themeColor="text1"/>
           <w:sz w:val="24"/>
           <w:szCs w:val="24"/>
         </w:rPr>
@@ -18161,7 +18166,7 @@
       </w:r>
       <w:r>
         <w:rPr>
-          <w:color w:val="auto"/>
+          <w:color w:val="000000" w:themeColor="text1"/>
           <w:sz w:val="24"/>
           <w:szCs w:val="24"/>
         </w:rPr>
@@ -18485,73 +18490,81 @@
                 <w:sz w:val="24"/>
                 <w:szCs w:val="24"/>
               </w:rPr>
+              <w:t>3</w:t>
+            </w:r>
+            <w:r>
+              <w:rPr>
+                <w:rFonts w:ascii="Cambria" w:hAnsi="Cambria"/>
+                <w:b/>
+                <w:sz w:val="24"/>
+                <w:szCs w:val="24"/>
+              </w:rPr>
+              <w:t xml:space="preserve">. </w:t>
+            </w:r>
+            <w:r>
+              <w:rPr>
+                <w:rFonts w:ascii="Cambria" w:hAnsi="Cambria"/>
+                <w:b/>
+                <w:sz w:val="24"/>
+                <w:szCs w:val="24"/>
+              </w:rPr>
+              <w:t>Instructor Login</w:t>
+            </w:r>
+            <w:r>
+              <w:rPr>
+                <w:rFonts w:ascii="Cambria" w:hAnsi="Cambria"/>
+                <w:b/>
+                <w:sz w:val="24"/>
+                <w:szCs w:val="24"/>
+              </w:rPr>
+              <w:t xml:space="preserve"> </w:t>
+            </w:r>
+          </w:p>
+        </w:tc>
+        <w:tc>
+          <w:tcPr>
+            <w:tcW w:w="3150" w:type="dxa"/>
+          </w:tcPr>
+          <w:p>
+            <w:pPr>
+              <w:rPr>
+                <w:rFonts w:ascii="Cambria" w:hAnsi="Cambria"/>
+                <w:sz w:val="24"/>
+                <w:szCs w:val="24"/>
+              </w:rPr>
+            </w:pPr>
+            <w:r>
+              <w:rPr>
+                <w:rFonts w:ascii="Cambria" w:hAnsi="Cambria"/>
+                <w:sz w:val="24"/>
+                <w:szCs w:val="24"/>
+              </w:rPr>
+              <w:t xml:space="preserve">Check the input </w:t>
+            </w:r>
+            <w:r>
+              <w:rPr>
+                <w:rFonts w:ascii="Cambria" w:hAnsi="Cambria"/>
+                <w:sz w:val="24"/>
+                <w:szCs w:val="24"/>
+              </w:rPr>
+              <w:t>id</w:t>
+            </w:r>
+            <w:r>
+              <w:rPr>
+                <w:rFonts w:ascii="Cambria" w:hAnsi="Cambria"/>
+                <w:sz w:val="24"/>
+                <w:szCs w:val="24"/>
+              </w:rPr>
+              <w:t xml:space="preserve"> and password from mobile to </w:t>
+            </w:r>
+            <w:r>
+              <w:rPr>
+                <w:rFonts w:ascii="Cambria" w:hAnsi="Cambria"/>
+                <w:sz w:val="24"/>
+                <w:szCs w:val="24"/>
+              </w:rPr>
               <w:lastRenderedPageBreak/>
-              <w:t>3</w:t>
-            </w:r>
-            <w:r>
-              <w:rPr>
-                <w:rFonts w:ascii="Cambria" w:hAnsi="Cambria"/>
-                <w:b/>
-                <w:sz w:val="24"/>
-                <w:szCs w:val="24"/>
-              </w:rPr>
-              <w:t xml:space="preserve">. </w:t>
-            </w:r>
-            <w:r>
-              <w:rPr>
-                <w:rFonts w:ascii="Cambria" w:hAnsi="Cambria"/>
-                <w:b/>
-                <w:sz w:val="24"/>
-                <w:szCs w:val="24"/>
-              </w:rPr>
-              <w:t>Instructor Login</w:t>
-            </w:r>
-            <w:r>
-              <w:rPr>
-                <w:rFonts w:ascii="Cambria" w:hAnsi="Cambria"/>
-                <w:b/>
-                <w:sz w:val="24"/>
-                <w:szCs w:val="24"/>
-              </w:rPr>
-              <w:t xml:space="preserve"> </w:t>
-            </w:r>
-          </w:p>
-        </w:tc>
-        <w:tc>
-          <w:tcPr>
-            <w:tcW w:w="3150" w:type="dxa"/>
-          </w:tcPr>
-          <w:p>
-            <w:pPr>
-              <w:rPr>
-                <w:rFonts w:ascii="Cambria" w:hAnsi="Cambria"/>
-                <w:sz w:val="24"/>
-                <w:szCs w:val="24"/>
-              </w:rPr>
-            </w:pPr>
-            <w:r>
-              <w:rPr>
-                <w:rFonts w:ascii="Cambria" w:hAnsi="Cambria"/>
-                <w:sz w:val="24"/>
-                <w:szCs w:val="24"/>
-              </w:rPr>
-              <w:t xml:space="preserve">Check the input </w:t>
-            </w:r>
-            <w:r>
-              <w:rPr>
-                <w:rFonts w:ascii="Cambria" w:hAnsi="Cambria"/>
-                <w:sz w:val="24"/>
-                <w:szCs w:val="24"/>
-              </w:rPr>
-              <w:t>id</w:t>
-            </w:r>
-            <w:r>
-              <w:rPr>
-                <w:rFonts w:ascii="Cambria" w:hAnsi="Cambria"/>
-                <w:sz w:val="24"/>
-                <w:szCs w:val="24"/>
-              </w:rPr>
-              <w:t xml:space="preserve"> and password from mobile to login instructor</w:t>
+              <w:t>login instructor</w:t>
             </w:r>
           </w:p>
         </w:tc>
@@ -18573,6 +18586,7 @@
                 <w:sz w:val="24"/>
                 <w:szCs w:val="24"/>
               </w:rPr>
+              <w:lastRenderedPageBreak/>
               <w:t>HuyNQ</w:t>
             </w:r>
           </w:p>
@@ -18599,6 +18613,7 @@
                 <w:sz w:val="24"/>
                 <w:szCs w:val="24"/>
               </w:rPr>
+              <w:lastRenderedPageBreak/>
               <w:t>4</w:t>
             </w:r>
             <w:r>
@@ -19052,10 +19067,10 @@
     <w:p>
       <w:pPr>
         <w:pStyle w:val="Caption"/>
-        <w:spacing w:before="60"/>
+        <w:spacing w:before="40" w:after="100"/>
         <w:jc w:val="center"/>
         <w:rPr>
-          <w:color w:val="auto"/>
+          <w:color w:val="000000" w:themeColor="text1"/>
           <w:sz w:val="24"/>
           <w:szCs w:val="24"/>
         </w:rPr>
@@ -19063,7 +19078,7 @@
       <w:bookmarkStart w:id="49" w:name="_Toc366867046"/>
       <w:r>
         <w:rPr>
-          <w:color w:val="auto"/>
+          <w:color w:val="000000" w:themeColor="text1"/>
           <w:sz w:val="24"/>
           <w:szCs w:val="24"/>
         </w:rPr>
@@ -19071,7 +19086,7 @@
       </w:r>
       <w:r>
         <w:rPr>
-          <w:color w:val="auto"/>
+          <w:color w:val="000000" w:themeColor="text1"/>
           <w:sz w:val="24"/>
           <w:szCs w:val="24"/>
         </w:rPr>
@@ -19079,7 +19094,7 @@
       </w:r>
       <w:r>
         <w:rPr>
-          <w:color w:val="auto"/>
+          <w:color w:val="000000" w:themeColor="text1"/>
           <w:sz w:val="24"/>
           <w:szCs w:val="24"/>
         </w:rPr>
@@ -19087,7 +19102,7 @@
       </w:r>
       <w:r>
         <w:rPr>
-          <w:color w:val="auto"/>
+          <w:color w:val="000000" w:themeColor="text1"/>
           <w:sz w:val="24"/>
           <w:szCs w:val="24"/>
         </w:rPr>
@@ -19096,7 +19111,7 @@
       <w:r>
         <w:rPr>
           <w:noProof/>
-          <w:color w:val="auto"/>
+          <w:color w:val="000000" w:themeColor="text1"/>
           <w:sz w:val="24"/>
           <w:szCs w:val="24"/>
         </w:rPr>
@@ -19104,7 +19119,7 @@
       </w:r>
       <w:r>
         <w:rPr>
-          <w:color w:val="auto"/>
+          <w:color w:val="000000" w:themeColor="text1"/>
           <w:sz w:val="24"/>
           <w:szCs w:val="24"/>
         </w:rPr>
@@ -19112,7 +19127,7 @@
       </w:r>
       <w:r>
         <w:rPr>
-          <w:color w:val="auto"/>
+          <w:color w:val="000000" w:themeColor="text1"/>
           <w:sz w:val="24"/>
           <w:szCs w:val="24"/>
         </w:rPr>
@@ -19840,10 +19855,10 @@
     <w:p>
       <w:pPr>
         <w:pStyle w:val="Caption"/>
-        <w:spacing w:before="60"/>
+        <w:spacing w:before="40" w:after="100"/>
         <w:jc w:val="center"/>
         <w:rPr>
-          <w:color w:val="auto"/>
+          <w:color w:val="000000" w:themeColor="text1"/>
           <w:sz w:val="24"/>
           <w:szCs w:val="24"/>
         </w:rPr>
@@ -19851,7 +19866,7 @@
       <w:bookmarkStart w:id="50" w:name="_Toc366867047"/>
       <w:r>
         <w:rPr>
-          <w:color w:val="auto"/>
+          <w:color w:val="000000" w:themeColor="text1"/>
           <w:sz w:val="24"/>
           <w:szCs w:val="24"/>
         </w:rPr>
@@ -19859,7 +19874,7 @@
       </w:r>
       <w:r>
         <w:rPr>
-          <w:color w:val="auto"/>
+          <w:color w:val="000000" w:themeColor="text1"/>
           <w:sz w:val="24"/>
           <w:szCs w:val="24"/>
         </w:rPr>
@@ -19867,7 +19882,7 @@
       </w:r>
       <w:r>
         <w:rPr>
-          <w:color w:val="auto"/>
+          <w:color w:val="000000" w:themeColor="text1"/>
           <w:sz w:val="24"/>
           <w:szCs w:val="24"/>
         </w:rPr>
@@ -19875,7 +19890,7 @@
       </w:r>
       <w:r>
         <w:rPr>
-          <w:color w:val="auto"/>
+          <w:color w:val="000000" w:themeColor="text1"/>
           <w:sz w:val="24"/>
           <w:szCs w:val="24"/>
         </w:rPr>
@@ -19884,7 +19899,7 @@
       <w:r>
         <w:rPr>
           <w:noProof/>
-          <w:color w:val="auto"/>
+          <w:color w:val="000000" w:themeColor="text1"/>
           <w:sz w:val="24"/>
           <w:szCs w:val="24"/>
         </w:rPr>
@@ -19892,7 +19907,7 @@
       </w:r>
       <w:r>
         <w:rPr>
-          <w:color w:val="auto"/>
+          <w:color w:val="000000" w:themeColor="text1"/>
           <w:sz w:val="24"/>
           <w:szCs w:val="24"/>
         </w:rPr>
@@ -19900,7 +19915,7 @@
       </w:r>
       <w:r>
         <w:rPr>
-          <w:color w:val="auto"/>
+          <w:color w:val="000000" w:themeColor="text1"/>
           <w:sz w:val="24"/>
           <w:szCs w:val="24"/>
         </w:rPr>
@@ -19908,7 +19923,7 @@
       </w:r>
       <w:r>
         <w:rPr>
-          <w:color w:val="auto"/>
+          <w:color w:val="000000" w:themeColor="text1"/>
           <w:sz w:val="24"/>
           <w:szCs w:val="24"/>
         </w:rPr>
@@ -19916,7 +19931,7 @@
       </w:r>
       <w:r>
         <w:rPr>
-          <w:color w:val="auto"/>
+          <w:color w:val="000000" w:themeColor="text1"/>
           <w:sz w:val="24"/>
           <w:szCs w:val="24"/>
         </w:rPr>
@@ -20146,7 +20161,77 @@
                 <w:sz w:val="24"/>
                 <w:szCs w:val="24"/>
               </w:rPr>
-              <w:t xml:space="preserve">2. Report about absent </w:t>
+              <w:t>2. Report about absent rate of a course</w:t>
+            </w:r>
+          </w:p>
+        </w:tc>
+        <w:tc>
+          <w:tcPr>
+            <w:tcW w:w="3150" w:type="dxa"/>
+          </w:tcPr>
+          <w:p>
+            <w:pPr>
+              <w:rPr>
+                <w:rFonts w:ascii="Cambria" w:hAnsi="Cambria"/>
+                <w:sz w:val="24"/>
+                <w:szCs w:val="24"/>
+              </w:rPr>
+            </w:pPr>
+            <w:r>
+              <w:rPr>
+                <w:rFonts w:ascii="Cambria" w:hAnsi="Cambria"/>
+                <w:sz w:val="24"/>
+                <w:szCs w:val="24"/>
+              </w:rPr>
+              <w:t xml:space="preserve">System will make report about the absent rate of a course by month/year </w:t>
+            </w:r>
+          </w:p>
+        </w:tc>
+        <w:tc>
+          <w:tcPr>
+            <w:tcW w:w="2970" w:type="dxa"/>
+          </w:tcPr>
+          <w:p>
+            <w:pPr>
+              <w:rPr>
+                <w:rFonts w:ascii="Cambria" w:hAnsi="Cambria"/>
+                <w:sz w:val="24"/>
+                <w:szCs w:val="24"/>
+              </w:rPr>
+            </w:pPr>
+            <w:r>
+              <w:rPr>
+                <w:rFonts w:ascii="Cambria" w:hAnsi="Cambria"/>
+                <w:sz w:val="24"/>
+                <w:szCs w:val="24"/>
+              </w:rPr>
+              <w:t>HoangPH</w:t>
+            </w:r>
+          </w:p>
+        </w:tc>
+      </w:tr>
+      <w:tr>
+        <w:tc>
+          <w:tcPr>
+            <w:tcW w:w="3060" w:type="dxa"/>
+          </w:tcPr>
+          <w:p>
+            <w:pPr>
+              <w:rPr>
+                <w:rFonts w:ascii="Cambria" w:hAnsi="Cambria"/>
+                <w:b/>
+                <w:sz w:val="24"/>
+                <w:szCs w:val="24"/>
+              </w:rPr>
+            </w:pPr>
+            <w:r>
+              <w:rPr>
+                <w:rFonts w:ascii="Cambria" w:hAnsi="Cambria"/>
+                <w:b/>
+                <w:sz w:val="24"/>
+                <w:szCs w:val="24"/>
+              </w:rPr>
+              <w:t xml:space="preserve">3. Report about absent </w:t>
             </w:r>
             <w:r>
               <w:rPr>
@@ -20156,7 +20241,7 @@
                 <w:szCs w:val="24"/>
               </w:rPr>
               <w:lastRenderedPageBreak/>
-              <w:t>rate of a course</w:t>
+              <w:t>rate of a student</w:t>
             </w:r>
           </w:p>
         </w:tc>
@@ -20179,7 +20264,7 @@
                 <w:szCs w:val="24"/>
               </w:rPr>
               <w:lastRenderedPageBreak/>
-              <w:t xml:space="preserve">System will make report </w:t>
+              <w:t xml:space="preserve">Allow instructor to confirm </w:t>
             </w:r>
             <w:r>
               <w:rPr>
@@ -20188,7 +20273,7 @@
                 <w:szCs w:val="24"/>
               </w:rPr>
               <w:lastRenderedPageBreak/>
-              <w:t xml:space="preserve">about the absent rate of a course by month/year </w:t>
+              <w:t xml:space="preserve">and re-check attendance  </w:t>
             </w:r>
           </w:p>
         </w:tc>
@@ -20238,7 +20323,7 @@
                 <w:szCs w:val="24"/>
               </w:rPr>
               <w:lastRenderedPageBreak/>
-              <w:t>3. Report about absent rate of a student</w:t>
+              <w:t>4. Export Report</w:t>
             </w:r>
           </w:p>
         </w:tc>
@@ -20260,7 +20345,7 @@
                 <w:sz w:val="24"/>
                 <w:szCs w:val="24"/>
               </w:rPr>
-              <w:t xml:space="preserve">Allow instructor to confirm and re-check attendance  </w:t>
+              <w:t>Admin can export report</w:t>
             </w:r>
           </w:p>
         </w:tc>
@@ -20282,7 +20367,7 @@
                 <w:sz w:val="24"/>
                 <w:szCs w:val="24"/>
               </w:rPr>
-              <w:t>HoangPH</w:t>
+              <w:t>HuyNQ</w:t>
             </w:r>
           </w:p>
         </w:tc>
@@ -20308,7 +20393,7 @@
                 <w:sz w:val="24"/>
                 <w:szCs w:val="24"/>
               </w:rPr>
-              <w:t>4. Export Report</w:t>
+              <w:t>6. Testing</w:t>
             </w:r>
           </w:p>
         </w:tc>
@@ -20330,7 +20415,58 @@
                 <w:sz w:val="24"/>
                 <w:szCs w:val="24"/>
               </w:rPr>
-              <w:t>Admin can export report</w:t>
+              <w:t>Test system behavior and</w:t>
+            </w:r>
+          </w:p>
+          <w:p>
+            <w:pPr>
+              <w:rPr>
+                <w:rFonts w:ascii="Cambria" w:hAnsi="Cambria"/>
+                <w:sz w:val="24"/>
+                <w:szCs w:val="24"/>
+              </w:rPr>
+            </w:pPr>
+            <w:r>
+              <w:rPr>
+                <w:rFonts w:ascii="Cambria" w:hAnsi="Cambria"/>
+                <w:sz w:val="24"/>
+                <w:szCs w:val="24"/>
+              </w:rPr>
+              <w:t xml:space="preserve">performance </w:t>
+            </w:r>
+          </w:p>
+          <w:p>
+            <w:pPr>
+              <w:rPr>
+                <w:rFonts w:ascii="Cambria" w:hAnsi="Cambria"/>
+                <w:sz w:val="24"/>
+                <w:szCs w:val="24"/>
+              </w:rPr>
+            </w:pPr>
+            <w:r>
+              <w:rPr>
+                <w:rFonts w:ascii="Cambria" w:hAnsi="Cambria"/>
+                <w:sz w:val="24"/>
+                <w:szCs w:val="24"/>
+              </w:rPr>
+              <w:t xml:space="preserve">Test user behavior and </w:t>
+            </w:r>
+          </w:p>
+          <w:p>
+            <w:pPr>
+              <w:rPr>
+                <w:rFonts w:ascii="Cambria" w:hAnsi="Cambria"/>
+                <w:sz w:val="24"/>
+                <w:szCs w:val="24"/>
+              </w:rPr>
+            </w:pPr>
+            <w:r>
+              <w:rPr>
+                <w:rFonts w:ascii="Cambria" w:hAnsi="Cambria"/>
+                <w:sz w:val="24"/>
+                <w:szCs w:val="24"/>
+              </w:rPr>
+              <w:t>performance</w:t>
             </w:r>
           </w:p>
         </w:tc>
@@ -20352,7 +20488,7 @@
                 <w:sz w:val="24"/>
                 <w:szCs w:val="24"/>
               </w:rPr>
-              <w:t>HuyNQ</w:t>
+              <w:t>HoangPH, HuyNQ, BinhNT, DatDM</w:t>
             </w:r>
           </w:p>
         </w:tc>
@@ -20378,127 +20514,6 @@
                 <w:sz w:val="24"/>
                 <w:szCs w:val="24"/>
               </w:rPr>
-              <w:t>6. Testing</w:t>
-            </w:r>
-          </w:p>
-        </w:tc>
-        <w:tc>
-          <w:tcPr>
-            <w:tcW w:w="3150" w:type="dxa"/>
-          </w:tcPr>
-          <w:p>
-            <w:pPr>
-              <w:rPr>
-                <w:rFonts w:ascii="Cambria" w:hAnsi="Cambria"/>
-                <w:sz w:val="24"/>
-                <w:szCs w:val="24"/>
-              </w:rPr>
-            </w:pPr>
-            <w:r>
-              <w:rPr>
-                <w:rFonts w:ascii="Cambria" w:hAnsi="Cambria"/>
-                <w:sz w:val="24"/>
-                <w:szCs w:val="24"/>
-              </w:rPr>
-              <w:t>Test system behavior and</w:t>
-            </w:r>
-          </w:p>
-          <w:p>
-            <w:pPr>
-              <w:rPr>
-                <w:rFonts w:ascii="Cambria" w:hAnsi="Cambria"/>
-                <w:sz w:val="24"/>
-                <w:szCs w:val="24"/>
-              </w:rPr>
-            </w:pPr>
-            <w:r>
-              <w:rPr>
-                <w:rFonts w:ascii="Cambria" w:hAnsi="Cambria"/>
-                <w:sz w:val="24"/>
-                <w:szCs w:val="24"/>
-              </w:rPr>
-              <w:t xml:space="preserve">performance </w:t>
-            </w:r>
-          </w:p>
-          <w:p>
-            <w:pPr>
-              <w:rPr>
-                <w:rFonts w:ascii="Cambria" w:hAnsi="Cambria"/>
-                <w:sz w:val="24"/>
-                <w:szCs w:val="24"/>
-              </w:rPr>
-            </w:pPr>
-            <w:r>
-              <w:rPr>
-                <w:rFonts w:ascii="Cambria" w:hAnsi="Cambria"/>
-                <w:sz w:val="24"/>
-                <w:szCs w:val="24"/>
-              </w:rPr>
-              <w:t xml:space="preserve">Test user behavior and </w:t>
-            </w:r>
-          </w:p>
-          <w:p>
-            <w:pPr>
-              <w:rPr>
-                <w:rFonts w:ascii="Cambria" w:hAnsi="Cambria"/>
-                <w:sz w:val="24"/>
-                <w:szCs w:val="24"/>
-              </w:rPr>
-            </w:pPr>
-            <w:r>
-              <w:rPr>
-                <w:rFonts w:ascii="Cambria" w:hAnsi="Cambria"/>
-                <w:sz w:val="24"/>
-                <w:szCs w:val="24"/>
-              </w:rPr>
-              <w:t>performance</w:t>
-            </w:r>
-          </w:p>
-        </w:tc>
-        <w:tc>
-          <w:tcPr>
-            <w:tcW w:w="2970" w:type="dxa"/>
-          </w:tcPr>
-          <w:p>
-            <w:pPr>
-              <w:rPr>
-                <w:rFonts w:ascii="Cambria" w:hAnsi="Cambria"/>
-                <w:sz w:val="24"/>
-                <w:szCs w:val="24"/>
-              </w:rPr>
-            </w:pPr>
-            <w:r>
-              <w:rPr>
-                <w:rFonts w:ascii="Cambria" w:hAnsi="Cambria"/>
-                <w:sz w:val="24"/>
-                <w:szCs w:val="24"/>
-              </w:rPr>
-              <w:t>HoangPH, HuyNQ, BinhNT, DatDM</w:t>
-            </w:r>
-          </w:p>
-        </w:tc>
-      </w:tr>
-      <w:tr>
-        <w:tc>
-          <w:tcPr>
-            <w:tcW w:w="3060" w:type="dxa"/>
-          </w:tcPr>
-          <w:p>
-            <w:pPr>
-              <w:rPr>
-                <w:rFonts w:ascii="Cambria" w:hAnsi="Cambria"/>
-                <w:b/>
-                <w:sz w:val="24"/>
-                <w:szCs w:val="24"/>
-              </w:rPr>
-            </w:pPr>
-            <w:r>
-              <w:rPr>
-                <w:rFonts w:ascii="Cambria" w:hAnsi="Cambria"/>
-                <w:b/>
-                <w:sz w:val="24"/>
-                <w:szCs w:val="24"/>
-              </w:rPr>
               <w:t>7. Document</w:t>
             </w:r>
           </w:p>
@@ -20587,10 +20602,10 @@
     <w:p>
       <w:pPr>
         <w:pStyle w:val="Caption"/>
-        <w:spacing w:before="60"/>
+        <w:spacing w:before="40" w:after="100"/>
         <w:jc w:val="center"/>
         <w:rPr>
-          <w:color w:val="auto"/>
+          <w:color w:val="000000" w:themeColor="text1"/>
           <w:sz w:val="24"/>
           <w:szCs w:val="24"/>
         </w:rPr>
@@ -20598,7 +20613,7 @@
       <w:bookmarkStart w:id="51" w:name="_Toc366867048"/>
       <w:r>
         <w:rPr>
-          <w:color w:val="auto"/>
+          <w:color w:val="000000" w:themeColor="text1"/>
           <w:sz w:val="24"/>
           <w:szCs w:val="24"/>
         </w:rPr>
@@ -20606,7 +20621,7 @@
       </w:r>
       <w:r>
         <w:rPr>
-          <w:color w:val="auto"/>
+          <w:color w:val="000000" w:themeColor="text1"/>
           <w:sz w:val="24"/>
           <w:szCs w:val="24"/>
         </w:rPr>
@@ -20614,7 +20629,7 @@
       </w:r>
       <w:r>
         <w:rPr>
-          <w:color w:val="auto"/>
+          <w:color w:val="000000" w:themeColor="text1"/>
           <w:sz w:val="24"/>
           <w:szCs w:val="24"/>
         </w:rPr>
@@ -20622,7 +20637,7 @@
       </w:r>
       <w:r>
         <w:rPr>
-          <w:color w:val="auto"/>
+          <w:color w:val="000000" w:themeColor="text1"/>
           <w:sz w:val="24"/>
           <w:szCs w:val="24"/>
         </w:rPr>
@@ -20631,7 +20646,7 @@
       <w:r>
         <w:rPr>
           <w:noProof/>
-          <w:color w:val="auto"/>
+          <w:color w:val="000000" w:themeColor="text1"/>
           <w:sz w:val="24"/>
           <w:szCs w:val="24"/>
         </w:rPr>
@@ -20639,7 +20654,7 @@
       </w:r>
       <w:r>
         <w:rPr>
-          <w:color w:val="auto"/>
+          <w:color w:val="000000" w:themeColor="text1"/>
           <w:sz w:val="24"/>
           <w:szCs w:val="24"/>
         </w:rPr>
@@ -20647,7 +20662,7 @@
       </w:r>
       <w:r>
         <w:rPr>
-          <w:color w:val="auto"/>
+          <w:color w:val="000000" w:themeColor="text1"/>
           <w:sz w:val="24"/>
           <w:szCs w:val="24"/>
         </w:rPr>
@@ -20655,7 +20670,7 @@
       </w:r>
       <w:r>
         <w:rPr>
-          <w:color w:val="auto"/>
+          <w:color w:val="000000" w:themeColor="text1"/>
           <w:sz w:val="24"/>
           <w:szCs w:val="24"/>
         </w:rPr>
@@ -20663,7 +20678,7 @@
       </w:r>
       <w:r>
         <w:rPr>
-          <w:color w:val="auto"/>
+          <w:color w:val="000000" w:themeColor="text1"/>
           <w:sz w:val="24"/>
           <w:szCs w:val="24"/>
         </w:rPr>
@@ -21367,16 +21382,7 @@
         <w:ind w:left="810"/>
       </w:pPr>
       <w:r>
-        <w:t xml:space="preserve">Student is the student of the university. Student’s account is created by admin. </w:t>
-      </w:r>
-      <w:r>
-        <w:t xml:space="preserve">. Staff can use website </w:t>
-      </w:r>
-      <w:r>
-        <w:t>with</w:t>
-      </w:r>
-      <w:r>
-        <w:t xml:space="preserve"> function:</w:t>
+        <w:t>Student is the student of the university. Student’s account is created by admin. . Staff can use website with function:</w:t>
       </w:r>
     </w:p>
     <w:p>
@@ -21664,8 +21670,6 @@
       <w:r>
         <w:t>Firefox Browser, Chromes with Resolution (1280*800) or bigger and support JavaScript and HTML5</w:t>
       </w:r>
-      <w:bookmarkStart w:id="54" w:name="_GoBack"/>
-      <w:bookmarkEnd w:id="54"/>
     </w:p>
     <w:p>
       <w:pPr>
@@ -21737,6 +21741,7 @@
     <w:p>
       <w:pPr>
         <w:keepNext/>
+        <w:jc w:val="center"/>
       </w:pPr>
       <w:r>
         <w:rPr>
@@ -21744,7 +21749,7 @@
           <w:lang w:eastAsia="zh-CN"/>
         </w:rPr>
         <w:drawing>
-          <wp:inline distT="0" distB="0" distL="0" distR="0">
+          <wp:inline distT="0" distB="0" distL="0" distR="0" wp14:anchorId="6607F1D8" wp14:editId="59D5D005">
             <wp:extent cx="5580380" cy="4603165"/>
             <wp:effectExtent l="0" t="0" r="1270" b="6985"/>
             <wp:docPr id="14" name="Picture 14" descr="C:\Users\Hoang\Desktop\Capstone Project\Document\User Case\Overview Usercase.jpg"/>
@@ -21792,61 +21797,104 @@
           </wp:inline>
         </w:drawing>
       </w:r>
+    </w:p>
+    <w:p>
+      <w:pPr>
+        <w:pStyle w:val="Caption"/>
+        <w:jc w:val="center"/>
+        <w:rPr>
+          <w:color w:val="000000" w:themeColor="text1"/>
+          <w:sz w:val="24"/>
+          <w:szCs w:val="24"/>
+        </w:rPr>
+      </w:pPr>
+      <w:r>
+        <w:rPr>
+          <w:color w:val="000000" w:themeColor="text1"/>
+          <w:sz w:val="24"/>
+          <w:szCs w:val="24"/>
+        </w:rPr>
+        <w:t xml:space="preserve">Figure </w:t>
+      </w:r>
+      <w:r>
+        <w:rPr>
+          <w:color w:val="000000" w:themeColor="text1"/>
+          <w:sz w:val="24"/>
+          <w:szCs w:val="24"/>
+        </w:rPr>
+        <w:fldChar w:fldCharType="begin"/>
+      </w:r>
+      <w:r>
+        <w:rPr>
+          <w:color w:val="000000" w:themeColor="text1"/>
+          <w:sz w:val="24"/>
+          <w:szCs w:val="24"/>
+        </w:rPr>
+        <w:instrText xml:space="preserve"> SEQ Figure \* ARABIC </w:instrText>
+      </w:r>
+      <w:r>
+        <w:rPr>
+          <w:color w:val="000000" w:themeColor="text1"/>
+          <w:sz w:val="24"/>
+          <w:szCs w:val="24"/>
+        </w:rPr>
+        <w:fldChar w:fldCharType="separate"/>
+      </w:r>
+      <w:r>
+        <w:rPr>
+          <w:color w:val="000000" w:themeColor="text1"/>
+          <w:sz w:val="24"/>
+          <w:szCs w:val="24"/>
+        </w:rPr>
+        <w:t>2</w:t>
+      </w:r>
+      <w:r>
+        <w:rPr>
+          <w:color w:val="000000" w:themeColor="text1"/>
+          <w:sz w:val="24"/>
+          <w:szCs w:val="24"/>
+        </w:rPr>
+        <w:fldChar w:fldCharType="end"/>
+      </w:r>
+      <w:r>
+        <w:rPr>
+          <w:color w:val="000000" w:themeColor="text1"/>
+          <w:sz w:val="24"/>
+          <w:szCs w:val="24"/>
+        </w:rPr>
+        <w:t xml:space="preserve"> System Overview Use Case</w:t>
+      </w:r>
+    </w:p>
+    <w:p>
+      <w:pPr>
+        <w:pStyle w:val="Heading3"/>
+      </w:pPr>
+      <w:r>
+        <w:lastRenderedPageBreak/>
+        <w:t xml:space="preserve"> List of Use Case</w:t>
+      </w:r>
+    </w:p>
+    <w:p>
+      <w:pPr>
+        <w:pStyle w:val="Heading4"/>
+      </w:pPr>
+      <w:r>
+        <w:t>&lt;Guest&gt;Overview Use Case</w:t>
+      </w:r>
+    </w:p>
+    <w:p>
+      <w:pPr>
+        <w:keepNext/>
+        <w:spacing w:after="0"/>
+        <w:jc w:val="center"/>
+      </w:pPr>
       <w:r>
         <w:rPr>
           <w:noProof/>
           <w:lang w:eastAsia="zh-CN"/>
         </w:rPr>
-        <w:t xml:space="preserve"> </w:t>
-      </w:r>
-    </w:p>
-    <w:p>
-      <w:pPr>
-        <w:pStyle w:val="Caption"/>
-      </w:pPr>
-      <w:r>
-        <w:t xml:space="preserve">Figure </w:t>
-      </w:r>
-      <w:fldSimple w:instr=" SEQ Figure \* ARABIC ">
-        <w:r>
-          <w:rPr>
-            <w:noProof/>
-          </w:rPr>
-          <w:t>2</w:t>
-        </w:r>
-      </w:fldSimple>
-      <w:r>
-        <w:t xml:space="preserve"> System Overview Use Case</w:t>
-      </w:r>
-    </w:p>
-    <w:p>
-      <w:pPr>
-        <w:pStyle w:val="Heading3"/>
-      </w:pPr>
-      <w:r>
-        <w:lastRenderedPageBreak/>
-        <w:t xml:space="preserve"> List of Use Case</w:t>
-      </w:r>
-    </w:p>
-    <w:p>
-      <w:pPr>
-        <w:pStyle w:val="Heading4"/>
-      </w:pPr>
-      <w:r>
-        <w:t>&lt;Guest&gt;Overview Use Case</w:t>
-      </w:r>
-    </w:p>
-    <w:p>
-      <w:pPr>
-        <w:keepNext/>
-      </w:pPr>
-      <w:r>
-        <w:rPr>
-          <w:noProof/>
-          <w:lang w:eastAsia="zh-CN"/>
-        </w:rPr>
         <w:drawing>
-          <wp:inline distT="0" distB="0" distL="0" distR="0" wp14:anchorId="6AEB719C" wp14:editId="65726F98">
+          <wp:inline distT="0" distB="0" distL="0" distR="0" wp14:anchorId="7E155B8A" wp14:editId="1465A7E9">
             <wp:extent cx="3752850" cy="1567815"/>
             <wp:effectExtent l="0" t="0" r="0" b="0"/>
             <wp:docPr id="4" name="Picture 4" descr="C:\Users\Hoang\Desktop\Capstone Project\Document\User Case\Guest Overview.jpg"/>
@@ -21898,19 +21946,68 @@
     <w:p>
       <w:pPr>
         <w:pStyle w:val="Caption"/>
-      </w:pPr>
-      <w:r>
+        <w:spacing w:before="40" w:after="100"/>
+        <w:jc w:val="center"/>
+        <w:rPr>
+          <w:color w:val="000000" w:themeColor="text1"/>
+          <w:sz w:val="24"/>
+          <w:szCs w:val="24"/>
+        </w:rPr>
+      </w:pPr>
+      <w:r>
+        <w:rPr>
+          <w:color w:val="000000" w:themeColor="text1"/>
+          <w:sz w:val="24"/>
+          <w:szCs w:val="24"/>
+        </w:rPr>
         <w:t xml:space="preserve">Figure </w:t>
       </w:r>
-      <w:fldSimple w:instr=" SEQ Figure \* ARABIC ">
-        <w:r>
-          <w:rPr>
-            <w:noProof/>
-          </w:rPr>
-          <w:t>3</w:t>
-        </w:r>
-      </w:fldSimple>
-      <w:r>
+      <w:r>
+        <w:rPr>
+          <w:color w:val="000000" w:themeColor="text1"/>
+          <w:sz w:val="24"/>
+          <w:szCs w:val="24"/>
+        </w:rPr>
+        <w:fldChar w:fldCharType="begin"/>
+      </w:r>
+      <w:r>
+        <w:rPr>
+          <w:color w:val="000000" w:themeColor="text1"/>
+          <w:sz w:val="24"/>
+          <w:szCs w:val="24"/>
+        </w:rPr>
+        <w:instrText xml:space="preserve"> SEQ Figure \* ARABIC </w:instrText>
+      </w:r>
+      <w:r>
+        <w:rPr>
+          <w:color w:val="000000" w:themeColor="text1"/>
+          <w:sz w:val="24"/>
+          <w:szCs w:val="24"/>
+        </w:rPr>
+        <w:fldChar w:fldCharType="separate"/>
+      </w:r>
+      <w:r>
+        <w:rPr>
+          <w:color w:val="000000" w:themeColor="text1"/>
+          <w:sz w:val="24"/>
+          <w:szCs w:val="24"/>
+        </w:rPr>
+        <w:t>3</w:t>
+      </w:r>
+      <w:r>
+        <w:rPr>
+          <w:color w:val="000000" w:themeColor="text1"/>
+          <w:sz w:val="24"/>
+          <w:szCs w:val="24"/>
+        </w:rPr>
+        <w:fldChar w:fldCharType="end"/>
+      </w:r>
+      <w:r>
+        <w:rPr>
+          <w:color w:val="000000" w:themeColor="text1"/>
+          <w:sz w:val="24"/>
+          <w:szCs w:val="24"/>
+        </w:rPr>
         <w:t>: &lt;Guest&gt; Overview Use Case</w:t>
       </w:r>
     </w:p>
@@ -21933,6 +22030,8 @@
     <w:p>
       <w:pPr>
         <w:keepNext/>
+        <w:spacing w:after="0"/>
+        <w:jc w:val="center"/>
       </w:pPr>
       <w:r>
         <w:rPr>
@@ -21940,7 +22039,7 @@
           <w:lang w:eastAsia="zh-CN"/>
         </w:rPr>
         <w:drawing>
-          <wp:inline distT="0" distB="0" distL="0" distR="0" wp14:anchorId="0AA3DA04" wp14:editId="4AEF83A6">
+          <wp:inline distT="0" distB="0" distL="0" distR="0" wp14:anchorId="03BDB324" wp14:editId="1F8E2E51">
             <wp:extent cx="3752850" cy="1567815"/>
             <wp:effectExtent l="0" t="0" r="0" b="0"/>
             <wp:docPr id="12" name="Picture 12" descr="C:\Users\Hoang\Desktop\Capstone Project\Document\User Case\Guest Overview.jpg"/>
@@ -21992,19 +22091,68 @@
     <w:p>
       <w:pPr>
         <w:pStyle w:val="Caption"/>
-      </w:pPr>
-      <w:r>
+        <w:spacing w:before="40" w:after="100"/>
+        <w:jc w:val="center"/>
+        <w:rPr>
+          <w:color w:val="000000" w:themeColor="text1"/>
+          <w:sz w:val="24"/>
+          <w:szCs w:val="24"/>
+        </w:rPr>
+      </w:pPr>
+      <w:r>
+        <w:rPr>
+          <w:color w:val="000000" w:themeColor="text1"/>
+          <w:sz w:val="24"/>
+          <w:szCs w:val="24"/>
+        </w:rPr>
         <w:t xml:space="preserve">Figure </w:t>
       </w:r>
-      <w:fldSimple w:instr=" SEQ Figure \* ARABIC ">
-        <w:r>
-          <w:rPr>
-            <w:noProof/>
-          </w:rPr>
-          <w:t>4</w:t>
-        </w:r>
-      </w:fldSimple>
-      <w:r>
+      <w:r>
+        <w:rPr>
+          <w:color w:val="000000" w:themeColor="text1"/>
+          <w:sz w:val="24"/>
+          <w:szCs w:val="24"/>
+        </w:rPr>
+        <w:fldChar w:fldCharType="begin"/>
+      </w:r>
+      <w:r>
+        <w:rPr>
+          <w:color w:val="000000" w:themeColor="text1"/>
+          <w:sz w:val="24"/>
+          <w:szCs w:val="24"/>
+        </w:rPr>
+        <w:instrText xml:space="preserve"> SEQ Figure \* ARABIC </w:instrText>
+      </w:r>
+      <w:r>
+        <w:rPr>
+          <w:color w:val="000000" w:themeColor="text1"/>
+          <w:sz w:val="24"/>
+          <w:szCs w:val="24"/>
+        </w:rPr>
+        <w:fldChar w:fldCharType="separate"/>
+      </w:r>
+      <w:r>
+        <w:rPr>
+          <w:color w:val="000000" w:themeColor="text1"/>
+          <w:sz w:val="24"/>
+          <w:szCs w:val="24"/>
+        </w:rPr>
+        <w:t>4</w:t>
+      </w:r>
+      <w:r>
+        <w:rPr>
+          <w:color w:val="000000" w:themeColor="text1"/>
+          <w:sz w:val="24"/>
+          <w:szCs w:val="24"/>
+        </w:rPr>
+        <w:fldChar w:fldCharType="end"/>
+      </w:r>
+      <w:r>
+        <w:rPr>
+          <w:color w:val="000000" w:themeColor="text1"/>
+          <w:sz w:val="24"/>
+          <w:szCs w:val="24"/>
+        </w:rPr>
         <w:t>: &lt;Guest&gt; Login</w:t>
       </w:r>
     </w:p>
@@ -22787,7 +22935,6 @@
                       <w:sz w:val="24"/>
                       <w:szCs w:val="24"/>
                     </w:rPr>
-                    <w:lastRenderedPageBreak/>
                     <w:t>Step</w:t>
                   </w:r>
                 </w:p>
@@ -22861,6 +23008,7 @@
                       <w:sz w:val="24"/>
                       <w:szCs w:val="24"/>
                     </w:rPr>
+                    <w:lastRenderedPageBreak/>
                     <w:t>1</w:t>
                   </w:r>
                 </w:p>
@@ -23125,15 +23273,7 @@
                       <w:sz w:val="24"/>
                       <w:szCs w:val="24"/>
                     </w:rPr>
-                    <w:t xml:space="preserve">No input in “Username” or “Password” </w:t>
-                  </w:r>
-                  <w:r>
-                    <w:rPr>
-                      <w:rFonts w:asciiTheme="majorHAnsi" w:hAnsiTheme="majorHAnsi"/>
-                      <w:sz w:val="24"/>
-                      <w:szCs w:val="24"/>
-                    </w:rPr>
-                    <w:t>textboxs</w:t>
+                    <w:t>No input in “Username” or “Password” textboxs</w:t>
                   </w:r>
                 </w:p>
               </w:tc>
@@ -23155,55 +23295,7 @@
                       <w:sz w:val="24"/>
                       <w:szCs w:val="24"/>
                     </w:rPr>
-                    <w:t xml:space="preserve">Show </w:t>
-                  </w:r>
-                  <w:r>
-                    <w:rPr>
-                      <w:rFonts w:asciiTheme="majorHAnsi" w:hAnsiTheme="majorHAnsi"/>
-                      <w:sz w:val="24"/>
-                      <w:szCs w:val="24"/>
-                    </w:rPr>
-                    <w:t xml:space="preserve">error message: </w:t>
-                  </w:r>
-                  <w:r>
-                    <w:rPr>
-                      <w:rFonts w:asciiTheme="majorHAnsi" w:hAnsiTheme="majorHAnsi"/>
-                      <w:sz w:val="24"/>
-                      <w:szCs w:val="24"/>
-                    </w:rPr>
-                    <w:t>“</w:t>
-                  </w:r>
-                  <w:r>
-                    <w:rPr>
-                      <w:rFonts w:asciiTheme="majorHAnsi" w:hAnsiTheme="majorHAnsi"/>
-                      <w:sz w:val="24"/>
-                      <w:szCs w:val="24"/>
-                    </w:rPr>
-                    <w:t>Please enter username/password</w:t>
-                  </w:r>
-                  <w:r>
-                    <w:rPr>
-                      <w:rFonts w:asciiTheme="majorHAnsi" w:hAnsiTheme="majorHAnsi"/>
-                      <w:sz w:val="24"/>
-                      <w:szCs w:val="24"/>
-                    </w:rPr>
-                    <w:t xml:space="preserve">” </w:t>
-                  </w:r>
-                  <w:r>
-                    <w:rPr>
-                      <w:rFonts w:asciiTheme="majorHAnsi" w:hAnsiTheme="majorHAnsi"/>
-                      <w:sz w:val="24"/>
-                      <w:szCs w:val="24"/>
-                    </w:rPr>
-                    <w:t>below Username/Password textbox</w:t>
-                  </w:r>
-                  <w:r>
-                    <w:rPr>
-                      <w:rFonts w:asciiTheme="majorHAnsi" w:hAnsiTheme="majorHAnsi"/>
-                      <w:sz w:val="24"/>
-                      <w:szCs w:val="24"/>
-                    </w:rPr>
-                    <w:t>.</w:t>
+                    <w:t>Show error message: “Please enter username/password” below Username/Password textbox.</w:t>
                   </w:r>
                 </w:p>
               </w:tc>
@@ -23342,20 +23434,69 @@
     <w:p>
       <w:pPr>
         <w:pStyle w:val="Caption"/>
-      </w:pPr>
-      <w:r>
+        <w:spacing w:before="40" w:after="100"/>
+        <w:jc w:val="center"/>
+        <w:rPr>
+          <w:color w:val="000000" w:themeColor="text1"/>
+          <w:sz w:val="24"/>
+          <w:szCs w:val="24"/>
+        </w:rPr>
+      </w:pPr>
+      <w:r>
+        <w:rPr>
+          <w:color w:val="000000" w:themeColor="text1"/>
+          <w:sz w:val="24"/>
+          <w:szCs w:val="24"/>
+        </w:rPr>
         <w:lastRenderedPageBreak/>
         <w:t xml:space="preserve">Table </w:t>
       </w:r>
-      <w:fldSimple w:instr=" SEQ Table \* ARABIC ">
-        <w:r>
-          <w:rPr>
-            <w:noProof/>
-          </w:rPr>
-          <w:t>13</w:t>
-        </w:r>
-      </w:fldSimple>
-      <w:r>
+      <w:r>
+        <w:rPr>
+          <w:color w:val="000000" w:themeColor="text1"/>
+          <w:sz w:val="24"/>
+          <w:szCs w:val="24"/>
+        </w:rPr>
+        <w:fldChar w:fldCharType="begin"/>
+      </w:r>
+      <w:r>
+        <w:rPr>
+          <w:color w:val="000000" w:themeColor="text1"/>
+          <w:sz w:val="24"/>
+          <w:szCs w:val="24"/>
+        </w:rPr>
+        <w:instrText xml:space="preserve"> SEQ Table \* ARABIC </w:instrText>
+      </w:r>
+      <w:r>
+        <w:rPr>
+          <w:color w:val="000000" w:themeColor="text1"/>
+          <w:sz w:val="24"/>
+          <w:szCs w:val="24"/>
+        </w:rPr>
+        <w:fldChar w:fldCharType="separate"/>
+      </w:r>
+      <w:r>
+        <w:rPr>
+          <w:color w:val="000000" w:themeColor="text1"/>
+          <w:sz w:val="24"/>
+          <w:szCs w:val="24"/>
+        </w:rPr>
+        <w:t>13</w:t>
+      </w:r>
+      <w:r>
+        <w:rPr>
+          <w:color w:val="000000" w:themeColor="text1"/>
+          <w:sz w:val="24"/>
+          <w:szCs w:val="24"/>
+        </w:rPr>
+        <w:fldChar w:fldCharType="end"/>
+      </w:r>
+      <w:r>
+        <w:rPr>
+          <w:color w:val="000000" w:themeColor="text1"/>
+          <w:sz w:val="24"/>
+          <w:szCs w:val="24"/>
+        </w:rPr>
         <w:t>: &lt;Guest&gt; Login</w:t>
       </w:r>
     </w:p>
@@ -23380,7 +23521,7 @@
           <w:lang w:eastAsia="zh-CN"/>
         </w:rPr>
         <w:drawing>
-          <wp:inline distT="0" distB="0" distL="0" distR="0" wp14:anchorId="1616317D" wp14:editId="6C754134">
+          <wp:inline distT="0" distB="0" distL="0" distR="0" wp14:anchorId="15DA6F67" wp14:editId="77F083FA">
             <wp:extent cx="5580380" cy="3093689"/>
             <wp:effectExtent l="0" t="0" r="1270" b="0"/>
             <wp:docPr id="5" name="Picture 5" descr="C:\Users\Hoang\Desktop\Capstone Project\Document\User Case\Instructor Overview.jpg"/>
@@ -23445,7 +23586,7 @@
         </w:rPr>
         <w:lastRenderedPageBreak/>
         <w:drawing>
-          <wp:inline distT="0" distB="0" distL="0" distR="0">
+          <wp:inline distT="0" distB="0" distL="0" distR="0" wp14:anchorId="61040B8C" wp14:editId="733BF21E">
             <wp:extent cx="3230089" cy="1667686"/>
             <wp:effectExtent l="0" t="0" r="8890" b="8890"/>
             <wp:docPr id="11" name="Picture 11" descr="C:\Users\Hoang\Desktop\Capstone Project\Document\User Case\Logout.jpg"/>
@@ -23515,7 +23656,7 @@
           <w:lang w:eastAsia="zh-CN"/>
         </w:rPr>
         <w:drawing>
-          <wp:inline distT="0" distB="0" distL="0" distR="0">
+          <wp:inline distT="0" distB="0" distL="0" distR="0" wp14:anchorId="5DC45731" wp14:editId="5051DB06">
             <wp:extent cx="5580380" cy="5254004"/>
             <wp:effectExtent l="0" t="0" r="1270" b="3810"/>
             <wp:docPr id="6" name="Picture 6" descr="C:\Users\Hoang\Desktop\Capstone Project\Document\User Case\Staff Overview.jpg"/>
@@ -23569,7 +23710,13 @@
         <w:pStyle w:val="Heading4"/>
       </w:pPr>
       <w:r>
-        <w:t>&lt;Student&gt;Overview Use Case</w:t>
+        <w:t>&lt;Student&gt;</w:t>
+      </w:r>
+      <w:r>
+        <w:t xml:space="preserve"> </w:t>
+      </w:r>
+      <w:r>
+        <w:t>Overview Use Case</w:t>
       </w:r>
     </w:p>
     <w:p>
@@ -23580,7 +23727,7 @@
         </w:rPr>
         <w:lastRenderedPageBreak/>
         <w:drawing>
-          <wp:inline distT="0" distB="0" distL="0" distR="0">
+          <wp:inline distT="0" distB="0" distL="0" distR="0" wp14:anchorId="6F4C686B" wp14:editId="614EB8A5">
             <wp:extent cx="5580380" cy="2857320"/>
             <wp:effectExtent l="0" t="0" r="1270" b="635"/>
             <wp:docPr id="8" name="Picture 8" descr="C:\Users\Hoang\Desktop\Capstone Project\Document\User Case\Student Overview.jpg"/>
@@ -23638,16 +23785,19 @@
       </w:r>
     </w:p>
     <w:p>
+      <w:pPr>
+        <w:keepNext/>
+      </w:pPr>
       <w:r>
         <w:rPr>
           <w:noProof/>
           <w:lang w:eastAsia="zh-CN"/>
         </w:rPr>
         <w:drawing>
-          <wp:inline distT="0" distB="0" distL="0" distR="0">
-            <wp:extent cx="5580380" cy="3624422"/>
-            <wp:effectExtent l="0" t="0" r="1270" b="0"/>
-            <wp:docPr id="10" name="Picture 10" descr="C:\Users\Hoang\Desktop\Capstone Project\Document\User Case\Admin Overview.jpg"/>
+          <wp:inline distT="0" distB="0" distL="0" distR="0" wp14:anchorId="240E81D0" wp14:editId="5B96C34E">
+            <wp:extent cx="5580380" cy="3934454"/>
+            <wp:effectExtent l="0" t="0" r="1270" b="9525"/>
+            <wp:docPr id="13" name="Picture 13" descr="C:\Users\Hoang\Desktop\Capstone Project\Document\User Case\Admin Overview.jpg"/>
             <wp:cNvGraphicFramePr>
               <a:graphicFrameLocks xmlns:a="http://schemas.openxmlformats.org/drawingml/2006/main" noChangeAspect="1"/>
             </wp:cNvGraphicFramePr>
@@ -23655,7 +23805,7 @@
               <a:graphicData uri="http://schemas.openxmlformats.org/drawingml/2006/picture">
                 <pic:pic xmlns:pic="http://schemas.openxmlformats.org/drawingml/2006/picture">
                   <pic:nvPicPr>
-                    <pic:cNvPr id="0" name="Picture 8" descr="C:\Users\Hoang\Desktop\Capstone Project\Document\User Case\Admin Overview.jpg"/>
+                    <pic:cNvPr id="0" name="Picture 3" descr="C:\Users\Hoang\Desktop\Capstone Project\Document\User Case\Admin Overview.jpg"/>
                     <pic:cNvPicPr>
                       <a:picLocks noChangeAspect="1" noChangeArrowheads="1"/>
                     </pic:cNvPicPr>
@@ -23676,7 +23826,7 @@
                   <pic:spPr bwMode="auto">
                     <a:xfrm>
                       <a:off x="0" y="0"/>
-                      <a:ext cx="5580380" cy="3624422"/>
+                      <a:ext cx="5580380" cy="3934454"/>
                     </a:xfrm>
                     <a:prstGeom prst="rect">
                       <a:avLst/>
@@ -23695,13 +23845,94 @@
     </w:p>
     <w:p>
       <w:pPr>
-        <w:pStyle w:val="Heading4"/>
-      </w:pPr>
-      <w:r>
-        <w:t>&lt;System&gt;Overview Use Case</w:t>
-      </w:r>
-    </w:p>
-    <w:p>
+        <w:pStyle w:val="Caption"/>
+        <w:spacing w:before="40" w:after="100"/>
+        <w:jc w:val="center"/>
+        <w:rPr>
+          <w:color w:val="000000" w:themeColor="text1"/>
+          <w:sz w:val="24"/>
+          <w:szCs w:val="24"/>
+        </w:rPr>
+      </w:pPr>
+      <w:r>
+        <w:rPr>
+          <w:color w:val="000000" w:themeColor="text1"/>
+          <w:sz w:val="24"/>
+          <w:szCs w:val="24"/>
+        </w:rPr>
+        <w:t xml:space="preserve">Figure </w:t>
+      </w:r>
+      <w:r>
+        <w:rPr>
+          <w:color w:val="000000" w:themeColor="text1"/>
+          <w:sz w:val="24"/>
+          <w:szCs w:val="24"/>
+        </w:rPr>
+        <w:fldChar w:fldCharType="begin"/>
+      </w:r>
+      <w:r>
+        <w:rPr>
+          <w:color w:val="000000" w:themeColor="text1"/>
+          <w:sz w:val="24"/>
+          <w:szCs w:val="24"/>
+        </w:rPr>
+        <w:instrText xml:space="preserve"> SEQ Figure \* ARABIC </w:instrText>
+      </w:r>
+      <w:r>
+        <w:rPr>
+          <w:color w:val="000000" w:themeColor="text1"/>
+          <w:sz w:val="24"/>
+          <w:szCs w:val="24"/>
+        </w:rPr>
+        <w:fldChar w:fldCharType="separate"/>
+      </w:r>
+      <w:r>
+        <w:rPr>
+          <w:color w:val="000000" w:themeColor="text1"/>
+          <w:sz w:val="24"/>
+          <w:szCs w:val="24"/>
+        </w:rPr>
+        <w:t>5</w:t>
+      </w:r>
+      <w:r>
+        <w:rPr>
+          <w:color w:val="000000" w:themeColor="text1"/>
+          <w:sz w:val="24"/>
+          <w:szCs w:val="24"/>
+        </w:rPr>
+        <w:fldChar w:fldCharType="end"/>
+      </w:r>
+      <w:r>
+        <w:rPr>
+          <w:color w:val="000000" w:themeColor="text1"/>
+          <w:sz w:val="24"/>
+          <w:szCs w:val="24"/>
+        </w:rPr>
+        <w:t>: &lt;Admin&gt; Overview Use Case</w:t>
+      </w:r>
+    </w:p>
+    <w:p>
+      <w:pPr>
+        <w:pStyle w:val="Heading5"/>
+      </w:pPr>
+      <w:r>
+        <w:t>&lt;Admin&gt; Create Account</w:t>
+      </w:r>
+    </w:p>
+    <w:p>
+      <w:pPr>
+        <w:pStyle w:val="Subtitle"/>
+      </w:pPr>
+      <w:r>
+        <w:t>Use Case Diagram</w:t>
+      </w:r>
+    </w:p>
+    <w:p>
+      <w:pPr>
+        <w:keepNext/>
+        <w:spacing w:after="0" w:line="240" w:lineRule="auto"/>
+        <w:jc w:val="center"/>
+      </w:pPr>
       <w:r>
         <w:rPr>
           <w:noProof/>
@@ -23709,10 +23940,10 @@
         </w:rPr>
         <w:lastRenderedPageBreak/>
         <w:drawing>
-          <wp:inline distT="0" distB="0" distL="0" distR="0">
-            <wp:extent cx="5580380" cy="3913041"/>
-            <wp:effectExtent l="0" t="0" r="1270" b="0"/>
-            <wp:docPr id="7" name="Picture 7" descr="C:\Users\Hoang\Desktop\Capstone Project\Document\User Case\System Overview.jpg"/>
+          <wp:inline distT="0" distB="0" distL="0" distR="0" wp14:anchorId="6EA5BB80" wp14:editId="67170220">
+            <wp:extent cx="4975860" cy="1828800"/>
+            <wp:effectExtent l="0" t="0" r="0" b="0"/>
+            <wp:docPr id="15" name="Picture 15" descr="C:\Users\Hoang\Desktop\Capstone Project\Document\User Case\Admin - Create Account.jpg"/>
             <wp:cNvGraphicFramePr>
               <a:graphicFrameLocks xmlns:a="http://schemas.openxmlformats.org/drawingml/2006/main" noChangeAspect="1"/>
             </wp:cNvGraphicFramePr>
@@ -23720,13 +23951,1087 @@
               <a:graphicData uri="http://schemas.openxmlformats.org/drawingml/2006/picture">
                 <pic:pic xmlns:pic="http://schemas.openxmlformats.org/drawingml/2006/picture">
                   <pic:nvPicPr>
-                    <pic:cNvPr id="0" name="Picture 5" descr="C:\Users\Hoang\Desktop\Capstone Project\Document\User Case\System Overview.jpg"/>
+                    <pic:cNvPr id="0" name="Picture 4" descr="C:\Users\Hoang\Desktop\Capstone Project\Document\User Case\Admin - Create Account.jpg"/>
                     <pic:cNvPicPr>
                       <a:picLocks noChangeAspect="1" noChangeArrowheads="1"/>
                     </pic:cNvPicPr>
                   </pic:nvPicPr>
                   <pic:blipFill>
                     <a:blip r:embed="rId23">
+                      <a:extLst>
+                        <a:ext uri="{28A0092B-C50C-407E-A947-70E740481C1C}">
+                          <a14:useLocalDpi xmlns:a14="http://schemas.microsoft.com/office/drawing/2010/main" val="0"/>
+                        </a:ext>
+                      </a:extLst>
+                    </a:blip>
+                    <a:srcRect/>
+                    <a:stretch>
+                      <a:fillRect/>
+                    </a:stretch>
+                  </pic:blipFill>
+                  <pic:spPr bwMode="auto">
+                    <a:xfrm>
+                      <a:off x="0" y="0"/>
+                      <a:ext cx="4975860" cy="1828800"/>
+                    </a:xfrm>
+                    <a:prstGeom prst="rect">
+                      <a:avLst/>
+                    </a:prstGeom>
+                    <a:noFill/>
+                    <a:ln>
+                      <a:noFill/>
+                    </a:ln>
+                  </pic:spPr>
+                </pic:pic>
+              </a:graphicData>
+            </a:graphic>
+          </wp:inline>
+        </w:drawing>
+      </w:r>
+    </w:p>
+    <w:p>
+      <w:pPr>
+        <w:pStyle w:val="Caption"/>
+        <w:spacing w:before="40" w:after="100"/>
+        <w:jc w:val="center"/>
+        <w:rPr>
+          <w:color w:val="000000" w:themeColor="text1"/>
+          <w:sz w:val="24"/>
+          <w:szCs w:val="24"/>
+        </w:rPr>
+      </w:pPr>
+      <w:r>
+        <w:rPr>
+          <w:color w:val="000000" w:themeColor="text1"/>
+          <w:sz w:val="24"/>
+          <w:szCs w:val="24"/>
+        </w:rPr>
+        <w:t xml:space="preserve">Figure </w:t>
+      </w:r>
+      <w:r>
+        <w:rPr>
+          <w:color w:val="000000" w:themeColor="text1"/>
+          <w:sz w:val="24"/>
+          <w:szCs w:val="24"/>
+        </w:rPr>
+        <w:fldChar w:fldCharType="begin"/>
+      </w:r>
+      <w:r>
+        <w:rPr>
+          <w:color w:val="000000" w:themeColor="text1"/>
+          <w:sz w:val="24"/>
+          <w:szCs w:val="24"/>
+        </w:rPr>
+        <w:instrText xml:space="preserve"> SEQ Figure \* ARABIC </w:instrText>
+      </w:r>
+      <w:r>
+        <w:rPr>
+          <w:color w:val="000000" w:themeColor="text1"/>
+          <w:sz w:val="24"/>
+          <w:szCs w:val="24"/>
+        </w:rPr>
+        <w:fldChar w:fldCharType="separate"/>
+      </w:r>
+      <w:r>
+        <w:rPr>
+          <w:color w:val="000000" w:themeColor="text1"/>
+          <w:sz w:val="24"/>
+          <w:szCs w:val="24"/>
+        </w:rPr>
+        <w:t>6</w:t>
+      </w:r>
+      <w:r>
+        <w:rPr>
+          <w:color w:val="000000" w:themeColor="text1"/>
+          <w:sz w:val="24"/>
+          <w:szCs w:val="24"/>
+        </w:rPr>
+        <w:fldChar w:fldCharType="end"/>
+      </w:r>
+      <w:r>
+        <w:rPr>
+          <w:color w:val="000000" w:themeColor="text1"/>
+          <w:sz w:val="24"/>
+          <w:szCs w:val="24"/>
+        </w:rPr>
+        <w:t>: &lt;Admin&gt; Create Account</w:t>
+      </w:r>
+      <w:bookmarkStart w:id="54" w:name="_GoBack"/>
+      <w:bookmarkEnd w:id="54"/>
+    </w:p>
+    <w:p>
+      <w:pPr>
+        <w:pStyle w:val="Subtitle"/>
+      </w:pPr>
+      <w:r>
+        <w:t>Use Case Specification</w:t>
+      </w:r>
+    </w:p>
+    <w:p>
+      <w:pPr>
+        <w:pStyle w:val="Heading5"/>
+      </w:pPr>
+      <w:r>
+        <w:t>&lt;Admin&gt; Active Account</w:t>
+      </w:r>
+    </w:p>
+    <w:p>
+      <w:pPr>
+        <w:pStyle w:val="Subtitle"/>
+      </w:pPr>
+      <w:r>
+        <w:t>Use Case Diagram</w:t>
+      </w:r>
+    </w:p>
+    <w:p>
+      <w:pPr>
+        <w:keepNext/>
+        <w:spacing w:after="0"/>
+        <w:jc w:val="center"/>
+      </w:pPr>
+      <w:r>
+        <w:rPr>
+          <w:noProof/>
+          <w:lang w:eastAsia="zh-CN"/>
+        </w:rPr>
+        <w:drawing>
+          <wp:inline distT="0" distB="0" distL="0" distR="0" wp14:anchorId="7B843421" wp14:editId="19D0D42C">
+            <wp:extent cx="4975860" cy="1828800"/>
+            <wp:effectExtent l="0" t="0" r="0" b="0"/>
+            <wp:docPr id="16" name="Picture 16" descr="C:\Users\Hoang\Desktop\Capstone Project\Document\User Case\Admin - Active Account.jpg"/>
+            <wp:cNvGraphicFramePr>
+              <a:graphicFrameLocks xmlns:a="http://schemas.openxmlformats.org/drawingml/2006/main" noChangeAspect="1"/>
+            </wp:cNvGraphicFramePr>
+            <a:graphic xmlns:a="http://schemas.openxmlformats.org/drawingml/2006/main">
+              <a:graphicData uri="http://schemas.openxmlformats.org/drawingml/2006/picture">
+                <pic:pic xmlns:pic="http://schemas.openxmlformats.org/drawingml/2006/picture">
+                  <pic:nvPicPr>
+                    <pic:cNvPr id="0" name="Picture 5" descr="C:\Users\Hoang\Desktop\Capstone Project\Document\User Case\Admin - Active Account.jpg"/>
+                    <pic:cNvPicPr>
+                      <a:picLocks noChangeAspect="1" noChangeArrowheads="1"/>
+                    </pic:cNvPicPr>
+                  </pic:nvPicPr>
+                  <pic:blipFill>
+                    <a:blip r:embed="rId24">
+                      <a:extLst>
+                        <a:ext uri="{28A0092B-C50C-407E-A947-70E740481C1C}">
+                          <a14:useLocalDpi xmlns:a14="http://schemas.microsoft.com/office/drawing/2010/main" val="0"/>
+                        </a:ext>
+                      </a:extLst>
+                    </a:blip>
+                    <a:srcRect/>
+                    <a:stretch>
+                      <a:fillRect/>
+                    </a:stretch>
+                  </pic:blipFill>
+                  <pic:spPr bwMode="auto">
+                    <a:xfrm>
+                      <a:off x="0" y="0"/>
+                      <a:ext cx="4975860" cy="1828800"/>
+                    </a:xfrm>
+                    <a:prstGeom prst="rect">
+                      <a:avLst/>
+                    </a:prstGeom>
+                    <a:noFill/>
+                    <a:ln>
+                      <a:noFill/>
+                    </a:ln>
+                  </pic:spPr>
+                </pic:pic>
+              </a:graphicData>
+            </a:graphic>
+          </wp:inline>
+        </w:drawing>
+      </w:r>
+    </w:p>
+    <w:p>
+      <w:pPr>
+        <w:pStyle w:val="Caption"/>
+        <w:spacing w:before="40" w:after="100"/>
+        <w:jc w:val="center"/>
+        <w:rPr>
+          <w:color w:val="000000" w:themeColor="text1"/>
+          <w:sz w:val="24"/>
+          <w:szCs w:val="24"/>
+        </w:rPr>
+      </w:pPr>
+      <w:r>
+        <w:rPr>
+          <w:color w:val="000000" w:themeColor="text1"/>
+          <w:sz w:val="24"/>
+          <w:szCs w:val="24"/>
+        </w:rPr>
+        <w:t xml:space="preserve">Figure </w:t>
+      </w:r>
+      <w:r>
+        <w:rPr>
+          <w:color w:val="000000" w:themeColor="text1"/>
+          <w:sz w:val="24"/>
+          <w:szCs w:val="24"/>
+        </w:rPr>
+        <w:fldChar w:fldCharType="begin"/>
+      </w:r>
+      <w:r>
+        <w:rPr>
+          <w:color w:val="000000" w:themeColor="text1"/>
+          <w:sz w:val="24"/>
+          <w:szCs w:val="24"/>
+        </w:rPr>
+        <w:instrText xml:space="preserve"> SEQ Figure \* ARABIC </w:instrText>
+      </w:r>
+      <w:r>
+        <w:rPr>
+          <w:color w:val="000000" w:themeColor="text1"/>
+          <w:sz w:val="24"/>
+          <w:szCs w:val="24"/>
+        </w:rPr>
+        <w:fldChar w:fldCharType="separate"/>
+      </w:r>
+      <w:r>
+        <w:rPr>
+          <w:color w:val="000000" w:themeColor="text1"/>
+          <w:sz w:val="24"/>
+          <w:szCs w:val="24"/>
+        </w:rPr>
+        <w:t>7</w:t>
+      </w:r>
+      <w:r>
+        <w:rPr>
+          <w:color w:val="000000" w:themeColor="text1"/>
+          <w:sz w:val="24"/>
+          <w:szCs w:val="24"/>
+        </w:rPr>
+        <w:fldChar w:fldCharType="end"/>
+      </w:r>
+      <w:r>
+        <w:rPr>
+          <w:color w:val="000000" w:themeColor="text1"/>
+          <w:sz w:val="24"/>
+          <w:szCs w:val="24"/>
+        </w:rPr>
+        <w:t>: &lt;Admin&gt; Active Account</w:t>
+      </w:r>
+    </w:p>
+    <w:p>
+      <w:pPr>
+        <w:pStyle w:val="Subtitle"/>
+      </w:pPr>
+      <w:r>
+        <w:t>Use Case Specification</w:t>
+      </w:r>
+    </w:p>
+    <w:p>
+      <w:pPr>
+        <w:pStyle w:val="Heading5"/>
+      </w:pPr>
+      <w:r>
+        <w:t>&lt;Admin&gt; Inactive Account</w:t>
+      </w:r>
+    </w:p>
+    <w:p>
+      <w:pPr>
+        <w:pStyle w:val="Subtitle"/>
+      </w:pPr>
+      <w:r>
+        <w:t>Use Case Diagram</w:t>
+      </w:r>
+    </w:p>
+    <w:p>
+      <w:pPr>
+        <w:keepNext/>
+        <w:spacing w:after="0"/>
+        <w:jc w:val="center"/>
+      </w:pPr>
+      <w:r>
+        <w:rPr>
+          <w:noProof/>
+          <w:lang w:eastAsia="zh-CN"/>
+        </w:rPr>
+        <w:drawing>
+          <wp:inline distT="0" distB="0" distL="0" distR="0" wp14:anchorId="7566798D" wp14:editId="775217EC">
+            <wp:extent cx="4975860" cy="1828800"/>
+            <wp:effectExtent l="0" t="0" r="0" b="0"/>
+            <wp:docPr id="17" name="Picture 17" descr="C:\Users\Hoang\Desktop\Capstone Project\Document\User Case\Admin - Inactive Account.jpg"/>
+            <wp:cNvGraphicFramePr>
+              <a:graphicFrameLocks xmlns:a="http://schemas.openxmlformats.org/drawingml/2006/main" noChangeAspect="1"/>
+            </wp:cNvGraphicFramePr>
+            <a:graphic xmlns:a="http://schemas.openxmlformats.org/drawingml/2006/main">
+              <a:graphicData uri="http://schemas.openxmlformats.org/drawingml/2006/picture">
+                <pic:pic xmlns:pic="http://schemas.openxmlformats.org/drawingml/2006/picture">
+                  <pic:nvPicPr>
+                    <pic:cNvPr id="0" name="Picture 6" descr="C:\Users\Hoang\Desktop\Capstone Project\Document\User Case\Admin - Inactive Account.jpg"/>
+                    <pic:cNvPicPr>
+                      <a:picLocks noChangeAspect="1" noChangeArrowheads="1"/>
+                    </pic:cNvPicPr>
+                  </pic:nvPicPr>
+                  <pic:blipFill>
+                    <a:blip r:embed="rId25">
+                      <a:extLst>
+                        <a:ext uri="{28A0092B-C50C-407E-A947-70E740481C1C}">
+                          <a14:useLocalDpi xmlns:a14="http://schemas.microsoft.com/office/drawing/2010/main" val="0"/>
+                        </a:ext>
+                      </a:extLst>
+                    </a:blip>
+                    <a:srcRect/>
+                    <a:stretch>
+                      <a:fillRect/>
+                    </a:stretch>
+                  </pic:blipFill>
+                  <pic:spPr bwMode="auto">
+                    <a:xfrm>
+                      <a:off x="0" y="0"/>
+                      <a:ext cx="4975860" cy="1828800"/>
+                    </a:xfrm>
+                    <a:prstGeom prst="rect">
+                      <a:avLst/>
+                    </a:prstGeom>
+                    <a:noFill/>
+                    <a:ln>
+                      <a:noFill/>
+                    </a:ln>
+                  </pic:spPr>
+                </pic:pic>
+              </a:graphicData>
+            </a:graphic>
+          </wp:inline>
+        </w:drawing>
+      </w:r>
+    </w:p>
+    <w:p>
+      <w:pPr>
+        <w:pStyle w:val="Caption"/>
+        <w:spacing w:before="40" w:after="100"/>
+        <w:jc w:val="center"/>
+        <w:rPr>
+          <w:color w:val="000000" w:themeColor="text1"/>
+          <w:sz w:val="24"/>
+          <w:szCs w:val="24"/>
+        </w:rPr>
+      </w:pPr>
+      <w:r>
+        <w:rPr>
+          <w:color w:val="000000" w:themeColor="text1"/>
+          <w:sz w:val="24"/>
+          <w:szCs w:val="24"/>
+        </w:rPr>
+        <w:t xml:space="preserve">Figure </w:t>
+      </w:r>
+      <w:r>
+        <w:rPr>
+          <w:color w:val="000000" w:themeColor="text1"/>
+          <w:sz w:val="24"/>
+          <w:szCs w:val="24"/>
+        </w:rPr>
+        <w:fldChar w:fldCharType="begin"/>
+      </w:r>
+      <w:r>
+        <w:rPr>
+          <w:color w:val="000000" w:themeColor="text1"/>
+          <w:sz w:val="24"/>
+          <w:szCs w:val="24"/>
+        </w:rPr>
+        <w:instrText xml:space="preserve"> SEQ Figure \* ARABIC </w:instrText>
+      </w:r>
+      <w:r>
+        <w:rPr>
+          <w:color w:val="000000" w:themeColor="text1"/>
+          <w:sz w:val="24"/>
+          <w:szCs w:val="24"/>
+        </w:rPr>
+        <w:fldChar w:fldCharType="separate"/>
+      </w:r>
+      <w:r>
+        <w:rPr>
+          <w:color w:val="000000" w:themeColor="text1"/>
+          <w:sz w:val="24"/>
+          <w:szCs w:val="24"/>
+        </w:rPr>
+        <w:t>8</w:t>
+      </w:r>
+      <w:r>
+        <w:rPr>
+          <w:color w:val="000000" w:themeColor="text1"/>
+          <w:sz w:val="24"/>
+          <w:szCs w:val="24"/>
+        </w:rPr>
+        <w:fldChar w:fldCharType="end"/>
+      </w:r>
+      <w:r>
+        <w:rPr>
+          <w:color w:val="000000" w:themeColor="text1"/>
+          <w:sz w:val="24"/>
+          <w:szCs w:val="24"/>
+        </w:rPr>
+        <w:t>: &lt;Admin&gt; Inactive Account</w:t>
+      </w:r>
+    </w:p>
+    <w:p>
+      <w:pPr>
+        <w:pStyle w:val="Subtitle"/>
+      </w:pPr>
+      <w:r>
+        <w:t>Use Case Specification</w:t>
+      </w:r>
+    </w:p>
+    <w:p>
+      <w:pPr>
+        <w:pStyle w:val="Heading5"/>
+      </w:pPr>
+      <w:r>
+        <w:t>&lt;Admin&gt; Config System</w:t>
+      </w:r>
+    </w:p>
+    <w:p>
+      <w:pPr>
+        <w:pStyle w:val="Subtitle"/>
+      </w:pPr>
+      <w:r>
+        <w:t>Use Case Diagram</w:t>
+      </w:r>
+    </w:p>
+    <w:p>
+      <w:pPr>
+        <w:keepNext/>
+        <w:spacing w:after="0"/>
+        <w:jc w:val="center"/>
+      </w:pPr>
+      <w:r>
+        <w:rPr>
+          <w:noProof/>
+          <w:lang w:eastAsia="zh-CN"/>
+        </w:rPr>
+        <w:lastRenderedPageBreak/>
+        <w:drawing>
+          <wp:inline distT="0" distB="0" distL="0" distR="0" wp14:anchorId="4CA328CB" wp14:editId="2A60C2B9">
+            <wp:extent cx="2897505" cy="1828800"/>
+            <wp:effectExtent l="0" t="0" r="0" b="0"/>
+            <wp:docPr id="18" name="Picture 18" descr="C:\Users\Hoang\Desktop\Capstone Project\Document\User Case\Admin - Config System.jpg"/>
+            <wp:cNvGraphicFramePr>
+              <a:graphicFrameLocks xmlns:a="http://schemas.openxmlformats.org/drawingml/2006/main" noChangeAspect="1"/>
+            </wp:cNvGraphicFramePr>
+            <a:graphic xmlns:a="http://schemas.openxmlformats.org/drawingml/2006/main">
+              <a:graphicData uri="http://schemas.openxmlformats.org/drawingml/2006/picture">
+                <pic:pic xmlns:pic="http://schemas.openxmlformats.org/drawingml/2006/picture">
+                  <pic:nvPicPr>
+                    <pic:cNvPr id="0" name="Picture 7" descr="C:\Users\Hoang\Desktop\Capstone Project\Document\User Case\Admin - Config System.jpg"/>
+                    <pic:cNvPicPr>
+                      <a:picLocks noChangeAspect="1" noChangeArrowheads="1"/>
+                    </pic:cNvPicPr>
+                  </pic:nvPicPr>
+                  <pic:blipFill>
+                    <a:blip r:embed="rId26">
+                      <a:extLst>
+                        <a:ext uri="{28A0092B-C50C-407E-A947-70E740481C1C}">
+                          <a14:useLocalDpi xmlns:a14="http://schemas.microsoft.com/office/drawing/2010/main" val="0"/>
+                        </a:ext>
+                      </a:extLst>
+                    </a:blip>
+                    <a:srcRect/>
+                    <a:stretch>
+                      <a:fillRect/>
+                    </a:stretch>
+                  </pic:blipFill>
+                  <pic:spPr bwMode="auto">
+                    <a:xfrm>
+                      <a:off x="0" y="0"/>
+                      <a:ext cx="2897505" cy="1828800"/>
+                    </a:xfrm>
+                    <a:prstGeom prst="rect">
+                      <a:avLst/>
+                    </a:prstGeom>
+                    <a:noFill/>
+                    <a:ln>
+                      <a:noFill/>
+                    </a:ln>
+                  </pic:spPr>
+                </pic:pic>
+              </a:graphicData>
+            </a:graphic>
+          </wp:inline>
+        </w:drawing>
+      </w:r>
+    </w:p>
+    <w:p>
+      <w:pPr>
+        <w:pStyle w:val="Caption"/>
+        <w:spacing w:before="40" w:after="100"/>
+        <w:jc w:val="center"/>
+        <w:rPr>
+          <w:color w:val="000000" w:themeColor="text1"/>
+          <w:sz w:val="24"/>
+          <w:szCs w:val="24"/>
+        </w:rPr>
+      </w:pPr>
+      <w:r>
+        <w:rPr>
+          <w:color w:val="000000" w:themeColor="text1"/>
+          <w:sz w:val="24"/>
+          <w:szCs w:val="24"/>
+        </w:rPr>
+        <w:t xml:space="preserve">Figure </w:t>
+      </w:r>
+      <w:r>
+        <w:rPr>
+          <w:color w:val="000000" w:themeColor="text1"/>
+          <w:sz w:val="24"/>
+          <w:szCs w:val="24"/>
+        </w:rPr>
+        <w:fldChar w:fldCharType="begin"/>
+      </w:r>
+      <w:r>
+        <w:rPr>
+          <w:color w:val="000000" w:themeColor="text1"/>
+          <w:sz w:val="24"/>
+          <w:szCs w:val="24"/>
+        </w:rPr>
+        <w:instrText xml:space="preserve"> SEQ Figure \* ARABIC </w:instrText>
+      </w:r>
+      <w:r>
+        <w:rPr>
+          <w:color w:val="000000" w:themeColor="text1"/>
+          <w:sz w:val="24"/>
+          <w:szCs w:val="24"/>
+        </w:rPr>
+        <w:fldChar w:fldCharType="separate"/>
+      </w:r>
+      <w:r>
+        <w:rPr>
+          <w:color w:val="000000" w:themeColor="text1"/>
+          <w:sz w:val="24"/>
+          <w:szCs w:val="24"/>
+        </w:rPr>
+        <w:t>9</w:t>
+      </w:r>
+      <w:r>
+        <w:rPr>
+          <w:color w:val="000000" w:themeColor="text1"/>
+          <w:sz w:val="24"/>
+          <w:szCs w:val="24"/>
+        </w:rPr>
+        <w:fldChar w:fldCharType="end"/>
+      </w:r>
+      <w:r>
+        <w:rPr>
+          <w:color w:val="000000" w:themeColor="text1"/>
+          <w:sz w:val="24"/>
+          <w:szCs w:val="24"/>
+        </w:rPr>
+        <w:t>: &lt;Admin&gt; Config System</w:t>
+      </w:r>
+    </w:p>
+    <w:p>
+      <w:pPr>
+        <w:pStyle w:val="Subtitle"/>
+      </w:pPr>
+      <w:r>
+        <w:t>Use Case Specification</w:t>
+      </w:r>
+    </w:p>
+    <w:p>
+      <w:pPr>
+        <w:pStyle w:val="Heading5"/>
+      </w:pPr>
+      <w:r>
+        <w:t>&lt;Admin&gt; Add Image for Single Student</w:t>
+      </w:r>
+    </w:p>
+    <w:p>
+      <w:pPr>
+        <w:pStyle w:val="Subtitle"/>
+      </w:pPr>
+      <w:r>
+        <w:t>Use Case Diagram</w:t>
+      </w:r>
+    </w:p>
+    <w:p>
+      <w:pPr>
+        <w:keepNext/>
+        <w:spacing w:after="0"/>
+        <w:jc w:val="center"/>
+      </w:pPr>
+      <w:r>
+        <w:rPr>
+          <w:noProof/>
+          <w:lang w:eastAsia="zh-CN"/>
+        </w:rPr>
+        <w:drawing>
+          <wp:inline distT="0" distB="0" distL="0" distR="0" wp14:anchorId="408B9AF1" wp14:editId="46C3D802">
+            <wp:extent cx="5580380" cy="1790445"/>
+            <wp:effectExtent l="0" t="0" r="1270" b="635"/>
+            <wp:docPr id="19" name="Picture 19" descr="C:\Users\Hoang\Desktop\Capstone Project\Document\User Case\Admin - Image Single.jpg"/>
+            <wp:cNvGraphicFramePr>
+              <a:graphicFrameLocks xmlns:a="http://schemas.openxmlformats.org/drawingml/2006/main" noChangeAspect="1"/>
+            </wp:cNvGraphicFramePr>
+            <a:graphic xmlns:a="http://schemas.openxmlformats.org/drawingml/2006/main">
+              <a:graphicData uri="http://schemas.openxmlformats.org/drawingml/2006/picture">
+                <pic:pic xmlns:pic="http://schemas.openxmlformats.org/drawingml/2006/picture">
+                  <pic:nvPicPr>
+                    <pic:cNvPr id="0" name="Picture 8" descr="C:\Users\Hoang\Desktop\Capstone Project\Document\User Case\Admin - Image Single.jpg"/>
+                    <pic:cNvPicPr>
+                      <a:picLocks noChangeAspect="1" noChangeArrowheads="1"/>
+                    </pic:cNvPicPr>
+                  </pic:nvPicPr>
+                  <pic:blipFill>
+                    <a:blip r:embed="rId27">
+                      <a:extLst>
+                        <a:ext uri="{28A0092B-C50C-407E-A947-70E740481C1C}">
+                          <a14:useLocalDpi xmlns:a14="http://schemas.microsoft.com/office/drawing/2010/main" val="0"/>
+                        </a:ext>
+                      </a:extLst>
+                    </a:blip>
+                    <a:srcRect/>
+                    <a:stretch>
+                      <a:fillRect/>
+                    </a:stretch>
+                  </pic:blipFill>
+                  <pic:spPr bwMode="auto">
+                    <a:xfrm>
+                      <a:off x="0" y="0"/>
+                      <a:ext cx="5580380" cy="1790445"/>
+                    </a:xfrm>
+                    <a:prstGeom prst="rect">
+                      <a:avLst/>
+                    </a:prstGeom>
+                    <a:noFill/>
+                    <a:ln>
+                      <a:noFill/>
+                    </a:ln>
+                  </pic:spPr>
+                </pic:pic>
+              </a:graphicData>
+            </a:graphic>
+          </wp:inline>
+        </w:drawing>
+      </w:r>
+    </w:p>
+    <w:p>
+      <w:pPr>
+        <w:pStyle w:val="Caption"/>
+        <w:spacing w:before="40" w:after="100"/>
+        <w:jc w:val="center"/>
+        <w:rPr>
+          <w:color w:val="000000" w:themeColor="text1"/>
+          <w:sz w:val="24"/>
+          <w:szCs w:val="24"/>
+        </w:rPr>
+      </w:pPr>
+      <w:r>
+        <w:rPr>
+          <w:color w:val="000000" w:themeColor="text1"/>
+          <w:sz w:val="24"/>
+          <w:szCs w:val="24"/>
+        </w:rPr>
+        <w:t xml:space="preserve">Figure </w:t>
+      </w:r>
+      <w:r>
+        <w:rPr>
+          <w:color w:val="000000" w:themeColor="text1"/>
+          <w:sz w:val="24"/>
+          <w:szCs w:val="24"/>
+        </w:rPr>
+        <w:fldChar w:fldCharType="begin"/>
+      </w:r>
+      <w:r>
+        <w:rPr>
+          <w:color w:val="000000" w:themeColor="text1"/>
+          <w:sz w:val="24"/>
+          <w:szCs w:val="24"/>
+        </w:rPr>
+        <w:instrText xml:space="preserve"> SEQ Figure \* ARABIC </w:instrText>
+      </w:r>
+      <w:r>
+        <w:rPr>
+          <w:color w:val="000000" w:themeColor="text1"/>
+          <w:sz w:val="24"/>
+          <w:szCs w:val="24"/>
+        </w:rPr>
+        <w:fldChar w:fldCharType="separate"/>
+      </w:r>
+      <w:r>
+        <w:rPr>
+          <w:color w:val="000000" w:themeColor="text1"/>
+          <w:sz w:val="24"/>
+          <w:szCs w:val="24"/>
+        </w:rPr>
+        <w:t>10</w:t>
+      </w:r>
+      <w:r>
+        <w:rPr>
+          <w:color w:val="000000" w:themeColor="text1"/>
+          <w:sz w:val="24"/>
+          <w:szCs w:val="24"/>
+        </w:rPr>
+        <w:fldChar w:fldCharType="end"/>
+      </w:r>
+      <w:r>
+        <w:rPr>
+          <w:color w:val="000000" w:themeColor="text1"/>
+          <w:sz w:val="24"/>
+          <w:szCs w:val="24"/>
+        </w:rPr>
+        <w:t>: &lt;Admin&gt; Add Image for Single Student</w:t>
+      </w:r>
+    </w:p>
+    <w:p>
+      <w:pPr>
+        <w:pStyle w:val="Subtitle"/>
+      </w:pPr>
+      <w:r>
+        <w:t>Use Case Specification</w:t>
+      </w:r>
+    </w:p>
+    <w:p>
+      <w:pPr>
+        <w:pStyle w:val="Heading5"/>
+      </w:pPr>
+      <w:r>
+        <w:t>&lt;Admin&gt; Add Image for Multi Student</w:t>
+      </w:r>
+    </w:p>
+    <w:p>
+      <w:pPr>
+        <w:pStyle w:val="Subtitle"/>
+      </w:pPr>
+      <w:r>
+        <w:t>Use Case Diagram</w:t>
+      </w:r>
+    </w:p>
+    <w:p>
+      <w:pPr>
+        <w:keepNext/>
+        <w:spacing w:after="0"/>
+        <w:jc w:val="center"/>
+      </w:pPr>
+      <w:r>
+        <w:rPr>
+          <w:noProof/>
+          <w:lang w:eastAsia="zh-CN"/>
+        </w:rPr>
+        <w:drawing>
+          <wp:inline distT="0" distB="0" distL="0" distR="0" wp14:anchorId="569A3B83" wp14:editId="75E9E7BA">
+            <wp:extent cx="5580380" cy="1790445"/>
+            <wp:effectExtent l="0" t="0" r="1270" b="635"/>
+            <wp:docPr id="20" name="Picture 20" descr="C:\Users\Hoang\Desktop\Capstone Project\Document\User Case\Admin - Image Multi.jpg"/>
+            <wp:cNvGraphicFramePr>
+              <a:graphicFrameLocks xmlns:a="http://schemas.openxmlformats.org/drawingml/2006/main" noChangeAspect="1"/>
+            </wp:cNvGraphicFramePr>
+            <a:graphic xmlns:a="http://schemas.openxmlformats.org/drawingml/2006/main">
+              <a:graphicData uri="http://schemas.openxmlformats.org/drawingml/2006/picture">
+                <pic:pic xmlns:pic="http://schemas.openxmlformats.org/drawingml/2006/picture">
+                  <pic:nvPicPr>
+                    <pic:cNvPr id="0" name="Picture 9" descr="C:\Users\Hoang\Desktop\Capstone Project\Document\User Case\Admin - Image Multi.jpg"/>
+                    <pic:cNvPicPr>
+                      <a:picLocks noChangeAspect="1" noChangeArrowheads="1"/>
+                    </pic:cNvPicPr>
+                  </pic:nvPicPr>
+                  <pic:blipFill>
+                    <a:blip r:embed="rId28">
+                      <a:extLst>
+                        <a:ext uri="{28A0092B-C50C-407E-A947-70E740481C1C}">
+                          <a14:useLocalDpi xmlns:a14="http://schemas.microsoft.com/office/drawing/2010/main" val="0"/>
+                        </a:ext>
+                      </a:extLst>
+                    </a:blip>
+                    <a:srcRect/>
+                    <a:stretch>
+                      <a:fillRect/>
+                    </a:stretch>
+                  </pic:blipFill>
+                  <pic:spPr bwMode="auto">
+                    <a:xfrm>
+                      <a:off x="0" y="0"/>
+                      <a:ext cx="5580380" cy="1790445"/>
+                    </a:xfrm>
+                    <a:prstGeom prst="rect">
+                      <a:avLst/>
+                    </a:prstGeom>
+                    <a:noFill/>
+                    <a:ln>
+                      <a:noFill/>
+                    </a:ln>
+                  </pic:spPr>
+                </pic:pic>
+              </a:graphicData>
+            </a:graphic>
+          </wp:inline>
+        </w:drawing>
+      </w:r>
+    </w:p>
+    <w:p>
+      <w:pPr>
+        <w:pStyle w:val="Caption"/>
+        <w:spacing w:before="40" w:after="100"/>
+        <w:jc w:val="center"/>
+        <w:rPr>
+          <w:color w:val="000000" w:themeColor="text1"/>
+          <w:sz w:val="24"/>
+          <w:szCs w:val="24"/>
+        </w:rPr>
+      </w:pPr>
+      <w:r>
+        <w:rPr>
+          <w:color w:val="000000" w:themeColor="text1"/>
+          <w:sz w:val="24"/>
+          <w:szCs w:val="24"/>
+        </w:rPr>
+        <w:t xml:space="preserve">Figure </w:t>
+      </w:r>
+      <w:r>
+        <w:rPr>
+          <w:color w:val="000000" w:themeColor="text1"/>
+          <w:sz w:val="24"/>
+          <w:szCs w:val="24"/>
+        </w:rPr>
+        <w:fldChar w:fldCharType="begin"/>
+      </w:r>
+      <w:r>
+        <w:rPr>
+          <w:color w:val="000000" w:themeColor="text1"/>
+          <w:sz w:val="24"/>
+          <w:szCs w:val="24"/>
+        </w:rPr>
+        <w:instrText xml:space="preserve"> SEQ Figure \* ARABIC </w:instrText>
+      </w:r>
+      <w:r>
+        <w:rPr>
+          <w:color w:val="000000" w:themeColor="text1"/>
+          <w:sz w:val="24"/>
+          <w:szCs w:val="24"/>
+        </w:rPr>
+        <w:fldChar w:fldCharType="separate"/>
+      </w:r>
+      <w:r>
+        <w:rPr>
+          <w:color w:val="000000" w:themeColor="text1"/>
+          <w:sz w:val="24"/>
+          <w:szCs w:val="24"/>
+        </w:rPr>
+        <w:t>11</w:t>
+      </w:r>
+      <w:r>
+        <w:rPr>
+          <w:color w:val="000000" w:themeColor="text1"/>
+          <w:sz w:val="24"/>
+          <w:szCs w:val="24"/>
+        </w:rPr>
+        <w:fldChar w:fldCharType="end"/>
+      </w:r>
+      <w:r>
+        <w:rPr>
+          <w:color w:val="000000" w:themeColor="text1"/>
+          <w:sz w:val="24"/>
+          <w:szCs w:val="24"/>
+        </w:rPr>
+        <w:t>: &lt;Admin&gt; Add Image for Multi Student</w:t>
+      </w:r>
+    </w:p>
+    <w:p>
+      <w:pPr>
+        <w:pStyle w:val="Subtitle"/>
+      </w:pPr>
+      <w:r>
+        <w:t>Use Case Specification</w:t>
+      </w:r>
+    </w:p>
+    <w:p>
+      <w:pPr>
+        <w:pStyle w:val="Heading5"/>
+      </w:pPr>
+      <w:r>
+        <w:t>&lt;Admin&gt; Remove Student Image</w:t>
+      </w:r>
+    </w:p>
+    <w:p>
+      <w:pPr>
+        <w:pStyle w:val="Subtitle"/>
+      </w:pPr>
+      <w:r>
+        <w:t>Use Case Diagram</w:t>
+      </w:r>
+    </w:p>
+    <w:p>
+      <w:pPr>
+        <w:keepNext/>
+        <w:spacing w:after="0"/>
+        <w:jc w:val="center"/>
+      </w:pPr>
+      <w:r>
+        <w:rPr>
+          <w:noProof/>
+          <w:lang w:eastAsia="zh-CN"/>
+        </w:rPr>
+        <w:lastRenderedPageBreak/>
+        <w:drawing>
+          <wp:inline distT="0" distB="0" distL="0" distR="0" wp14:anchorId="7CD85B58" wp14:editId="1335379B">
+            <wp:extent cx="5580380" cy="1633780"/>
+            <wp:effectExtent l="0" t="0" r="1270" b="5080"/>
+            <wp:docPr id="21" name="Picture 21" descr="C:\Users\Hoang\Desktop\Capstone Project\Document\User Case\Admin - Remove Image.jpg"/>
+            <wp:cNvGraphicFramePr>
+              <a:graphicFrameLocks xmlns:a="http://schemas.openxmlformats.org/drawingml/2006/main" noChangeAspect="1"/>
+            </wp:cNvGraphicFramePr>
+            <a:graphic xmlns:a="http://schemas.openxmlformats.org/drawingml/2006/main">
+              <a:graphicData uri="http://schemas.openxmlformats.org/drawingml/2006/picture">
+                <pic:pic xmlns:pic="http://schemas.openxmlformats.org/drawingml/2006/picture">
+                  <pic:nvPicPr>
+                    <pic:cNvPr id="0" name="Picture 10" descr="C:\Users\Hoang\Desktop\Capstone Project\Document\User Case\Admin - Remove Image.jpg"/>
+                    <pic:cNvPicPr>
+                      <a:picLocks noChangeAspect="1" noChangeArrowheads="1"/>
+                    </pic:cNvPicPr>
+                  </pic:nvPicPr>
+                  <pic:blipFill>
+                    <a:blip r:embed="rId29">
+                      <a:extLst>
+                        <a:ext uri="{28A0092B-C50C-407E-A947-70E740481C1C}">
+                          <a14:useLocalDpi xmlns:a14="http://schemas.microsoft.com/office/drawing/2010/main" val="0"/>
+                        </a:ext>
+                      </a:extLst>
+                    </a:blip>
+                    <a:srcRect/>
+                    <a:stretch>
+                      <a:fillRect/>
+                    </a:stretch>
+                  </pic:blipFill>
+                  <pic:spPr bwMode="auto">
+                    <a:xfrm>
+                      <a:off x="0" y="0"/>
+                      <a:ext cx="5580380" cy="1633780"/>
+                    </a:xfrm>
+                    <a:prstGeom prst="rect">
+                      <a:avLst/>
+                    </a:prstGeom>
+                    <a:noFill/>
+                    <a:ln>
+                      <a:noFill/>
+                    </a:ln>
+                  </pic:spPr>
+                </pic:pic>
+              </a:graphicData>
+            </a:graphic>
+          </wp:inline>
+        </w:drawing>
+      </w:r>
+    </w:p>
+    <w:p>
+      <w:pPr>
+        <w:pStyle w:val="Caption"/>
+        <w:jc w:val="center"/>
+        <w:rPr>
+          <w:color w:val="000000" w:themeColor="text1"/>
+          <w:sz w:val="24"/>
+          <w:szCs w:val="24"/>
+        </w:rPr>
+      </w:pPr>
+      <w:r>
+        <w:rPr>
+          <w:color w:val="000000" w:themeColor="text1"/>
+          <w:sz w:val="24"/>
+          <w:szCs w:val="24"/>
+        </w:rPr>
+        <w:t xml:space="preserve">Figure </w:t>
+      </w:r>
+      <w:r>
+        <w:rPr>
+          <w:color w:val="000000" w:themeColor="text1"/>
+          <w:sz w:val="24"/>
+          <w:szCs w:val="24"/>
+        </w:rPr>
+        <w:fldChar w:fldCharType="begin"/>
+      </w:r>
+      <w:r>
+        <w:rPr>
+          <w:color w:val="000000" w:themeColor="text1"/>
+          <w:sz w:val="24"/>
+          <w:szCs w:val="24"/>
+        </w:rPr>
+        <w:instrText xml:space="preserve"> SEQ Figure \* ARABIC </w:instrText>
+      </w:r>
+      <w:r>
+        <w:rPr>
+          <w:color w:val="000000" w:themeColor="text1"/>
+          <w:sz w:val="24"/>
+          <w:szCs w:val="24"/>
+        </w:rPr>
+        <w:fldChar w:fldCharType="separate"/>
+      </w:r>
+      <w:r>
+        <w:rPr>
+          <w:noProof/>
+          <w:color w:val="000000" w:themeColor="text1"/>
+          <w:sz w:val="24"/>
+          <w:szCs w:val="24"/>
+        </w:rPr>
+        <w:t>12</w:t>
+      </w:r>
+      <w:r>
+        <w:rPr>
+          <w:color w:val="000000" w:themeColor="text1"/>
+          <w:sz w:val="24"/>
+          <w:szCs w:val="24"/>
+        </w:rPr>
+        <w:fldChar w:fldCharType="end"/>
+      </w:r>
+      <w:r>
+        <w:rPr>
+          <w:color w:val="000000" w:themeColor="text1"/>
+          <w:sz w:val="24"/>
+          <w:szCs w:val="24"/>
+        </w:rPr>
+        <w:t>: &lt;Admin&gt; Remove Student Image</w:t>
+      </w:r>
+    </w:p>
+    <w:p>
+      <w:pPr>
+        <w:pStyle w:val="Subtitle"/>
+      </w:pPr>
+      <w:r>
+        <w:t>Use Case Specification</w:t>
+      </w:r>
+    </w:p>
+    <w:p/>
+    <w:p>
+      <w:pPr>
+        <w:pStyle w:val="Heading4"/>
+      </w:pPr>
+      <w:r>
+        <w:t>&lt;System&gt;</w:t>
+      </w:r>
+      <w:r>
+        <w:t xml:space="preserve"> </w:t>
+      </w:r>
+      <w:r>
+        <w:t>Overview Use Case</w:t>
+      </w:r>
+    </w:p>
+    <w:p>
+      <w:pPr>
+        <w:keepNext/>
+        <w:spacing w:after="0"/>
+        <w:jc w:val="center"/>
+      </w:pPr>
+      <w:r>
+        <w:rPr>
+          <w:noProof/>
+          <w:lang w:eastAsia="zh-CN"/>
+        </w:rPr>
+        <w:drawing>
+          <wp:inline distT="0" distB="0" distL="0" distR="0" wp14:anchorId="6ACCA124" wp14:editId="474EDA43">
+            <wp:extent cx="5580380" cy="3913041"/>
+            <wp:effectExtent l="0" t="0" r="1270" b="0"/>
+            <wp:docPr id="24" name="Picture 24" descr="C:\Users\Hoang\Desktop\Capstone Project\Document\User Case\System Overview.jpg"/>
+            <wp:cNvGraphicFramePr>
+              <a:graphicFrameLocks xmlns:a="http://schemas.openxmlformats.org/drawingml/2006/main" noChangeAspect="1"/>
+            </wp:cNvGraphicFramePr>
+            <a:graphic xmlns:a="http://schemas.openxmlformats.org/drawingml/2006/main">
+              <a:graphicData uri="http://schemas.openxmlformats.org/drawingml/2006/picture">
+                <pic:pic xmlns:pic="http://schemas.openxmlformats.org/drawingml/2006/picture">
+                  <pic:nvPicPr>
+                    <pic:cNvPr id="0" name="Picture 13" descr="C:\Users\Hoang\Desktop\Capstone Project\Document\User Case\System Overview.jpg"/>
+                    <pic:cNvPicPr>
+                      <a:picLocks noChangeAspect="1" noChangeArrowheads="1"/>
+                    </pic:cNvPicPr>
+                  </pic:nvPicPr>
+                  <pic:blipFill>
+                    <a:blip r:embed="rId30">
                       <a:extLst>
                         <a:ext uri="{28A0092B-C50C-407E-A947-70E740481C1C}">
                           <a14:useLocalDpi xmlns:a14="http://schemas.microsoft.com/office/drawing/2010/main" val="0"/>
@@ -23756,6 +25061,844 @@
             </a:graphic>
           </wp:inline>
         </w:drawing>
+      </w:r>
+    </w:p>
+    <w:p>
+      <w:pPr>
+        <w:pStyle w:val="Caption"/>
+        <w:jc w:val="center"/>
+        <w:rPr>
+          <w:color w:val="000000" w:themeColor="text1"/>
+          <w:sz w:val="24"/>
+          <w:szCs w:val="24"/>
+        </w:rPr>
+      </w:pPr>
+      <w:r>
+        <w:rPr>
+          <w:color w:val="000000" w:themeColor="text1"/>
+          <w:sz w:val="24"/>
+          <w:szCs w:val="24"/>
+        </w:rPr>
+        <w:t xml:space="preserve">Figure </w:t>
+      </w:r>
+      <w:r>
+        <w:rPr>
+          <w:color w:val="000000" w:themeColor="text1"/>
+          <w:sz w:val="24"/>
+          <w:szCs w:val="24"/>
+        </w:rPr>
+        <w:fldChar w:fldCharType="begin"/>
+      </w:r>
+      <w:r>
+        <w:rPr>
+          <w:color w:val="000000" w:themeColor="text1"/>
+          <w:sz w:val="24"/>
+          <w:szCs w:val="24"/>
+        </w:rPr>
+        <w:instrText xml:space="preserve"> SEQ Figure \* ARABIC </w:instrText>
+      </w:r>
+      <w:r>
+        <w:rPr>
+          <w:color w:val="000000" w:themeColor="text1"/>
+          <w:sz w:val="24"/>
+          <w:szCs w:val="24"/>
+        </w:rPr>
+        <w:fldChar w:fldCharType="separate"/>
+      </w:r>
+      <w:r>
+        <w:rPr>
+          <w:noProof/>
+          <w:color w:val="000000" w:themeColor="text1"/>
+          <w:sz w:val="24"/>
+          <w:szCs w:val="24"/>
+        </w:rPr>
+        <w:t>13</w:t>
+      </w:r>
+      <w:r>
+        <w:rPr>
+          <w:color w:val="000000" w:themeColor="text1"/>
+          <w:sz w:val="24"/>
+          <w:szCs w:val="24"/>
+        </w:rPr>
+        <w:fldChar w:fldCharType="end"/>
+      </w:r>
+      <w:r>
+        <w:rPr>
+          <w:color w:val="000000" w:themeColor="text1"/>
+          <w:sz w:val="24"/>
+          <w:szCs w:val="24"/>
+        </w:rPr>
+        <w:t>: &lt;System&gt; Overview Use Case</w:t>
+      </w:r>
+    </w:p>
+    <w:p>
+      <w:pPr>
+        <w:pStyle w:val="Heading5"/>
+      </w:pPr>
+      <w:r>
+        <w:t>&lt;System&gt; Auto Free Storage Space</w:t>
+      </w:r>
+    </w:p>
+    <w:p>
+      <w:pPr>
+        <w:pStyle w:val="Subtitle"/>
+      </w:pPr>
+      <w:r>
+        <w:t>Use Case Diagram</w:t>
+      </w:r>
+    </w:p>
+    <w:p>
+      <w:pPr>
+        <w:keepNext/>
+        <w:spacing w:after="0"/>
+        <w:jc w:val="center"/>
+      </w:pPr>
+      <w:r>
+        <w:rPr>
+          <w:noProof/>
+          <w:lang w:eastAsia="zh-CN"/>
+        </w:rPr>
+        <w:lastRenderedPageBreak/>
+        <w:drawing>
+          <wp:inline distT="0" distB="0" distL="0" distR="0" wp14:anchorId="57B28E69" wp14:editId="780E313A">
+            <wp:extent cx="4559935" cy="1330325"/>
+            <wp:effectExtent l="0" t="0" r="0" b="3175"/>
+            <wp:docPr id="25" name="Picture 25" descr="C:\Users\Hoang\Desktop\Capstone Project\Document\User Case\System - Auto Free.jpg"/>
+            <wp:cNvGraphicFramePr>
+              <a:graphicFrameLocks xmlns:a="http://schemas.openxmlformats.org/drawingml/2006/main" noChangeAspect="1"/>
+            </wp:cNvGraphicFramePr>
+            <a:graphic xmlns:a="http://schemas.openxmlformats.org/drawingml/2006/main">
+              <a:graphicData uri="http://schemas.openxmlformats.org/drawingml/2006/picture">
+                <pic:pic xmlns:pic="http://schemas.openxmlformats.org/drawingml/2006/picture">
+                  <pic:nvPicPr>
+                    <pic:cNvPr id="0" name="Picture 14" descr="C:\Users\Hoang\Desktop\Capstone Project\Document\User Case\System - Auto Free.jpg"/>
+                    <pic:cNvPicPr>
+                      <a:picLocks noChangeAspect="1" noChangeArrowheads="1"/>
+                    </pic:cNvPicPr>
+                  </pic:nvPicPr>
+                  <pic:blipFill>
+                    <a:blip r:embed="rId31">
+                      <a:extLst>
+                        <a:ext uri="{28A0092B-C50C-407E-A947-70E740481C1C}">
+                          <a14:useLocalDpi xmlns:a14="http://schemas.microsoft.com/office/drawing/2010/main" val="0"/>
+                        </a:ext>
+                      </a:extLst>
+                    </a:blip>
+                    <a:srcRect/>
+                    <a:stretch>
+                      <a:fillRect/>
+                    </a:stretch>
+                  </pic:blipFill>
+                  <pic:spPr bwMode="auto">
+                    <a:xfrm>
+                      <a:off x="0" y="0"/>
+                      <a:ext cx="4559935" cy="1330325"/>
+                    </a:xfrm>
+                    <a:prstGeom prst="rect">
+                      <a:avLst/>
+                    </a:prstGeom>
+                    <a:noFill/>
+                    <a:ln>
+                      <a:noFill/>
+                    </a:ln>
+                  </pic:spPr>
+                </pic:pic>
+              </a:graphicData>
+            </a:graphic>
+          </wp:inline>
+        </w:drawing>
+      </w:r>
+    </w:p>
+    <w:p>
+      <w:pPr>
+        <w:pStyle w:val="Caption"/>
+        <w:jc w:val="center"/>
+        <w:rPr>
+          <w:color w:val="000000" w:themeColor="text1"/>
+          <w:sz w:val="24"/>
+          <w:szCs w:val="24"/>
+        </w:rPr>
+      </w:pPr>
+      <w:r>
+        <w:rPr>
+          <w:color w:val="000000" w:themeColor="text1"/>
+          <w:sz w:val="24"/>
+          <w:szCs w:val="24"/>
+        </w:rPr>
+        <w:t xml:space="preserve">Figure </w:t>
+      </w:r>
+      <w:r>
+        <w:rPr>
+          <w:color w:val="000000" w:themeColor="text1"/>
+          <w:sz w:val="24"/>
+          <w:szCs w:val="24"/>
+        </w:rPr>
+        <w:fldChar w:fldCharType="begin"/>
+      </w:r>
+      <w:r>
+        <w:rPr>
+          <w:color w:val="000000" w:themeColor="text1"/>
+          <w:sz w:val="24"/>
+          <w:szCs w:val="24"/>
+        </w:rPr>
+        <w:instrText xml:space="preserve"> SEQ Figure \* ARABIC </w:instrText>
+      </w:r>
+      <w:r>
+        <w:rPr>
+          <w:color w:val="000000" w:themeColor="text1"/>
+          <w:sz w:val="24"/>
+          <w:szCs w:val="24"/>
+        </w:rPr>
+        <w:fldChar w:fldCharType="separate"/>
+      </w:r>
+      <w:r>
+        <w:rPr>
+          <w:noProof/>
+          <w:color w:val="000000" w:themeColor="text1"/>
+          <w:sz w:val="24"/>
+          <w:szCs w:val="24"/>
+        </w:rPr>
+        <w:t>14</w:t>
+      </w:r>
+      <w:r>
+        <w:rPr>
+          <w:color w:val="000000" w:themeColor="text1"/>
+          <w:sz w:val="24"/>
+          <w:szCs w:val="24"/>
+        </w:rPr>
+        <w:fldChar w:fldCharType="end"/>
+      </w:r>
+      <w:r>
+        <w:rPr>
+          <w:color w:val="000000" w:themeColor="text1"/>
+          <w:sz w:val="24"/>
+          <w:szCs w:val="24"/>
+        </w:rPr>
+        <w:t>: &lt;System&gt; Auto Free Storage Space</w:t>
+      </w:r>
+    </w:p>
+    <w:p>
+      <w:pPr>
+        <w:pStyle w:val="Subtitle"/>
+      </w:pPr>
+      <w:r>
+        <w:t>Use Case Specification</w:t>
+      </w:r>
+    </w:p>
+    <w:p>
+      <w:pPr>
+        <w:pStyle w:val="Heading5"/>
+      </w:pPr>
+      <w:r>
+        <w:t>&lt;System&gt; Face Detection</w:t>
+      </w:r>
+    </w:p>
+    <w:p>
+      <w:pPr>
+        <w:pStyle w:val="Subtitle"/>
+      </w:pPr>
+      <w:r>
+        <w:t>Use Case Diagram</w:t>
+      </w:r>
+    </w:p>
+    <w:p>
+      <w:pPr>
+        <w:keepNext/>
+        <w:spacing w:after="0"/>
+        <w:jc w:val="center"/>
+      </w:pPr>
+      <w:r>
+        <w:rPr>
+          <w:noProof/>
+          <w:lang w:eastAsia="zh-CN"/>
+        </w:rPr>
+        <w:drawing>
+          <wp:inline distT="0" distB="0" distL="0" distR="0" wp14:anchorId="180608C1" wp14:editId="3A8A9EAB">
+            <wp:extent cx="3622040" cy="1330325"/>
+            <wp:effectExtent l="0" t="0" r="0" b="3175"/>
+            <wp:docPr id="28" name="Picture 28" descr="C:\Users\Hoang\Desktop\Capstone Project\Document\User Case\System - Face Detec.jpg"/>
+            <wp:cNvGraphicFramePr>
+              <a:graphicFrameLocks xmlns:a="http://schemas.openxmlformats.org/drawingml/2006/main" noChangeAspect="1"/>
+            </wp:cNvGraphicFramePr>
+            <a:graphic xmlns:a="http://schemas.openxmlformats.org/drawingml/2006/main">
+              <a:graphicData uri="http://schemas.openxmlformats.org/drawingml/2006/picture">
+                <pic:pic xmlns:pic="http://schemas.openxmlformats.org/drawingml/2006/picture">
+                  <pic:nvPicPr>
+                    <pic:cNvPr id="0" name="Picture 17" descr="C:\Users\Hoang\Desktop\Capstone Project\Document\User Case\System - Face Detec.jpg"/>
+                    <pic:cNvPicPr>
+                      <a:picLocks noChangeAspect="1" noChangeArrowheads="1"/>
+                    </pic:cNvPicPr>
+                  </pic:nvPicPr>
+                  <pic:blipFill>
+                    <a:blip r:embed="rId32">
+                      <a:extLst>
+                        <a:ext uri="{28A0092B-C50C-407E-A947-70E740481C1C}">
+                          <a14:useLocalDpi xmlns:a14="http://schemas.microsoft.com/office/drawing/2010/main" val="0"/>
+                        </a:ext>
+                      </a:extLst>
+                    </a:blip>
+                    <a:srcRect/>
+                    <a:stretch>
+                      <a:fillRect/>
+                    </a:stretch>
+                  </pic:blipFill>
+                  <pic:spPr bwMode="auto">
+                    <a:xfrm>
+                      <a:off x="0" y="0"/>
+                      <a:ext cx="3622040" cy="1330325"/>
+                    </a:xfrm>
+                    <a:prstGeom prst="rect">
+                      <a:avLst/>
+                    </a:prstGeom>
+                    <a:noFill/>
+                    <a:ln>
+                      <a:noFill/>
+                    </a:ln>
+                  </pic:spPr>
+                </pic:pic>
+              </a:graphicData>
+            </a:graphic>
+          </wp:inline>
+        </w:drawing>
+      </w:r>
+    </w:p>
+    <w:p>
+      <w:pPr>
+        <w:pStyle w:val="Caption"/>
+        <w:jc w:val="center"/>
+        <w:rPr>
+          <w:color w:val="000000" w:themeColor="text1"/>
+          <w:sz w:val="24"/>
+          <w:szCs w:val="24"/>
+        </w:rPr>
+      </w:pPr>
+      <w:r>
+        <w:rPr>
+          <w:color w:val="000000" w:themeColor="text1"/>
+          <w:sz w:val="24"/>
+          <w:szCs w:val="24"/>
+        </w:rPr>
+        <w:t xml:space="preserve">Figure </w:t>
+      </w:r>
+      <w:r>
+        <w:rPr>
+          <w:color w:val="000000" w:themeColor="text1"/>
+          <w:sz w:val="24"/>
+          <w:szCs w:val="24"/>
+        </w:rPr>
+        <w:fldChar w:fldCharType="begin"/>
+      </w:r>
+      <w:r>
+        <w:rPr>
+          <w:color w:val="000000" w:themeColor="text1"/>
+          <w:sz w:val="24"/>
+          <w:szCs w:val="24"/>
+        </w:rPr>
+        <w:instrText xml:space="preserve"> SEQ Figure \* ARABIC </w:instrText>
+      </w:r>
+      <w:r>
+        <w:rPr>
+          <w:color w:val="000000" w:themeColor="text1"/>
+          <w:sz w:val="24"/>
+          <w:szCs w:val="24"/>
+        </w:rPr>
+        <w:fldChar w:fldCharType="separate"/>
+      </w:r>
+      <w:r>
+        <w:rPr>
+          <w:noProof/>
+          <w:color w:val="000000" w:themeColor="text1"/>
+          <w:sz w:val="24"/>
+          <w:szCs w:val="24"/>
+        </w:rPr>
+        <w:t>15</w:t>
+      </w:r>
+      <w:r>
+        <w:rPr>
+          <w:color w:val="000000" w:themeColor="text1"/>
+          <w:sz w:val="24"/>
+          <w:szCs w:val="24"/>
+        </w:rPr>
+        <w:fldChar w:fldCharType="end"/>
+      </w:r>
+      <w:r>
+        <w:rPr>
+          <w:color w:val="000000" w:themeColor="text1"/>
+          <w:sz w:val="24"/>
+          <w:szCs w:val="24"/>
+        </w:rPr>
+        <w:t>: &lt;System&gt; Face Detection</w:t>
+      </w:r>
+    </w:p>
+    <w:p>
+      <w:pPr>
+        <w:pStyle w:val="Subtitle"/>
+      </w:pPr>
+      <w:r>
+        <w:t>Use Case Specification</w:t>
+      </w:r>
+    </w:p>
+    <w:p>
+      <w:pPr>
+        <w:pStyle w:val="Heading5"/>
+      </w:pPr>
+      <w:r>
+        <w:t>&lt;System&gt; Recognize Student</w:t>
+      </w:r>
+    </w:p>
+    <w:p>
+      <w:pPr>
+        <w:pStyle w:val="Subtitle"/>
+      </w:pPr>
+      <w:r>
+        <w:t>Use Case Diagram</w:t>
+      </w:r>
+    </w:p>
+    <w:p>
+      <w:pPr>
+        <w:keepNext/>
+        <w:spacing w:after="0"/>
+        <w:jc w:val="center"/>
+      </w:pPr>
+      <w:r>
+        <w:rPr>
+          <w:noProof/>
+          <w:lang w:eastAsia="zh-CN"/>
+        </w:rPr>
+        <w:drawing>
+          <wp:inline distT="0" distB="0" distL="0" distR="0" wp14:anchorId="541F48E0" wp14:editId="4F3B8CC3">
+            <wp:extent cx="5580380" cy="2180440"/>
+            <wp:effectExtent l="0" t="0" r="1270" b="0"/>
+            <wp:docPr id="29" name="Picture 29" descr="C:\Users\Hoang\Desktop\Capstone Project\Document\User Case\System - Recognize Student.jpg"/>
+            <wp:cNvGraphicFramePr>
+              <a:graphicFrameLocks xmlns:a="http://schemas.openxmlformats.org/drawingml/2006/main" noChangeAspect="1"/>
+            </wp:cNvGraphicFramePr>
+            <a:graphic xmlns:a="http://schemas.openxmlformats.org/drawingml/2006/main">
+              <a:graphicData uri="http://schemas.openxmlformats.org/drawingml/2006/picture">
+                <pic:pic xmlns:pic="http://schemas.openxmlformats.org/drawingml/2006/picture">
+                  <pic:nvPicPr>
+                    <pic:cNvPr id="0" name="Picture 18" descr="C:\Users\Hoang\Desktop\Capstone Project\Document\User Case\System - Recognize Student.jpg"/>
+                    <pic:cNvPicPr>
+                      <a:picLocks noChangeAspect="1" noChangeArrowheads="1"/>
+                    </pic:cNvPicPr>
+                  </pic:nvPicPr>
+                  <pic:blipFill>
+                    <a:blip r:embed="rId33">
+                      <a:extLst>
+                        <a:ext uri="{28A0092B-C50C-407E-A947-70E740481C1C}">
+                          <a14:useLocalDpi xmlns:a14="http://schemas.microsoft.com/office/drawing/2010/main" val="0"/>
+                        </a:ext>
+                      </a:extLst>
+                    </a:blip>
+                    <a:srcRect/>
+                    <a:stretch>
+                      <a:fillRect/>
+                    </a:stretch>
+                  </pic:blipFill>
+                  <pic:spPr bwMode="auto">
+                    <a:xfrm>
+                      <a:off x="0" y="0"/>
+                      <a:ext cx="5580380" cy="2180440"/>
+                    </a:xfrm>
+                    <a:prstGeom prst="rect">
+                      <a:avLst/>
+                    </a:prstGeom>
+                    <a:noFill/>
+                    <a:ln>
+                      <a:noFill/>
+                    </a:ln>
+                  </pic:spPr>
+                </pic:pic>
+              </a:graphicData>
+            </a:graphic>
+          </wp:inline>
+        </w:drawing>
+      </w:r>
+    </w:p>
+    <w:p>
+      <w:pPr>
+        <w:pStyle w:val="Caption"/>
+        <w:jc w:val="center"/>
+        <w:rPr>
+          <w:color w:val="000000" w:themeColor="text1"/>
+          <w:sz w:val="24"/>
+          <w:szCs w:val="24"/>
+        </w:rPr>
+      </w:pPr>
+      <w:r>
+        <w:rPr>
+          <w:color w:val="000000" w:themeColor="text1"/>
+          <w:sz w:val="24"/>
+          <w:szCs w:val="24"/>
+        </w:rPr>
+        <w:t xml:space="preserve">Figure </w:t>
+      </w:r>
+      <w:r>
+        <w:rPr>
+          <w:color w:val="000000" w:themeColor="text1"/>
+          <w:sz w:val="24"/>
+          <w:szCs w:val="24"/>
+        </w:rPr>
+        <w:fldChar w:fldCharType="begin"/>
+      </w:r>
+      <w:r>
+        <w:rPr>
+          <w:color w:val="000000" w:themeColor="text1"/>
+          <w:sz w:val="24"/>
+          <w:szCs w:val="24"/>
+        </w:rPr>
+        <w:instrText xml:space="preserve"> SEQ Figure \* ARABIC </w:instrText>
+      </w:r>
+      <w:r>
+        <w:rPr>
+          <w:color w:val="000000" w:themeColor="text1"/>
+          <w:sz w:val="24"/>
+          <w:szCs w:val="24"/>
+        </w:rPr>
+        <w:fldChar w:fldCharType="separate"/>
+      </w:r>
+      <w:r>
+        <w:rPr>
+          <w:noProof/>
+          <w:color w:val="000000" w:themeColor="text1"/>
+          <w:sz w:val="24"/>
+          <w:szCs w:val="24"/>
+        </w:rPr>
+        <w:t>16</w:t>
+      </w:r>
+      <w:r>
+        <w:rPr>
+          <w:color w:val="000000" w:themeColor="text1"/>
+          <w:sz w:val="24"/>
+          <w:szCs w:val="24"/>
+        </w:rPr>
+        <w:fldChar w:fldCharType="end"/>
+      </w:r>
+      <w:r>
+        <w:rPr>
+          <w:color w:val="000000" w:themeColor="text1"/>
+          <w:sz w:val="24"/>
+          <w:szCs w:val="24"/>
+        </w:rPr>
+        <w:t>: &lt;System&gt; Recognize Student</w:t>
+      </w:r>
+    </w:p>
+    <w:p>
+      <w:pPr>
+        <w:pStyle w:val="Subtitle"/>
+      </w:pPr>
+      <w:r>
+        <w:t>Use Case Specification</w:t>
+      </w:r>
+    </w:p>
+    <w:p>
+      <w:pPr>
+        <w:pStyle w:val="Heading5"/>
+      </w:pPr>
+      <w:r>
+        <w:t>&lt;</w:t>
+      </w:r>
+      <w:r>
+        <w:t>System&gt; Auto Active Roll Call</w:t>
+      </w:r>
+    </w:p>
+    <w:p>
+      <w:pPr>
+        <w:pStyle w:val="Subtitle"/>
+      </w:pPr>
+      <w:r>
+        <w:t>Use Case Diagram</w:t>
+      </w:r>
+    </w:p>
+    <w:p>
+      <w:pPr>
+        <w:keepNext/>
+        <w:spacing w:after="0"/>
+        <w:jc w:val="center"/>
+      </w:pPr>
+      <w:r>
+        <w:rPr>
+          <w:noProof/>
+          <w:lang w:eastAsia="zh-CN"/>
+        </w:rPr>
+        <w:lastRenderedPageBreak/>
+        <w:drawing>
+          <wp:inline distT="0" distB="0" distL="0" distR="0" wp14:anchorId="42483081" wp14:editId="66798CDE">
+            <wp:extent cx="5580380" cy="1631694"/>
+            <wp:effectExtent l="0" t="0" r="1270" b="6985"/>
+            <wp:docPr id="26" name="Picture 26" descr="C:\Users\Hoang\Desktop\Capstone Project\Document\User Case\System - Auto Active.jpg"/>
+            <wp:cNvGraphicFramePr>
+              <a:graphicFrameLocks xmlns:a="http://schemas.openxmlformats.org/drawingml/2006/main" noChangeAspect="1"/>
+            </wp:cNvGraphicFramePr>
+            <a:graphic xmlns:a="http://schemas.openxmlformats.org/drawingml/2006/main">
+              <a:graphicData uri="http://schemas.openxmlformats.org/drawingml/2006/picture">
+                <pic:pic xmlns:pic="http://schemas.openxmlformats.org/drawingml/2006/picture">
+                  <pic:nvPicPr>
+                    <pic:cNvPr id="0" name="Picture 15" descr="C:\Users\Hoang\Desktop\Capstone Project\Document\User Case\System - Auto Active.jpg"/>
+                    <pic:cNvPicPr>
+                      <a:picLocks noChangeAspect="1" noChangeArrowheads="1"/>
+                    </pic:cNvPicPr>
+                  </pic:nvPicPr>
+                  <pic:blipFill>
+                    <a:blip r:embed="rId34">
+                      <a:extLst>
+                        <a:ext uri="{28A0092B-C50C-407E-A947-70E740481C1C}">
+                          <a14:useLocalDpi xmlns:a14="http://schemas.microsoft.com/office/drawing/2010/main" val="0"/>
+                        </a:ext>
+                      </a:extLst>
+                    </a:blip>
+                    <a:srcRect/>
+                    <a:stretch>
+                      <a:fillRect/>
+                    </a:stretch>
+                  </pic:blipFill>
+                  <pic:spPr bwMode="auto">
+                    <a:xfrm>
+                      <a:off x="0" y="0"/>
+                      <a:ext cx="5580380" cy="1631694"/>
+                    </a:xfrm>
+                    <a:prstGeom prst="rect">
+                      <a:avLst/>
+                    </a:prstGeom>
+                    <a:noFill/>
+                    <a:ln>
+                      <a:noFill/>
+                    </a:ln>
+                  </pic:spPr>
+                </pic:pic>
+              </a:graphicData>
+            </a:graphic>
+          </wp:inline>
+        </w:drawing>
+      </w:r>
+    </w:p>
+    <w:p>
+      <w:pPr>
+        <w:pStyle w:val="Caption"/>
+        <w:jc w:val="center"/>
+        <w:rPr>
+          <w:color w:val="000000" w:themeColor="text1"/>
+          <w:sz w:val="24"/>
+          <w:szCs w:val="24"/>
+        </w:rPr>
+      </w:pPr>
+      <w:r>
+        <w:rPr>
+          <w:color w:val="000000" w:themeColor="text1"/>
+          <w:sz w:val="24"/>
+          <w:szCs w:val="24"/>
+        </w:rPr>
+        <w:t xml:space="preserve">Figure </w:t>
+      </w:r>
+      <w:r>
+        <w:rPr>
+          <w:color w:val="000000" w:themeColor="text1"/>
+          <w:sz w:val="24"/>
+          <w:szCs w:val="24"/>
+        </w:rPr>
+        <w:fldChar w:fldCharType="begin"/>
+      </w:r>
+      <w:r>
+        <w:rPr>
+          <w:color w:val="000000" w:themeColor="text1"/>
+          <w:sz w:val="24"/>
+          <w:szCs w:val="24"/>
+        </w:rPr>
+        <w:instrText xml:space="preserve"> SEQ Figure \* ARABIC </w:instrText>
+      </w:r>
+      <w:r>
+        <w:rPr>
+          <w:color w:val="000000" w:themeColor="text1"/>
+          <w:sz w:val="24"/>
+          <w:szCs w:val="24"/>
+        </w:rPr>
+        <w:fldChar w:fldCharType="separate"/>
+      </w:r>
+      <w:r>
+        <w:rPr>
+          <w:noProof/>
+          <w:color w:val="000000" w:themeColor="text1"/>
+          <w:sz w:val="24"/>
+          <w:szCs w:val="24"/>
+        </w:rPr>
+        <w:t>17</w:t>
+      </w:r>
+      <w:r>
+        <w:rPr>
+          <w:color w:val="000000" w:themeColor="text1"/>
+          <w:sz w:val="24"/>
+          <w:szCs w:val="24"/>
+        </w:rPr>
+        <w:fldChar w:fldCharType="end"/>
+      </w:r>
+      <w:r>
+        <w:rPr>
+          <w:color w:val="000000" w:themeColor="text1"/>
+          <w:sz w:val="24"/>
+          <w:szCs w:val="24"/>
+        </w:rPr>
+        <w:t>: &lt;System&gt; Auto Active Roll Call</w:t>
+      </w:r>
+    </w:p>
+    <w:p>
+      <w:pPr>
+        <w:pStyle w:val="Subtitle"/>
+      </w:pPr>
+      <w:r>
+        <w:t>Use Case Specification</w:t>
+      </w:r>
+    </w:p>
+    <w:p>
+      <w:pPr>
+        <w:pStyle w:val="Heading5"/>
+      </w:pPr>
+      <w:r>
+        <w:t>&lt;System&gt; Auto Inactive Roll Call</w:t>
+      </w:r>
+    </w:p>
+    <w:p>
+      <w:pPr>
+        <w:pStyle w:val="Subtitle"/>
+      </w:pPr>
+      <w:r>
+        <w:t>Use Case Diagram</w:t>
+      </w:r>
+    </w:p>
+    <w:p>
+      <w:pPr>
+        <w:keepNext/>
+        <w:spacing w:after="0"/>
+        <w:jc w:val="center"/>
+      </w:pPr>
+      <w:r>
+        <w:rPr>
+          <w:noProof/>
+          <w:lang w:eastAsia="zh-CN"/>
+        </w:rPr>
+        <w:drawing>
+          <wp:inline distT="0" distB="0" distL="0" distR="0" wp14:anchorId="4FC5DDE9" wp14:editId="74DF230F">
+            <wp:extent cx="5580380" cy="1631694"/>
+            <wp:effectExtent l="0" t="0" r="1270" b="6985"/>
+            <wp:docPr id="27" name="Picture 27" descr="C:\Users\Hoang\Desktop\Capstone Project\Document\User Case\System - Auto Inactive.jpg"/>
+            <wp:cNvGraphicFramePr>
+              <a:graphicFrameLocks xmlns:a="http://schemas.openxmlformats.org/drawingml/2006/main" noChangeAspect="1"/>
+            </wp:cNvGraphicFramePr>
+            <a:graphic xmlns:a="http://schemas.openxmlformats.org/drawingml/2006/main">
+              <a:graphicData uri="http://schemas.openxmlformats.org/drawingml/2006/picture">
+                <pic:pic xmlns:pic="http://schemas.openxmlformats.org/drawingml/2006/picture">
+                  <pic:nvPicPr>
+                    <pic:cNvPr id="0" name="Picture 16" descr="C:\Users\Hoang\Desktop\Capstone Project\Document\User Case\System - Auto Inactive.jpg"/>
+                    <pic:cNvPicPr>
+                      <a:picLocks noChangeAspect="1" noChangeArrowheads="1"/>
+                    </pic:cNvPicPr>
+                  </pic:nvPicPr>
+                  <pic:blipFill>
+                    <a:blip r:embed="rId35">
+                      <a:extLst>
+                        <a:ext uri="{28A0092B-C50C-407E-A947-70E740481C1C}">
+                          <a14:useLocalDpi xmlns:a14="http://schemas.microsoft.com/office/drawing/2010/main" val="0"/>
+                        </a:ext>
+                      </a:extLst>
+                    </a:blip>
+                    <a:srcRect/>
+                    <a:stretch>
+                      <a:fillRect/>
+                    </a:stretch>
+                  </pic:blipFill>
+                  <pic:spPr bwMode="auto">
+                    <a:xfrm>
+                      <a:off x="0" y="0"/>
+                      <a:ext cx="5580380" cy="1631694"/>
+                    </a:xfrm>
+                    <a:prstGeom prst="rect">
+                      <a:avLst/>
+                    </a:prstGeom>
+                    <a:noFill/>
+                    <a:ln>
+                      <a:noFill/>
+                    </a:ln>
+                  </pic:spPr>
+                </pic:pic>
+              </a:graphicData>
+            </a:graphic>
+          </wp:inline>
+        </w:drawing>
+      </w:r>
+    </w:p>
+    <w:p>
+      <w:pPr>
+        <w:pStyle w:val="Caption"/>
+        <w:jc w:val="center"/>
+        <w:rPr>
+          <w:color w:val="000000" w:themeColor="text1"/>
+          <w:sz w:val="24"/>
+          <w:szCs w:val="24"/>
+        </w:rPr>
+      </w:pPr>
+      <w:r>
+        <w:rPr>
+          <w:color w:val="000000" w:themeColor="text1"/>
+          <w:sz w:val="24"/>
+          <w:szCs w:val="24"/>
+        </w:rPr>
+        <w:t xml:space="preserve">Figure </w:t>
+      </w:r>
+      <w:r>
+        <w:rPr>
+          <w:color w:val="000000" w:themeColor="text1"/>
+          <w:sz w:val="24"/>
+          <w:szCs w:val="24"/>
+        </w:rPr>
+        <w:fldChar w:fldCharType="begin"/>
+      </w:r>
+      <w:r>
+        <w:rPr>
+          <w:color w:val="000000" w:themeColor="text1"/>
+          <w:sz w:val="24"/>
+          <w:szCs w:val="24"/>
+        </w:rPr>
+        <w:instrText xml:space="preserve"> SEQ Figure \* ARABIC </w:instrText>
+      </w:r>
+      <w:r>
+        <w:rPr>
+          <w:color w:val="000000" w:themeColor="text1"/>
+          <w:sz w:val="24"/>
+          <w:szCs w:val="24"/>
+        </w:rPr>
+        <w:fldChar w:fldCharType="separate"/>
+      </w:r>
+      <w:r>
+        <w:rPr>
+          <w:noProof/>
+          <w:color w:val="000000" w:themeColor="text1"/>
+          <w:sz w:val="24"/>
+          <w:szCs w:val="24"/>
+        </w:rPr>
+        <w:t>18</w:t>
+      </w:r>
+      <w:r>
+        <w:rPr>
+          <w:color w:val="000000" w:themeColor="text1"/>
+          <w:sz w:val="24"/>
+          <w:szCs w:val="24"/>
+        </w:rPr>
+        <w:fldChar w:fldCharType="end"/>
+      </w:r>
+      <w:r>
+        <w:rPr>
+          <w:color w:val="000000" w:themeColor="text1"/>
+          <w:sz w:val="24"/>
+          <w:szCs w:val="24"/>
+        </w:rPr>
+        <w:t>: &lt;System&gt; Auto Inactive Roll Call</w:t>
+      </w:r>
+    </w:p>
+    <w:p>
+      <w:pPr>
+        <w:pStyle w:val="Subtitle"/>
+      </w:pPr>
+      <w:r>
+        <w:t>Use Case Specification</w:t>
       </w:r>
     </w:p>
     <w:sectPr>
@@ -23844,7 +25987,7 @@
         <w:rFonts w:asciiTheme="majorHAnsi" w:eastAsiaTheme="majorEastAsia" w:hAnsiTheme="majorHAnsi" w:cstheme="majorBidi"/>
         <w:noProof/>
       </w:rPr>
-      <w:t>24</w:t>
+      <w:t>30</w:t>
     </w:r>
     <w:r>
       <w:rPr>
@@ -28045,7 +30188,7 @@
 </file>
 
 <file path=customXml/itemProps1.xml><?xml version="1.0" encoding="utf-8"?>
-<ds:datastoreItem xmlns:ds="http://schemas.openxmlformats.org/officeDocument/2006/customXml" ds:itemID="{AA57389F-786E-4F8F-B090-6EE77C242698}">
+<ds:datastoreItem xmlns:ds="http://schemas.openxmlformats.org/officeDocument/2006/customXml" ds:itemID="{9AFB7C5F-5D47-43BF-AE6E-44DA6058B465}">
   <ds:schemaRefs>
     <ds:schemaRef ds:uri="http://schemas.openxmlformats.org/officeDocument/2006/bibliography"/>
   </ds:schemaRefs>

</xml_diff>

<commit_message>
Fix document, sửa User thành Authorized User.
</commit_message>
<xml_diff>
--- a/Document/Final Document - Hoang.docx
+++ b/Document/Final Document - Hoang.docx
@@ -23542,6 +23542,101 @@
                       <w:sz w:val="24"/>
                       <w:szCs w:val="24"/>
                     </w:rPr>
+                    <w:t>Username/Password not in range [6,30]</w:t>
+                  </w:r>
+                </w:p>
+              </w:tc>
+              <w:tc>
+                <w:tcPr>
+                  <w:tcW w:w="4548" w:type="dxa"/>
+                </w:tcPr>
+                <w:p>
+                  <w:pPr>
+                    <w:rPr>
+                      <w:rFonts w:asciiTheme="majorHAnsi" w:hAnsiTheme="majorHAnsi"/>
+                      <w:sz w:val="24"/>
+                      <w:szCs w:val="24"/>
+                    </w:rPr>
+                  </w:pPr>
+                  <w:r>
+                    <w:rPr>
+                      <w:rFonts w:asciiTheme="majorHAnsi" w:hAnsiTheme="majorHAnsi"/>
+                      <w:sz w:val="24"/>
+                      <w:szCs w:val="24"/>
+                    </w:rPr>
+                    <w:t>Show error message: “Username/Password</w:t>
+                  </w:r>
+                  <w:r>
+                    <w:rPr>
+                      <w:rFonts w:asciiTheme="majorHAnsi" w:hAnsiTheme="majorHAnsi"/>
+                      <w:sz w:val="24"/>
+                      <w:szCs w:val="24"/>
+                    </w:rPr>
+                    <w:t xml:space="preserve"> must be from 6 to 30 characters</w:t>
+                  </w:r>
+                  <w:bookmarkStart w:id="54" w:name="_GoBack"/>
+                  <w:bookmarkEnd w:id="54"/>
+                  <w:r>
+                    <w:rPr>
+                      <w:rFonts w:asciiTheme="majorHAnsi" w:hAnsiTheme="majorHAnsi"/>
+                      <w:sz w:val="24"/>
+                      <w:szCs w:val="24"/>
+                    </w:rPr>
+                    <w:t>”</w:t>
+                  </w:r>
+                  <w:r>
+                    <w:rPr>
+                      <w:rFonts w:asciiTheme="majorHAnsi" w:hAnsiTheme="majorHAnsi"/>
+                      <w:sz w:val="24"/>
+                      <w:szCs w:val="24"/>
+                    </w:rPr>
+                    <w:t xml:space="preserve"> textbox.</w:t>
+                  </w:r>
+                </w:p>
+              </w:tc>
+            </w:tr>
+            <w:tr>
+              <w:tc>
+                <w:tcPr>
+                  <w:tcW w:w="985" w:type="dxa"/>
+                </w:tcPr>
+                <w:p>
+                  <w:pPr>
+                    <w:jc w:val="center"/>
+                    <w:rPr>
+                      <w:rFonts w:asciiTheme="majorHAnsi" w:hAnsiTheme="majorHAnsi"/>
+                      <w:sz w:val="24"/>
+                      <w:szCs w:val="24"/>
+                    </w:rPr>
+                  </w:pPr>
+                  <w:r>
+                    <w:rPr>
+                      <w:rFonts w:asciiTheme="majorHAnsi" w:hAnsiTheme="majorHAnsi"/>
+                      <w:sz w:val="24"/>
+                      <w:szCs w:val="24"/>
+                    </w:rPr>
+                    <w:t>3</w:t>
+                  </w:r>
+                </w:p>
+              </w:tc>
+              <w:tc>
+                <w:tcPr>
+                  <w:tcW w:w="3240" w:type="dxa"/>
+                </w:tcPr>
+                <w:p>
+                  <w:pPr>
+                    <w:rPr>
+                      <w:rFonts w:asciiTheme="majorHAnsi" w:hAnsiTheme="majorHAnsi"/>
+                      <w:sz w:val="24"/>
+                      <w:szCs w:val="24"/>
+                    </w:rPr>
+                  </w:pPr>
+                  <w:r>
+                    <w:rPr>
+                      <w:rFonts w:asciiTheme="majorHAnsi" w:hAnsiTheme="majorHAnsi"/>
+                      <w:sz w:val="24"/>
+                      <w:szCs w:val="24"/>
+                    </w:rPr>
                     <w:t>Input invalid “Username” and “Password”</w:t>
                   </w:r>
                 </w:p>
@@ -44107,8 +44202,6 @@
               </w:rPr>
               <w:t>, AD006</w:t>
             </w:r>
-            <w:bookmarkStart w:id="54" w:name="_GoBack"/>
-            <w:bookmarkEnd w:id="54"/>
             <w:r>
               <w:rPr>
                 <w:rFonts w:asciiTheme="majorHAnsi" w:hAnsiTheme="majorHAnsi"/>
@@ -50958,7 +51051,7 @@
         <w:rFonts w:asciiTheme="majorHAnsi" w:eastAsiaTheme="majorEastAsia" w:hAnsiTheme="majorHAnsi" w:cstheme="majorBidi"/>
         <w:noProof/>
       </w:rPr>
-      <w:t>42</w:t>
+      <w:t>26</w:t>
     </w:r>
     <w:r>
       <w:rPr>
@@ -57568,7 +57661,7 @@
 </file>
 
 <file path=customXml/itemProps1.xml><?xml version="1.0" encoding="utf-8"?>
-<ds:datastoreItem xmlns:ds="http://schemas.openxmlformats.org/officeDocument/2006/customXml" ds:itemID="{95E561FE-5479-4090-83B5-ED0A3E6B90EC}">
+<ds:datastoreItem xmlns:ds="http://schemas.openxmlformats.org/officeDocument/2006/customXml" ds:itemID="{2D2AC0F9-C061-47E2-A9B9-D90D20689678}">
   <ds:schemaRefs>
     <ds:schemaRef ds:uri="http://schemas.openxmlformats.org/officeDocument/2006/bibliography"/>
   </ds:schemaRefs>

</xml_diff>